<commit_message>
docs update and scheduledFunction update
</commit_message>
<xml_diff>
--- a/Szakdolgozat.docx
+++ b/Szakdolgozat.docx
@@ -1120,7 +1120,7 @@
           <w:szCs w:val="24"/>
           <w:lang w:eastAsia="hu-HU"/>
         </w:rPr>
-        <w:t>, ami eleinte csak egy játék nélküli webshop lesz</w:t>
+        <w:t>, ami eleinte csak egy játék nélküli webshop le</w:t>
       </w:r>
       <w:r>
         <w:rPr>
@@ -1130,9 +1130,8 @@
           <w:szCs w:val="24"/>
           <w:lang w:eastAsia="hu-HU"/>
         </w:rPr>
-        <w:t xml:space="preserve">. Szolgáltatásokat, </w:t>
-      </w:r>
-      <w:proofErr w:type="spellStart"/>
+        <w:t>tt, már működő teszt fizetési rendszerrel</w:t>
+      </w:r>
       <w:r>
         <w:rPr>
           <w:rFonts w:cs="Times New Roman"/>
@@ -1141,9 +1140,8 @@
           <w:szCs w:val="24"/>
           <w:lang w:eastAsia="hu-HU"/>
         </w:rPr>
-        <w:t>materialokat</w:t>
-      </w:r>
-      <w:proofErr w:type="spellEnd"/>
+        <w:t>. Szolgáltatásokat, materialokat és az Angular egyéb segítséget nyújtó eszközeit alkalmaztam a felhasználóbarát megjelenés végett. A Type</w:t>
+      </w:r>
       <w:r>
         <w:rPr>
           <w:rFonts w:cs="Times New Roman"/>
@@ -1152,7 +1150,7 @@
           <w:szCs w:val="24"/>
           <w:lang w:eastAsia="hu-HU"/>
         </w:rPr>
-        <w:t xml:space="preserve"> és az Angular egyéb segítséget nyújtó eszközeit alkalmaztam a felhasználóbarát megjelenés végett. A Type</w:t>
+        <w:t>S</w:t>
       </w:r>
       <w:r>
         <w:rPr>
@@ -1162,7 +1160,7 @@
           <w:szCs w:val="24"/>
           <w:lang w:eastAsia="hu-HU"/>
         </w:rPr>
-        <w:t>S</w:t>
+        <w:t>cript kódból könnyedén kapcsolódni tudtam a Firebase-hez, ami a Backendjét szolgáltatja a projektnek.</w:t>
       </w:r>
       <w:r>
         <w:rPr>
@@ -1172,9 +1170,8 @@
           <w:szCs w:val="24"/>
           <w:lang w:eastAsia="hu-HU"/>
         </w:rPr>
-        <w:t>cript kódból könnyedén kapcsolódni tudtam a Firebase-</w:t>
-      </w:r>
-      <w:proofErr w:type="spellStart"/>
+        <w:t xml:space="preserve"> Mindez után belemélyed</w:t>
+      </w:r>
       <w:r>
         <w:rPr>
           <w:rFonts w:cs="Times New Roman"/>
@@ -1183,9 +1180,8 @@
           <w:szCs w:val="24"/>
           <w:lang w:eastAsia="hu-HU"/>
         </w:rPr>
-        <w:t>hez</w:t>
-      </w:r>
-      <w:proofErr w:type="spellEnd"/>
+        <w:t>tem</w:t>
+      </w:r>
       <w:r>
         <w:rPr>
           <w:rFonts w:cs="Times New Roman"/>
@@ -1194,7 +1190,7 @@
           <w:szCs w:val="24"/>
           <w:lang w:eastAsia="hu-HU"/>
         </w:rPr>
-        <w:t>, ami a Backendjét szolgáltatja a projektnek.</w:t>
+        <w:t xml:space="preserve"> a webes játékfejlesztésbe, </w:t>
       </w:r>
       <w:r>
         <w:rPr>
@@ -1204,7 +1200,7 @@
           <w:szCs w:val="24"/>
           <w:lang w:eastAsia="hu-HU"/>
         </w:rPr>
-        <w:t xml:space="preserve"> Mindez után belemélyedek a webes játékfejlesztésbe, hogy be tudjam építeni a Super Mario-hoz hasonló játékot az akciók megszerzése érdekében</w:t>
+        <w:t>és ezután sikeresen beépítettem egy tömbféle játékmódot tartalmazó játékot, ami lehetőséget biztosít a felhasználóknak bizonyos százalékú kedvezmény megszerzésére.</w:t>
       </w:r>
     </w:p>
     <w:p>
@@ -1257,9 +1253,8 @@
           <w:szCs w:val="24"/>
           <w:lang w:eastAsia="hu-HU"/>
         </w:rPr>
-        <w:t xml:space="preserve">Az alkalmazás a Visual </w:t>
-      </w:r>
-      <w:proofErr w:type="spellStart"/>
+        <w:t>Az alkalmazás a Visual Studio Code nevű fejlesztői környezetben készül</w:t>
+      </w:r>
       <w:r>
         <w:rPr>
           <w:rFonts w:cs="Times New Roman"/>
@@ -1268,9 +1263,8 @@
           <w:szCs w:val="24"/>
           <w:lang w:eastAsia="hu-HU"/>
         </w:rPr>
-        <w:t>Studio</w:t>
-      </w:r>
-      <w:proofErr w:type="spellEnd"/>
+        <w:t>t</w:t>
+      </w:r>
       <w:r>
         <w:rPr>
           <w:rFonts w:cs="Times New Roman"/>
@@ -1279,9 +1273,8 @@
           <w:szCs w:val="24"/>
           <w:lang w:eastAsia="hu-HU"/>
         </w:rPr>
-        <w:t xml:space="preserve"> </w:t>
-      </w:r>
-      <w:proofErr w:type="spellStart"/>
+        <w:t>. A logika Type</w:t>
+      </w:r>
       <w:r>
         <w:rPr>
           <w:rFonts w:cs="Times New Roman"/>
@@ -1290,9 +1283,8 @@
           <w:szCs w:val="24"/>
           <w:lang w:eastAsia="hu-HU"/>
         </w:rPr>
-        <w:t>Code</w:t>
-      </w:r>
-      <w:proofErr w:type="spellEnd"/>
+        <w:t>S</w:t>
+      </w:r>
       <w:r>
         <w:rPr>
           <w:rFonts w:cs="Times New Roman"/>
@@ -1301,7 +1293,7 @@
           <w:szCs w:val="24"/>
           <w:lang w:eastAsia="hu-HU"/>
         </w:rPr>
-        <w:t xml:space="preserve"> nevű fejlesztői környezetben készül</w:t>
+        <w:t>cript nyelven íródott, a megjelenítés HTML és SCSS használatá</w:t>
       </w:r>
       <w:r>
         <w:rPr>
@@ -1311,7 +1303,7 @@
           <w:szCs w:val="24"/>
           <w:lang w:eastAsia="hu-HU"/>
         </w:rPr>
-        <w:t>t</w:t>
+        <w:t>t követelt</w:t>
       </w:r>
       <w:r>
         <w:rPr>
@@ -1321,7 +1313,7 @@
           <w:szCs w:val="24"/>
           <w:lang w:eastAsia="hu-HU"/>
         </w:rPr>
-        <w:t>. A logika Type</w:t>
+        <w:t>e</w:t>
       </w:r>
       <w:r>
         <w:rPr>
@@ -1331,7 +1323,7 @@
           <w:szCs w:val="24"/>
           <w:lang w:eastAsia="hu-HU"/>
         </w:rPr>
-        <w:t>S</w:t>
+        <w:t xml:space="preserve"> meg</w:t>
       </w:r>
       <w:r>
         <w:rPr>
@@ -1341,7 +1333,7 @@
           <w:szCs w:val="24"/>
           <w:lang w:eastAsia="hu-HU"/>
         </w:rPr>
-        <w:t>cript nyelven íródott, a megjelenítés HTML és SCSS használatá</w:t>
+        <w:t>.</w:t>
       </w:r>
       <w:r>
         <w:rPr>
@@ -1351,7 +1343,7 @@
           <w:szCs w:val="24"/>
           <w:lang w:eastAsia="hu-HU"/>
         </w:rPr>
-        <w:t>t követelt</w:t>
+        <w:t xml:space="preserve"> A CSS-hez a Tailwind könyvtárat is előszeretettel használtam, ami megkönnyítette számomra az elemek stílusainak beállítását, emellett javított az átláthatóságon.</w:t>
       </w:r>
       <w:r>
         <w:rPr>
@@ -1361,7 +1353,7 @@
           <w:szCs w:val="24"/>
           <w:lang w:eastAsia="hu-HU"/>
         </w:rPr>
-        <w:t>e</w:t>
+        <w:t xml:space="preserve"> A fejlesztésben egy multiplatformos keretrendszer, az Angular nyújtott segítség</w:t>
       </w:r>
       <w:r>
         <w:rPr>
@@ -1371,7 +1363,7 @@
           <w:szCs w:val="24"/>
           <w:lang w:eastAsia="hu-HU"/>
         </w:rPr>
-        <w:t xml:space="preserve"> meg</w:t>
+        <w:t>e</w:t>
       </w:r>
       <w:r>
         <w:rPr>
@@ -1381,7 +1373,7 @@
           <w:szCs w:val="24"/>
           <w:lang w:eastAsia="hu-HU"/>
         </w:rPr>
-        <w:t>.</w:t>
+        <w:t>t, melynek</w:t>
       </w:r>
       <w:r>
         <w:rPr>
@@ -1391,7 +1383,7 @@
           <w:szCs w:val="24"/>
           <w:lang w:eastAsia="hu-HU"/>
         </w:rPr>
-        <w:t xml:space="preserve"> A fejlesztésben egy multiplatformos keretrendszer, az Angular nyújtott segítség</w:t>
+        <w:t xml:space="preserve"> eleinte</w:t>
       </w:r>
       <w:r>
         <w:rPr>
@@ -1401,7 +1393,7 @@
           <w:szCs w:val="24"/>
           <w:lang w:eastAsia="hu-HU"/>
         </w:rPr>
-        <w:t>e</w:t>
+        <w:t xml:space="preserve"> a 13-as verzióját használtam</w:t>
       </w:r>
       <w:r>
         <w:rPr>
@@ -1411,7 +1403,7 @@
           <w:szCs w:val="24"/>
           <w:lang w:eastAsia="hu-HU"/>
         </w:rPr>
-        <w:t>t, melynek a 13-as verzióját használtam.</w:t>
+        <w:t>, viszont mivel az már elavult végrehajtottam egy frissítést a 14-es verzióra</w:t>
       </w:r>
       <w:r>
         <w:rPr>
@@ -1421,9 +1413,8 @@
           <w:szCs w:val="24"/>
           <w:lang w:eastAsia="hu-HU"/>
         </w:rPr>
-        <w:t xml:space="preserve"> Adatbázisként, tárolóként, sőt </w:t>
-      </w:r>
-      <w:proofErr w:type="spellStart"/>
+        <w:t>.</w:t>
+      </w:r>
       <w:r>
         <w:rPr>
           <w:rFonts w:cs="Times New Roman"/>
@@ -1432,9 +1423,8 @@
           <w:szCs w:val="24"/>
           <w:lang w:eastAsia="hu-HU"/>
         </w:rPr>
-        <w:t>autentikációt</w:t>
-      </w:r>
-      <w:proofErr w:type="spellEnd"/>
+        <w:t xml:space="preserve"> Adatbázisként, tárolóként, sőt autentikációt és hostingot biztosító eszköz gyanánt a Firebase felhőalapú szolgáltatás volt segítségemre.</w:t>
+      </w:r>
       <w:r>
         <w:rPr>
           <w:rFonts w:cs="Times New Roman"/>
@@ -1443,9 +1433,8 @@
           <w:szCs w:val="24"/>
           <w:lang w:eastAsia="hu-HU"/>
         </w:rPr>
-        <w:t xml:space="preserve"> és </w:t>
-      </w:r>
-      <w:proofErr w:type="spellStart"/>
+        <w:t xml:space="preserve"> A firebase cloud functions nagy segítségemre volt a fizetési rendszer beépítésekor, és a játék időhöz kötésekor.</w:t>
+      </w:r>
       <w:r>
         <w:rPr>
           <w:rFonts w:cs="Times New Roman"/>
@@ -1454,40 +1443,7 @@
           <w:szCs w:val="24"/>
           <w:lang w:eastAsia="hu-HU"/>
         </w:rPr>
-        <w:t>hostingot</w:t>
-      </w:r>
-      <w:proofErr w:type="spellEnd"/>
-      <w:r>
-        <w:rPr>
-          <w:rFonts w:cs="Times New Roman"/>
-          <w:iCs/>
-          <w:color w:val="000000" w:themeColor="text1"/>
-          <w:szCs w:val="24"/>
-          <w:lang w:eastAsia="hu-HU"/>
-        </w:rPr>
-        <w:t xml:space="preserve"> biztosító eszköz gyanánt a Firebase felhőalapú szolgáltatás volt segítségemre. A projektet időnként a </w:t>
-      </w:r>
-      <w:proofErr w:type="spellStart"/>
-      <w:r>
-        <w:rPr>
-          <w:rFonts w:cs="Times New Roman"/>
-          <w:iCs/>
-          <w:color w:val="000000" w:themeColor="text1"/>
-          <w:szCs w:val="24"/>
-          <w:lang w:eastAsia="hu-HU"/>
-        </w:rPr>
-        <w:t>Git</w:t>
-      </w:r>
-      <w:proofErr w:type="spellEnd"/>
-      <w:r>
-        <w:rPr>
-          <w:rFonts w:cs="Times New Roman"/>
-          <w:iCs/>
-          <w:color w:val="000000" w:themeColor="text1"/>
-          <w:szCs w:val="24"/>
-          <w:lang w:eastAsia="hu-HU"/>
-        </w:rPr>
-        <w:t xml:space="preserve"> verziókezelő</w:t>
+        <w:t xml:space="preserve"> A projektet időnként a Git verziókezelő</w:t>
       </w:r>
       <w:r>
         <w:rPr>
@@ -1566,6 +1522,10 @@
       <w:sdtPr>
         <w:rPr>
           <w:rFonts w:ascii="Times New Roman" w:eastAsiaTheme="minorHAnsi" w:hAnsi="Times New Roman"/>
+          <w:b w:val="0"/>
+          <w:bCs w:val="0"/>
+          <w:i w:val="0"/>
+          <w:iCs w:val="0"/>
           <w:color w:val="343434"/>
           <w:sz w:val="24"/>
           <w:szCs w:val="20"/>
@@ -1577,12 +1537,6 @@
           <w:docPartUnique/>
         </w:docPartObj>
       </w:sdtPr>
-      <w:sdtEndPr>
-        <w:rPr>
-          <w:i w:val="0"/>
-          <w:iCs w:val="0"/>
-        </w:rPr>
-      </w:sdtEndPr>
       <w:sdtContent>
         <w:p>
           <w:pPr>
@@ -4283,55 +4237,7 @@
           <w:szCs w:val="24"/>
           <w:lang w:eastAsia="hu-HU"/>
         </w:rPr>
-        <w:t xml:space="preserve">A fejlesztői környezetek (IDE - </w:t>
-      </w:r>
-      <w:proofErr w:type="spellStart"/>
-      <w:r>
-        <w:rPr>
-          <w:szCs w:val="24"/>
-          <w:lang w:eastAsia="hu-HU"/>
-        </w:rPr>
-        <w:t>Integrated</w:t>
-      </w:r>
-      <w:proofErr w:type="spellEnd"/>
-      <w:r>
-        <w:rPr>
-          <w:szCs w:val="24"/>
-          <w:lang w:eastAsia="hu-HU"/>
-        </w:rPr>
-        <w:t xml:space="preserve"> </w:t>
-      </w:r>
-      <w:proofErr w:type="spellStart"/>
-      <w:r>
-        <w:rPr>
-          <w:szCs w:val="24"/>
-          <w:lang w:eastAsia="hu-HU"/>
-        </w:rPr>
-        <w:t>Development</w:t>
-      </w:r>
-      <w:proofErr w:type="spellEnd"/>
-      <w:r>
-        <w:rPr>
-          <w:szCs w:val="24"/>
-          <w:lang w:eastAsia="hu-HU"/>
-        </w:rPr>
-        <w:t xml:space="preserve"> </w:t>
-      </w:r>
-      <w:proofErr w:type="spellStart"/>
-      <w:r>
-        <w:rPr>
-          <w:szCs w:val="24"/>
-          <w:lang w:eastAsia="hu-HU"/>
-        </w:rPr>
-        <w:t>Environment</w:t>
-      </w:r>
-      <w:proofErr w:type="spellEnd"/>
-      <w:r>
-        <w:rPr>
-          <w:szCs w:val="24"/>
-          <w:lang w:eastAsia="hu-HU"/>
-        </w:rPr>
-        <w:t>) olyan szoftvereszközök, melyek megkönnyítik a programozók munkáját. Olyasfajta segítséget nyújt</w:t>
+        <w:t>A fejlesztői környezetek (IDE - Integrated Development Environment) olyan szoftvereszközök, melyek megkönnyítik a programozók munkáját. Olyasfajta segítséget nyújt</w:t>
       </w:r>
       <w:r>
         <w:rPr>
@@ -4473,103 +4379,7 @@
           <w:szCs w:val="24"/>
           <w:lang w:eastAsia="hu-HU"/>
         </w:rPr>
-        <w:t xml:space="preserve"> Különböző programozási nyelveket és platformokat segítő variációi léteznek már, melyekből a programozó kiválaszthatja a saját igényeit és preferenciáit legjobban kielégítőt. A teljesség igénye nélkül néhány: Visual </w:t>
-      </w:r>
-      <w:proofErr w:type="spellStart"/>
-      <w:r>
-        <w:rPr>
-          <w:szCs w:val="24"/>
-          <w:lang w:eastAsia="hu-HU"/>
-        </w:rPr>
-        <w:t>Studio</w:t>
-      </w:r>
-      <w:proofErr w:type="spellEnd"/>
-      <w:r>
-        <w:rPr>
-          <w:szCs w:val="24"/>
-          <w:lang w:eastAsia="hu-HU"/>
-        </w:rPr>
-        <w:t xml:space="preserve"> </w:t>
-      </w:r>
-      <w:proofErr w:type="spellStart"/>
-      <w:r>
-        <w:rPr>
-          <w:szCs w:val="24"/>
-          <w:lang w:eastAsia="hu-HU"/>
-        </w:rPr>
-        <w:t>Code</w:t>
-      </w:r>
-      <w:proofErr w:type="spellEnd"/>
-      <w:r>
-        <w:rPr>
-          <w:szCs w:val="24"/>
-          <w:lang w:eastAsia="hu-HU"/>
-        </w:rPr>
-        <w:t xml:space="preserve">, </w:t>
-      </w:r>
-      <w:proofErr w:type="spellStart"/>
-      <w:r>
-        <w:rPr>
-          <w:szCs w:val="24"/>
-          <w:lang w:eastAsia="hu-HU"/>
-        </w:rPr>
-        <w:t>Eclipse</w:t>
-      </w:r>
-      <w:proofErr w:type="spellEnd"/>
-      <w:r>
-        <w:rPr>
-          <w:szCs w:val="24"/>
-          <w:lang w:eastAsia="hu-HU"/>
-        </w:rPr>
-        <w:t xml:space="preserve">, </w:t>
-      </w:r>
-      <w:proofErr w:type="spellStart"/>
-      <w:r>
-        <w:rPr>
-          <w:szCs w:val="24"/>
-          <w:lang w:eastAsia="hu-HU"/>
-        </w:rPr>
-        <w:t>Notepad</w:t>
-      </w:r>
-      <w:proofErr w:type="spellEnd"/>
-      <w:r>
-        <w:rPr>
-          <w:szCs w:val="24"/>
-          <w:lang w:eastAsia="hu-HU"/>
-        </w:rPr>
-        <w:t xml:space="preserve">++, </w:t>
-      </w:r>
-      <w:proofErr w:type="spellStart"/>
-      <w:r>
-        <w:rPr>
-          <w:szCs w:val="24"/>
-          <w:lang w:eastAsia="hu-HU"/>
-        </w:rPr>
-        <w:t>PyCharm</w:t>
-      </w:r>
-      <w:proofErr w:type="spellEnd"/>
-      <w:r>
-        <w:rPr>
-          <w:szCs w:val="24"/>
-          <w:lang w:eastAsia="hu-HU"/>
-        </w:rPr>
-        <w:t xml:space="preserve">, </w:t>
-      </w:r>
-      <w:proofErr w:type="spellStart"/>
-      <w:r>
-        <w:rPr>
-          <w:szCs w:val="24"/>
-          <w:lang w:eastAsia="hu-HU"/>
-        </w:rPr>
-        <w:t>WebStorm</w:t>
-      </w:r>
-      <w:proofErr w:type="spellEnd"/>
-      <w:r>
-        <w:rPr>
-          <w:szCs w:val="24"/>
-          <w:lang w:eastAsia="hu-HU"/>
-        </w:rPr>
-        <w:t xml:space="preserve"> stb.</w:t>
+        <w:t xml:space="preserve"> Különböző programozási nyelveket és platformokat segítő variációi léteznek már, melyekből a programozó kiválaszthatja a saját igényeit és preferenciáit legjobban kielégítőt. A teljesség igénye nélkül néhány: Visual Studio Code, Eclipse, Notepad++, PyCharm, WebStorm stb.</w:t>
       </w:r>
     </w:p>
     <w:p>
@@ -4600,118 +4410,30 @@
           <w:szCs w:val="28"/>
           <w:lang w:eastAsia="hu-HU"/>
         </w:rPr>
-        <w:t xml:space="preserve">Visual </w:t>
-      </w:r>
-      <w:proofErr w:type="spellStart"/>
-      <w:r>
-        <w:rPr>
-          <w:rFonts w:ascii="Arial" w:hAnsi="Arial" w:cs="Arial"/>
-          <w:b/>
-          <w:bCs/>
-          <w:color w:val="000000" w:themeColor="text1"/>
-          <w:sz w:val="28"/>
-          <w:szCs w:val="28"/>
-          <w:lang w:eastAsia="hu-HU"/>
-        </w:rPr>
-        <w:t>Studio</w:t>
-      </w:r>
-      <w:proofErr w:type="spellEnd"/>
-      <w:r>
-        <w:rPr>
-          <w:rFonts w:ascii="Arial" w:hAnsi="Arial" w:cs="Arial"/>
-          <w:b/>
-          <w:bCs/>
-          <w:color w:val="000000" w:themeColor="text1"/>
-          <w:sz w:val="28"/>
-          <w:szCs w:val="28"/>
-          <w:lang w:eastAsia="hu-HU"/>
-        </w:rPr>
-        <w:t xml:space="preserve"> </w:t>
-      </w:r>
-      <w:proofErr w:type="spellStart"/>
-      <w:r>
-        <w:rPr>
-          <w:rFonts w:ascii="Arial" w:hAnsi="Arial" w:cs="Arial"/>
-          <w:b/>
-          <w:bCs/>
-          <w:color w:val="000000" w:themeColor="text1"/>
-          <w:sz w:val="28"/>
-          <w:szCs w:val="28"/>
-          <w:lang w:eastAsia="hu-HU"/>
-        </w:rPr>
-        <w:t>Code</w:t>
+        <w:t>Visual Studio Code</w:t>
       </w:r>
       <w:bookmarkEnd w:id="11"/>
-      <w:proofErr w:type="spellEnd"/>
-    </w:p>
-    <w:p>
-      <w:pPr>
-        <w:rPr>
-          <w:lang w:eastAsia="hu-HU"/>
-        </w:rPr>
-      </w:pPr>
-    </w:p>
-    <w:p>
-      <w:pPr>
-        <w:rPr>
-          <w:szCs w:val="24"/>
-          <w:lang w:eastAsia="hu-HU"/>
-        </w:rPr>
-      </w:pPr>
-      <w:r>
-        <w:rPr>
-          <w:szCs w:val="24"/>
-          <w:lang w:eastAsia="hu-HU"/>
-        </w:rPr>
-        <w:t xml:space="preserve">Az általam használt </w:t>
-      </w:r>
-      <w:proofErr w:type="spellStart"/>
-      <w:r>
-        <w:rPr>
-          <w:szCs w:val="24"/>
-          <w:lang w:eastAsia="hu-HU"/>
-        </w:rPr>
-        <w:t>Typescript</w:t>
-      </w:r>
-      <w:proofErr w:type="spellEnd"/>
-      <w:r>
-        <w:rPr>
-          <w:szCs w:val="24"/>
-          <w:lang w:eastAsia="hu-HU"/>
-        </w:rPr>
-        <w:t xml:space="preserve"> nyelvhez a leginkább illeszkedő fejlesztői környezet a Visual </w:t>
-      </w:r>
-      <w:proofErr w:type="spellStart"/>
-      <w:r>
-        <w:rPr>
-          <w:szCs w:val="24"/>
-          <w:lang w:eastAsia="hu-HU"/>
-        </w:rPr>
-        <w:t>Studio</w:t>
-      </w:r>
-      <w:proofErr w:type="spellEnd"/>
-      <w:r>
-        <w:rPr>
-          <w:szCs w:val="24"/>
-          <w:lang w:eastAsia="hu-HU"/>
-        </w:rPr>
-        <w:t xml:space="preserve"> </w:t>
-      </w:r>
-      <w:proofErr w:type="spellStart"/>
-      <w:r>
-        <w:rPr>
-          <w:szCs w:val="24"/>
-          <w:lang w:eastAsia="hu-HU"/>
-        </w:rPr>
-        <w:t>Code</w:t>
-      </w:r>
-      <w:proofErr w:type="spellEnd"/>
-      <w:r>
-        <w:rPr>
-          <w:szCs w:val="24"/>
-          <w:lang w:eastAsia="hu-HU"/>
-        </w:rPr>
-        <w:t>. Ez egy keresztplatformos eszköz, mely rengeteg programozási nyelvet és platformot támogat. Ezen felül sok egyéb fejlesztést segítő funkciót és bővítményt kínál. A Microsoft fejlesztette ki ezt a terméket, mely a kényelem megteremtését szolgálja, mint más fejlesztői környezetek, de tudomásom szerint a legszélesebb körű az alkalmazása.</w:t>
+    </w:p>
+    <w:p>
+      <w:pPr>
+        <w:rPr>
+          <w:lang w:eastAsia="hu-HU"/>
+        </w:rPr>
+      </w:pPr>
+    </w:p>
+    <w:p>
+      <w:pPr>
+        <w:rPr>
+          <w:szCs w:val="24"/>
+          <w:lang w:eastAsia="hu-HU"/>
+        </w:rPr>
+      </w:pPr>
+      <w:r>
+        <w:rPr>
+          <w:szCs w:val="24"/>
+          <w:lang w:eastAsia="hu-HU"/>
+        </w:rPr>
+        <w:t>Az általam használt Typescript nyelvhez a leginkább illeszkedő fejlesztői környezet a Visual Studio Code. Ez egy keresztplatformos eszköz, mely rengeteg programozási nyelvet és platformot támogat. Ezen felül sok egyéb fejlesztést segítő funkciót és bővítményt kínál. A Microsoft fejlesztette ki ezt a terméket, mely a kényelem megteremtését szolgálja, mint más fejlesztői környezetek, de tudomásom szerint a legszélesebb körű az alkalmazása.</w:t>
       </w:r>
     </w:p>
     <w:p>
@@ -5793,31 +5515,7 @@
           <w:szCs w:val="28"/>
           <w:lang w:eastAsia="hu-HU"/>
         </w:rPr>
-        <w:t>3</w:t>
-      </w:r>
-      <w:r>
-        <w:rPr>
-          <w:rFonts w:ascii="Arial" w:hAnsi="Arial" w:cs="Arial"/>
-          <w:b/>
-          <w:bCs/>
-          <w:color w:val="000000" w:themeColor="text1"/>
-          <w:sz w:val="28"/>
-          <w:szCs w:val="28"/>
-          <w:lang w:eastAsia="hu-HU"/>
-        </w:rPr>
-        <w:t xml:space="preserve">.1. </w:t>
-      </w:r>
-      <w:r>
-        <w:rPr>
-          <w:rFonts w:ascii="Arial" w:hAnsi="Arial" w:cs="Arial"/>
-          <w:b/>
-          <w:bCs/>
-          <w:color w:val="000000" w:themeColor="text1"/>
-          <w:sz w:val="28"/>
-          <w:szCs w:val="28"/>
-          <w:lang w:eastAsia="hu-HU"/>
-        </w:rPr>
-        <w:t>Bejelentkezés és regisztráció</w:t>
+        <w:t>3.1. Bejelentkezés és regisztráció</w:t>
       </w:r>
       <w:bookmarkEnd w:id="21"/>
     </w:p>
@@ -5969,46 +5667,7 @@
           <w:szCs w:val="24"/>
           <w:lang w:eastAsia="hu-HU"/>
         </w:rPr>
-        <w:t>A Firebas</w:t>
-      </w:r>
-      <w:r>
-        <w:rPr>
-          <w:szCs w:val="24"/>
-          <w:lang w:eastAsia="hu-HU"/>
-        </w:rPr>
-        <w:t xml:space="preserve">e és a hozzá kapcsolódó Angular-os technikák segítségével könnyedén megoldható az autentikáció egy webalkalmazás esetében. A Firebase gördülékenyen megjegyzi az újonnan regisztrált felhasználókat az </w:t>
-      </w:r>
-      <w:proofErr w:type="spellStart"/>
-      <w:r>
-        <w:rPr>
-          <w:szCs w:val="24"/>
-          <w:lang w:eastAsia="hu-HU"/>
-        </w:rPr>
-        <w:t>Authentication</w:t>
-      </w:r>
-      <w:proofErr w:type="spellEnd"/>
-      <w:r>
-        <w:rPr>
-          <w:szCs w:val="24"/>
-          <w:lang w:eastAsia="hu-HU"/>
-        </w:rPr>
-        <w:t xml:space="preserve"> fülön. A jelszavakat nem tudjuk visszafejteni, szinte lehetetlen, így az alkalmazásunk biztonságosabb lesz az adathalászokkal szemben. A Firebase egy egyedi azonosítót (</w:t>
-      </w:r>
-      <w:proofErr w:type="spellStart"/>
-      <w:r>
-        <w:rPr>
-          <w:szCs w:val="24"/>
-          <w:lang w:eastAsia="hu-HU"/>
-        </w:rPr>
-        <w:t>User</w:t>
-      </w:r>
-      <w:proofErr w:type="spellEnd"/>
-      <w:r>
-        <w:rPr>
-          <w:szCs w:val="24"/>
-          <w:lang w:eastAsia="hu-HU"/>
-        </w:rPr>
-        <w:t xml:space="preserve"> UID) is rendel minden újonnan regisztrált felhasználóhoz. Mindezt a kódban egy külön Service-be kiszervezve oldottam meg néhány függvény segítségével, mint ahogy az az ábrán is látható</w:t>
+        <w:t>A Firebase és a hozzá kapcsolódó Angular-os technikák segítségével könnyedén megoldható az autentikáció egy webalkalmazás esetében. A Firebase gördülékenyen megjegyzi az újonnan regisztrált felhasználókat az Authentication fülön. A jelszavakat nem tudjuk visszafejteni, szinte lehetetlen, így az alkalmazásunk biztonságosabb lesz az adathalászokkal szemben. A Firebase egy egyedi azonosítót (User UID) is rendel minden újonnan regisztrált felhasználóhoz. Mindezt a kódban egy külön Service-be kiszervezve oldottam meg néhány függvény segítségével, mint ahogy az az ábrán is látható</w:t>
       </w:r>
       <w:r>
         <w:rPr>
@@ -6022,17 +5681,15 @@
           <w:szCs w:val="24"/>
           <w:lang w:eastAsia="hu-HU"/>
         </w:rPr>
-        <w:t xml:space="preserve"> Ezen felül a </w:t>
-      </w:r>
-      <w:proofErr w:type="spellStart"/>
-      <w:r>
-        <w:rPr>
-          <w:szCs w:val="24"/>
-          <w:lang w:eastAsia="hu-HU"/>
-        </w:rPr>
-        <w:t>Firestore</w:t>
-      </w:r>
-      <w:proofErr w:type="spellEnd"/>
+        <w:t xml:space="preserve"> Ezen felül a Firestore Database-ben még egy külön kollekció is rendelkezésre áll, ahol a felhasználókról egyéb adatokat is le tudunk tárolni dokumentumok formájában. Természetesen </w:t>
+      </w:r>
+      <w:r>
+        <w:rPr>
+          <w:szCs w:val="24"/>
+          <w:lang w:eastAsia="hu-HU"/>
+        </w:rPr>
+        <w:t>adatvédelmi szempontból</w:t>
+      </w:r>
       <w:r>
         <w:rPr>
           <w:szCs w:val="24"/>
@@ -6040,36 +5697,6 @@
         </w:rPr>
         <w:t xml:space="preserve"> </w:t>
       </w:r>
-      <w:proofErr w:type="spellStart"/>
-      <w:r>
-        <w:rPr>
-          <w:szCs w:val="24"/>
-          <w:lang w:eastAsia="hu-HU"/>
-        </w:rPr>
-        <w:t>Database</w:t>
-      </w:r>
-      <w:proofErr w:type="spellEnd"/>
-      <w:r>
-        <w:rPr>
-          <w:szCs w:val="24"/>
-          <w:lang w:eastAsia="hu-HU"/>
-        </w:rPr>
-        <w:t xml:space="preserve">-ben még egy külön kollekció is rendelkezésre áll, ahol a felhasználókról egyéb adatokat is le tudunk tárolni dokumentumok formájában. Természetesen </w:t>
-      </w:r>
-      <w:r>
-        <w:rPr>
-          <w:szCs w:val="24"/>
-          <w:lang w:eastAsia="hu-HU"/>
-        </w:rPr>
-        <w:t>adatvédelmi szempontból</w:t>
-      </w:r>
-      <w:r>
-        <w:rPr>
-          <w:szCs w:val="24"/>
-          <w:lang w:eastAsia="hu-HU"/>
-        </w:rPr>
-        <w:t xml:space="preserve"> </w:t>
-      </w:r>
       <w:r>
         <w:rPr>
           <w:szCs w:val="24"/>
@@ -6110,69 +5737,21 @@
           <w:szCs w:val="24"/>
           <w:lang w:eastAsia="hu-HU"/>
         </w:rPr>
-        <w:t xml:space="preserve">bejelentkezésnek is egyaránt. A bejelentkezésben egy gombhoz kötött függvény hívja meg az authService login függvényét, és így történik meg a hitelesítés. A regisztrációhoz már arra is szükség van, hogy egy másik Service-t használjunk, melyben a CRUD (Create, Read, Update, Delete) műveletek vannak megvalósítva </w:t>
-      </w:r>
-      <w:proofErr w:type="spellStart"/>
-      <w:r>
-        <w:rPr>
-          <w:szCs w:val="24"/>
-          <w:lang w:eastAsia="hu-HU"/>
-        </w:rPr>
-        <w:t>User</w:t>
-      </w:r>
-      <w:proofErr w:type="spellEnd"/>
-      <w:r>
-        <w:rPr>
-          <w:szCs w:val="24"/>
-          <w:lang w:eastAsia="hu-HU"/>
-        </w:rPr>
-        <w:t xml:space="preserve"> objektumokra vonatkozólag. </w:t>
-      </w:r>
-      <w:r>
-        <w:rPr>
-          <w:szCs w:val="24"/>
-          <w:lang w:eastAsia="hu-HU"/>
-        </w:rPr>
-        <w:t xml:space="preserve">A </w:t>
-      </w:r>
-      <w:proofErr w:type="spellStart"/>
-      <w:r>
-        <w:rPr>
-          <w:szCs w:val="24"/>
-          <w:lang w:eastAsia="hu-HU"/>
-        </w:rPr>
-        <w:t>create</w:t>
-      </w:r>
-      <w:proofErr w:type="spellEnd"/>
-      <w:r>
-        <w:rPr>
-          <w:szCs w:val="24"/>
-          <w:lang w:eastAsia="hu-HU"/>
-        </w:rPr>
-        <w:t xml:space="preserve"> művelet</w:t>
-      </w:r>
-      <w:r>
-        <w:rPr>
-          <w:szCs w:val="24"/>
-          <w:lang w:eastAsia="hu-HU"/>
-        </w:rPr>
-        <w:t xml:space="preserve"> segítségével a Firebase </w:t>
-      </w:r>
-      <w:proofErr w:type="spellStart"/>
-      <w:r>
-        <w:rPr>
-          <w:szCs w:val="24"/>
-          <w:lang w:eastAsia="hu-HU"/>
-        </w:rPr>
-        <w:t>Database</w:t>
-      </w:r>
-      <w:proofErr w:type="spellEnd"/>
-      <w:r>
-        <w:rPr>
-          <w:szCs w:val="24"/>
-          <w:lang w:eastAsia="hu-HU"/>
-        </w:rPr>
-        <w:t>-be</w:t>
+        <w:t xml:space="preserve">bejelentkezésnek is egyaránt. A bejelentkezésben egy gombhoz kötött függvény hívja meg az authService login függvényét, és így történik meg a hitelesítés. A regisztrációhoz már arra is szükség van, hogy egy másik Service-t használjunk, melyben a CRUD (Create, Read, Update, Delete) műveletek vannak megvalósítva User objektumokra vonatkozólag. </w:t>
+      </w:r>
+      <w:r>
+        <w:rPr>
+          <w:szCs w:val="24"/>
+          <w:lang w:eastAsia="hu-HU"/>
+        </w:rPr>
+        <w:t>A create művelet</w:t>
+      </w:r>
+      <w:r>
+        <w:rPr>
+          <w:szCs w:val="24"/>
+          <w:lang w:eastAsia="hu-HU"/>
+        </w:rPr>
+        <w:t xml:space="preserve"> segítségével a Firebase Database-be</w:t>
       </w:r>
       <w:r>
         <w:rPr>
@@ -6203,21 +5782,12 @@
         </w:rPr>
         <w:t xml:space="preserve">az </w:t>
       </w:r>
-      <w:proofErr w:type="spellStart"/>
-      <w:r>
-        <w:rPr>
-          <w:szCs w:val="24"/>
-          <w:lang w:eastAsia="hu-HU"/>
-        </w:rPr>
-        <w:t>Authentication</w:t>
-      </w:r>
-      <w:proofErr w:type="spellEnd"/>
-      <w:r>
-        <w:rPr>
-          <w:szCs w:val="24"/>
-          <w:lang w:eastAsia="hu-HU"/>
-        </w:rPr>
-        <w:t xml:space="preserve"> fülön is</w:t>
+      <w:r>
+        <w:rPr>
+          <w:szCs w:val="24"/>
+          <w:lang w:eastAsia="hu-HU"/>
+        </w:rPr>
+        <w:t>Authentication fülön is</w:t>
       </w:r>
       <w:r>
         <w:rPr>
@@ -6595,30 +6165,42 @@
           <w:lang w:eastAsia="hu-HU"/>
         </w:rPr>
         <w:lastRenderedPageBreak/>
-        <w:t xml:space="preserve">szintén letárolódnak a Firebase </w:t>
-      </w:r>
-      <w:proofErr w:type="spellStart"/>
-      <w:r>
-        <w:rPr>
-          <w:szCs w:val="24"/>
-          <w:lang w:eastAsia="hu-HU"/>
-        </w:rPr>
-        <w:t>Database</w:t>
-      </w:r>
-      <w:proofErr w:type="spellEnd"/>
-      <w:r>
-        <w:rPr>
-          <w:szCs w:val="24"/>
-          <w:lang w:eastAsia="hu-HU"/>
-        </w:rPr>
-        <w:t>-ben egy kollekcióba, mint ahogy a termékek és a felhasználók adatai.</w:t>
-      </w:r>
-      <w:r>
-        <w:rPr>
-          <w:szCs w:val="24"/>
-          <w:lang w:eastAsia="hu-HU"/>
-        </w:rPr>
-        <w:t xml:space="preserve"> Minden felhasználó felhatalmazást kap arra, hogy a saját maga által írt hozzászólást bármikor eltávolítsa. Az ilyesfajta értékelések azért jók, mert az üzemeltető láthatja, hogy mi az a termék, amire nagyobb az igény, mi az, amire nem</w:t>
+        <w:t>szintén letárolódnak a Firebase Database-ben egy kollekcióba, mint ahogy a termékek és a felhasználók adatai.</w:t>
+      </w:r>
+      <w:r>
+        <w:rPr>
+          <w:szCs w:val="24"/>
+          <w:lang w:eastAsia="hu-HU"/>
+        </w:rPr>
+        <w:t xml:space="preserve"> Minden felhasználó felhatalmazást kap arra, hogy a saját maga által írt hozzászólást bármikor eltávolítsa</w:t>
+      </w:r>
+      <w:r>
+        <w:rPr>
+          <w:szCs w:val="24"/>
+          <w:lang w:eastAsia="hu-HU"/>
+        </w:rPr>
+        <w:t xml:space="preserve"> vagy frissítse</w:t>
+      </w:r>
+      <w:r>
+        <w:rPr>
+          <w:szCs w:val="24"/>
+          <w:lang w:eastAsia="hu-HU"/>
+        </w:rPr>
+        <w:t>.</w:t>
+      </w:r>
+      <w:r>
+        <w:rPr>
+          <w:szCs w:val="24"/>
+          <w:lang w:eastAsia="hu-HU"/>
+        </w:rPr>
+        <w:t xml:space="preserve"> Az admin felhasználóknak jogukban áll bírálni bizonyos kommenteket, ezért törölhetik őket attól függetlenül, hogy ki írta.</w:t>
+      </w:r>
+      <w:r>
+        <w:rPr>
+          <w:szCs w:val="24"/>
+          <w:lang w:eastAsia="hu-HU"/>
+        </w:rPr>
+        <w:t xml:space="preserve"> Az ilyesfajta értékelések azért jók, mert az üzemeltető láthatja, hogy mi az a termék, amire nagyobb az igény, mi az, amire nem</w:t>
       </w:r>
       <w:r>
         <w:rPr>
@@ -6632,21 +6214,7 @@
           <w:szCs w:val="24"/>
           <w:lang w:eastAsia="hu-HU"/>
         </w:rPr>
-        <w:t>. Emellett a vásárlók a pozitív visszajelzéseikkel egymást is vásárlásra ösztönözhetik.</w:t>
-      </w:r>
-      <w:r>
-        <w:rPr>
-          <w:szCs w:val="24"/>
-          <w:lang w:eastAsia="hu-HU"/>
-        </w:rPr>
-        <w:t xml:space="preserve"> </w:t>
-      </w:r>
-      <w:r>
-        <w:rPr>
-          <w:szCs w:val="24"/>
-          <w:lang w:eastAsia="hu-HU"/>
-        </w:rPr>
-        <w:t>További visszajelzési tervek: termékek értékelése pontozásszerűen</w:t>
+        <w:t>. Emellett a vásárlók a pozitív visszajelzéseikkel egymást is vásárlásra ösztönözhetik</w:t>
       </w:r>
       <w:r>
         <w:rPr>
@@ -6654,6 +6222,48 @@
           <w:lang w:eastAsia="hu-HU"/>
         </w:rPr>
         <w:t>.</w:t>
+      </w:r>
+      <w:r>
+        <w:rPr>
+          <w:szCs w:val="24"/>
+          <w:lang w:eastAsia="hu-HU"/>
+        </w:rPr>
+        <w:t xml:space="preserve"> Másik lehetőség, hogy a felhasználók egy pontozási rendszerben tudják értékelni a nekik tetsző termékeket. A skála 1-től 5-ig terjed. Minden felhasználó minden egyes termékre csak egy értékelést nyújthat be, viszont ezt a későbbiekben lehetősége van módosítani. A</w:t>
+      </w:r>
+      <w:r>
+        <w:rPr>
+          <w:szCs w:val="24"/>
+          <w:lang w:eastAsia="hu-HU"/>
+        </w:rPr>
+        <w:t xml:space="preserve">z összes </w:t>
+      </w:r>
+      <w:r>
+        <w:rPr>
+          <w:szCs w:val="24"/>
+          <w:lang w:eastAsia="hu-HU"/>
+        </w:rPr>
+        <w:t>felhasználó egyes termékekre adott értékelései</w:t>
+      </w:r>
+      <w:r>
+        <w:rPr>
+          <w:szCs w:val="24"/>
+          <w:lang w:eastAsia="hu-HU"/>
+        </w:rPr>
+        <w:t>nek</w:t>
+      </w:r>
+      <w:r>
+        <w:rPr>
+          <w:szCs w:val="24"/>
+          <w:lang w:eastAsia="hu-HU"/>
+        </w:rPr>
+        <w:t xml:space="preserve"> átlaga </w:t>
+      </w:r>
+      <w:r>
+        <w:rPr>
+          <w:szCs w:val="24"/>
+          <w:lang w:eastAsia="hu-HU"/>
+        </w:rPr>
+        <w:t>a termék részleteinél megtekinthető.</w:t>
       </w:r>
     </w:p>
     <w:p>
@@ -6857,21 +6467,7 @@
         <w:rPr>
           <w:lang w:eastAsia="hu-HU"/>
         </w:rPr>
-        <w:t xml:space="preserve">Jelenleg a felhasználó kap egy visszajelzést egy </w:t>
-      </w:r>
-      <w:proofErr w:type="spellStart"/>
-      <w:r>
-        <w:rPr>
-          <w:lang w:eastAsia="hu-HU"/>
-        </w:rPr>
-        <w:t>toastr</w:t>
-      </w:r>
-      <w:proofErr w:type="spellEnd"/>
-      <w:r>
-        <w:rPr>
-          <w:lang w:eastAsia="hu-HU"/>
-        </w:rPr>
-        <w:t xml:space="preserve"> segítségével arról, hogy hány darab és milyen termék került a kosarába, de valójába még a háttérben nem működik semmi. A kosárnak egy önálló modulja lesz, ami mindig az adott felhasználóra vonatkozóan tárolja, hogy miből mennyit helyezett el a megvásárolni kívánt termékek listájára. Ezen a külön oldalon majd vissza lehet vonni, ha még sem szeretne megvásárolni egy terméket, emellett a vásárolni kívánt mennyiség is korrigálható lesz.</w:t>
+        <w:t>Jelenleg a felhasználó kap egy visszajelzést egy toastr segítségével arról, hogy hány darab és milyen termék került a kosarába, de valójába még a háttérben nem működik semmi. A kosárnak egy önálló modulja lesz, ami mindig az adott felhasználóra vonatkozóan tárolja, hogy miből mennyit helyezett el a megvásárolni kívánt termékek listájára. Ezen a külön oldalon majd vissza lehet vonni, ha még sem szeretne megvásárolni egy terméket, emellett a vásárolni kívánt mennyiség is korrigálható lesz.</w:t>
       </w:r>
     </w:p>
     <w:p>
@@ -6922,9 +6518,39 @@
           <w:szCs w:val="28"/>
           <w:lang w:eastAsia="hu-HU"/>
         </w:rPr>
-        <w:t xml:space="preserve">. </w:t>
-      </w:r>
-      <w:r>
+        <w:t>. Integrált fizetési rendszer</w:t>
+      </w:r>
+      <w:bookmarkEnd w:id="27"/>
+    </w:p>
+    <w:p>
+      <w:pPr>
+        <w:rPr>
+          <w:lang w:eastAsia="hu-HU"/>
+        </w:rPr>
+      </w:pPr>
+    </w:p>
+    <w:p>
+      <w:pPr>
+        <w:rPr>
+          <w:lang w:eastAsia="hu-HU"/>
+        </w:rPr>
+      </w:pPr>
+      <w:r>
+        <w:rPr>
+          <w:lang w:eastAsia="hu-HU"/>
+        </w:rPr>
+        <w:t>A webáruházban kizárólag valamilyen bankkártyás fizetés lesz elérhető.</w:t>
+      </w:r>
+      <w:r>
+        <w:rPr>
+          <w:lang w:eastAsia="hu-HU"/>
+        </w:rPr>
+        <w:t xml:space="preserve"> A regisztrált felhasználóknak lehetőségük lesz eltárolni bankkártya adataikat így meggyorsítva a rendelésüket. Ezzel szemben a regisztrálatlan felhasználóknak minden egyes alkalommal meg kell adniuk az adataikat. A kosárnak fenntartott külön oldalon lesz majd lehetőség a fizetésre. Ekkor értelemszerűen szállítási hely, emellett egyéb elérhetőség is megadható lesz.</w:t>
+      </w:r>
+    </w:p>
+    <w:p>
+      <w:pPr>
+        <w:pStyle w:val="Cmsor1"/>
         <w:rPr>
           <w:rFonts w:ascii="Arial" w:hAnsi="Arial" w:cs="Arial"/>
           <w:b/>
@@ -6934,39 +6560,9 @@
           <w:szCs w:val="28"/>
           <w:lang w:eastAsia="hu-HU"/>
         </w:rPr>
-        <w:t>Integrált fizetési rendszer</w:t>
-      </w:r>
-      <w:bookmarkEnd w:id="27"/>
-    </w:p>
-    <w:p>
-      <w:pPr>
-        <w:rPr>
-          <w:lang w:eastAsia="hu-HU"/>
-        </w:rPr>
-      </w:pPr>
-    </w:p>
-    <w:p>
-      <w:pPr>
-        <w:rPr>
-          <w:lang w:eastAsia="hu-HU"/>
-        </w:rPr>
-      </w:pPr>
-      <w:r>
-        <w:rPr>
-          <w:lang w:eastAsia="hu-HU"/>
-        </w:rPr>
-        <w:t>A webáruházban kizárólag valamilyen bankkártyás fizetés lesz elérhető.</w:t>
-      </w:r>
-      <w:r>
-        <w:rPr>
-          <w:lang w:eastAsia="hu-HU"/>
-        </w:rPr>
-        <w:t xml:space="preserve"> A regisztrált felhasználóknak lehetőségük lesz eltárolni bankkártya adataikat így meggyorsítva a rendelésüket. Ezzel szemben a regisztrálatlan felhasználóknak minden egyes alkalommal meg kell adniuk az adataikat. A kosárnak fenntartott külön oldalon lesz majd lehetőség a fizetésre. Ekkor értelemszerűen szállítási hely, emellett egyéb elérhetőség is megadható lesz.</w:t>
-      </w:r>
-    </w:p>
-    <w:p>
-      <w:pPr>
-        <w:pStyle w:val="Cmsor1"/>
+      </w:pPr>
+      <w:bookmarkStart w:id="28" w:name="_Toc138870540"/>
+      <w:r>
         <w:rPr>
           <w:rFonts w:ascii="Arial" w:hAnsi="Arial" w:cs="Arial"/>
           <w:b/>
@@ -6976,8 +6572,9 @@
           <w:szCs w:val="28"/>
           <w:lang w:eastAsia="hu-HU"/>
         </w:rPr>
-      </w:pPr>
-      <w:bookmarkStart w:id="28" w:name="_Toc138870540"/>
+        <w:lastRenderedPageBreak/>
+        <w:t xml:space="preserve">3.5.2. </w:t>
+      </w:r>
       <w:r>
         <w:rPr>
           <w:rFonts w:ascii="Arial" w:hAnsi="Arial" w:cs="Arial"/>
@@ -6988,18 +6585,6 @@
           <w:szCs w:val="28"/>
           <w:lang w:eastAsia="hu-HU"/>
         </w:rPr>
-        <w:t xml:space="preserve">3.5.2. </w:t>
-      </w:r>
-      <w:r>
-        <w:rPr>
-          <w:rFonts w:ascii="Arial" w:hAnsi="Arial" w:cs="Arial"/>
-          <w:b/>
-          <w:bCs/>
-          <w:color w:val="000000" w:themeColor="text1"/>
-          <w:sz w:val="28"/>
-          <w:szCs w:val="28"/>
-          <w:lang w:eastAsia="hu-HU"/>
-        </w:rPr>
         <w:t>Beépített játék</w:t>
       </w:r>
       <w:bookmarkEnd w:id="28"/>
@@ -7021,14 +6606,7 @@
         <w:rPr>
           <w:lang w:eastAsia="hu-HU"/>
         </w:rPr>
-        <w:t xml:space="preserve">Egy külön oldalon lesz elérhető a beépített játék, mellyel a felhasználók kedvezményekhez juthatnak. Teljesen véletlenszerű lesz, hogy melyik termékre vagy termékekre kapnak akciót. </w:t>
-      </w:r>
-      <w:r>
-        <w:rPr>
-          <w:lang w:eastAsia="hu-HU"/>
-        </w:rPr>
-        <w:lastRenderedPageBreak/>
-        <w:t xml:space="preserve">Viszont az, hogy mennyit az csak is a teljesítményükön múlik. Mindennap egy felhasználó csak egyszer indíthatja el a játékot, és az akció mindösszesen 24 óráig lesz majd elérhető a számára. A regisztrálatlan felhasználóknak csak a játék demó verziójával lesz lehetőségük </w:t>
+        <w:t xml:space="preserve">Egy külön oldalon lesz elérhető a beépített játék, mellyel a felhasználók kedvezményekhez juthatnak. Teljesen véletlenszerű lesz, hogy melyik termékre vagy termékekre kapnak akciót. Viszont az, hogy mennyit az csak is a teljesítményükön múlik. Mindennap egy felhasználó csak egyszer indíthatja el a játékot, és az akció mindösszesen 24 óráig lesz majd elérhető a számára. A regisztrálatlan felhasználóknak csak a játék demó verziójával lesz lehetőségük </w:t>
       </w:r>
       <w:r>
         <w:rPr>
@@ -7404,23 +6982,7 @@
           <w:szCs w:val="24"/>
           <w:lang w:eastAsia="hu-HU"/>
         </w:rPr>
-        <w:t xml:space="preserve">ba. Az alkalmazás a legeneráláskor létre is hozza a gyökérmodult </w:t>
-      </w:r>
-      <w:proofErr w:type="spellStart"/>
-      <w:r>
-        <w:rPr>
-          <w:szCs w:val="24"/>
-          <w:lang w:eastAsia="hu-HU"/>
-        </w:rPr>
-        <w:t>AppModule</w:t>
-      </w:r>
-      <w:proofErr w:type="spellEnd"/>
-      <w:r>
-        <w:rPr>
-          <w:szCs w:val="24"/>
-          <w:lang w:eastAsia="hu-HU"/>
-        </w:rPr>
-        <w:t xml:space="preserve"> néven. Az ábrán látható néhány modul a saját alkalmazásomból.</w:t>
+        <w:t>ba. Az alkalmazás a legeneráláskor létre is hozza a gyökérmodult AppModule néven. Az ábrán látható néhány modul a saját alkalmazásomból.</w:t>
       </w:r>
     </w:p>
     <w:p>
@@ -8988,6 +8550,7 @@
   <w:style w:type="character" w:default="1" w:styleId="Bekezdsalapbettpusa">
     <w:name w:val="Default Paragraph Font"/>
     <w:uiPriority w:val="1"/>
+    <w:semiHidden/>
     <w:unhideWhenUsed/>
   </w:style>
   <w:style w:type="table" w:default="1" w:styleId="Normltblzat">

</xml_diff>

<commit_message>
Refactor and productModule move from mainModule to appModule.
</commit_message>
<xml_diff>
--- a/Szakdolgozat.docx
+++ b/Szakdolgozat.docx
@@ -653,7 +653,7 @@
         </w:rPr>
       </w:pPr>
       <w:bookmarkStart w:id="1" w:name="_Toc102137684"/>
-      <w:bookmarkStart w:id="2" w:name="_Toc151743526"/>
+      <w:bookmarkStart w:id="2" w:name="_Toc151823223"/>
       <w:r>
         <w:rPr>
           <w:rFonts w:ascii="Arial" w:hAnsi="Arial" w:cs="Arial"/>
@@ -1169,7 +1169,7 @@
         </w:rPr>
       </w:pPr>
       <w:bookmarkStart w:id="3" w:name="_Toc102137685"/>
-      <w:bookmarkStart w:id="4" w:name="_Toc151743527"/>
+      <w:bookmarkStart w:id="4" w:name="_Toc151823224"/>
       <w:r>
         <w:rPr>
           <w:rFonts w:ascii="Arial" w:hAnsi="Arial" w:cs="Arial"/>
@@ -2111,7 +2111,7 @@
       </w:pPr>
     </w:p>
     <w:bookmarkEnd w:id="5" w:displacedByCustomXml="next"/>
-    <w:bookmarkStart w:id="6" w:name="_Toc151743528" w:displacedByCustomXml="next"/>
+    <w:bookmarkStart w:id="6" w:name="_Toc151823225" w:displacedByCustomXml="next"/>
     <w:sdt>
       <w:sdtPr>
         <w:rPr>
@@ -2172,7 +2172,7 @@
             </w:rPr>
             <w:fldChar w:fldCharType="separate"/>
           </w:r>
-          <w:hyperlink w:anchor="_Toc151743526" w:history="1">
+          <w:hyperlink w:anchor="_Toc151823223" w:history="1">
             <w:r>
               <w:rPr>
                 <w:rStyle w:val="Hiperhivatkozs"/>
@@ -2199,7 +2199,7 @@
               <w:rPr>
                 <w:webHidden/>
               </w:rPr>
-              <w:instrText xml:space="preserve"> PAGEREF _Toc151743526 \h </w:instrText>
+              <w:instrText xml:space="preserve"> PAGEREF _Toc151823223 \h </w:instrText>
             </w:r>
             <w:r>
               <w:rPr>
@@ -2238,7 +2238,7 @@
               <w14:ligatures w14:val="standardContextual"/>
             </w:rPr>
           </w:pPr>
-          <w:hyperlink w:anchor="_Toc151743527" w:history="1">
+          <w:hyperlink w:anchor="_Toc151823224" w:history="1">
             <w:r>
               <w:rPr>
                 <w:rStyle w:val="Hiperhivatkozs"/>
@@ -2265,7 +2265,7 @@
               <w:rPr>
                 <w:webHidden/>
               </w:rPr>
-              <w:instrText xml:space="preserve"> PAGEREF _Toc151743527 \h </w:instrText>
+              <w:instrText xml:space="preserve"> PAGEREF _Toc151823224 \h </w:instrText>
             </w:r>
             <w:r>
               <w:rPr>
@@ -2305,7 +2305,7 @@
               <w14:ligatures w14:val="standardContextual"/>
             </w:rPr>
           </w:pPr>
-          <w:hyperlink w:anchor="_Toc151743528" w:history="1">
+          <w:hyperlink w:anchor="_Toc151823225" w:history="1">
             <w:r>
               <w:rPr>
                 <w:rStyle w:val="Hiperhivatkozs"/>
@@ -2328,7 +2328,7 @@
               <w:rPr>
                 <w:webHidden/>
               </w:rPr>
-              <w:instrText xml:space="preserve"> PAGEREF _Toc151743528 \h </w:instrText>
+              <w:instrText xml:space="preserve"> PAGEREF _Toc151823225 \h </w:instrText>
             </w:r>
             <w:r>
               <w:rPr>
@@ -2370,7 +2370,7 @@
               <w14:ligatures w14:val="standardContextual"/>
             </w:rPr>
           </w:pPr>
-          <w:hyperlink w:anchor="_Toc151743529" w:history="1">
+          <w:hyperlink w:anchor="_Toc151823226" w:history="1">
             <w:r>
               <w:rPr>
                 <w:rStyle w:val="Hiperhivatkozs"/>
@@ -2414,7 +2414,7 @@
               <w:rPr>
                 <w:webHidden/>
               </w:rPr>
-              <w:instrText xml:space="preserve"> PAGEREF _Toc151743529 \h </w:instrText>
+              <w:instrText xml:space="preserve"> PAGEREF _Toc151823226 \h </w:instrText>
             </w:r>
             <w:r>
               <w:rPr>
@@ -2456,7 +2456,7 @@
               <w14:ligatures w14:val="standardContextual"/>
             </w:rPr>
           </w:pPr>
-          <w:hyperlink w:anchor="_Toc151743530" w:history="1">
+          <w:hyperlink w:anchor="_Toc151823227" w:history="1">
             <w:r>
               <w:rPr>
                 <w:rStyle w:val="Hiperhivatkozs"/>
@@ -2500,7 +2500,7 @@
               <w:rPr>
                 <w:webHidden/>
               </w:rPr>
-              <w:instrText xml:space="preserve"> PAGEREF _Toc151743530 \h </w:instrText>
+              <w:instrText xml:space="preserve"> PAGEREF _Toc151823227 \h </w:instrText>
             </w:r>
             <w:r>
               <w:rPr>
@@ -2542,7 +2542,7 @@
               <w14:ligatures w14:val="standardContextual"/>
             </w:rPr>
           </w:pPr>
-          <w:hyperlink w:anchor="_Toc151743531" w:history="1">
+          <w:hyperlink w:anchor="_Toc151823228" w:history="1">
             <w:r>
               <w:rPr>
                 <w:rStyle w:val="Hiperhivatkozs"/>
@@ -2586,7 +2586,7 @@
               <w:rPr>
                 <w:webHidden/>
               </w:rPr>
-              <w:instrText xml:space="preserve"> PAGEREF _Toc151743531 \h </w:instrText>
+              <w:instrText xml:space="preserve"> PAGEREF _Toc151823228 \h </w:instrText>
             </w:r>
             <w:r>
               <w:rPr>
@@ -2628,7 +2628,7 @@
               <w14:ligatures w14:val="standardContextual"/>
             </w:rPr>
           </w:pPr>
-          <w:hyperlink w:anchor="_Toc151743532" w:history="1">
+          <w:hyperlink w:anchor="_Toc151823229" w:history="1">
             <w:r>
               <w:rPr>
                 <w:rStyle w:val="Hiperhivatkozs"/>
@@ -2672,7 +2672,7 @@
               <w:rPr>
                 <w:webHidden/>
               </w:rPr>
-              <w:instrText xml:space="preserve"> PAGEREF _Toc151743532 \h </w:instrText>
+              <w:instrText xml:space="preserve"> PAGEREF _Toc151823229 \h </w:instrText>
             </w:r>
             <w:r>
               <w:rPr>
@@ -2714,7 +2714,7 @@
               <w14:ligatures w14:val="standardContextual"/>
             </w:rPr>
           </w:pPr>
-          <w:hyperlink w:anchor="_Toc151743533" w:history="1">
+          <w:hyperlink w:anchor="_Toc151823230" w:history="1">
             <w:r>
               <w:rPr>
                 <w:rStyle w:val="Hiperhivatkozs"/>
@@ -2758,7 +2758,7 @@
               <w:rPr>
                 <w:webHidden/>
               </w:rPr>
-              <w:instrText xml:space="preserve"> PAGEREF _Toc151743533 \h </w:instrText>
+              <w:instrText xml:space="preserve"> PAGEREF _Toc151823230 \h </w:instrText>
             </w:r>
             <w:r>
               <w:rPr>
@@ -2797,7 +2797,7 @@
               <w14:ligatures w14:val="standardContextual"/>
             </w:rPr>
           </w:pPr>
-          <w:hyperlink w:anchor="_Toc151743534" w:history="1">
+          <w:hyperlink w:anchor="_Toc151823231" w:history="1">
             <w:r>
               <w:rPr>
                 <w:rStyle w:val="Hiperhivatkozs"/>
@@ -2836,7 +2836,7 @@
               <w:rPr>
                 <w:webHidden/>
               </w:rPr>
-              <w:instrText xml:space="preserve"> PAGEREF _Toc151743534 \h </w:instrText>
+              <w:instrText xml:space="preserve"> PAGEREF _Toc151823231 \h </w:instrText>
             </w:r>
             <w:r>
               <w:rPr>
@@ -2878,7 +2878,7 @@
               <w14:ligatures w14:val="standardContextual"/>
             </w:rPr>
           </w:pPr>
-          <w:hyperlink w:anchor="_Toc151743535" w:history="1">
+          <w:hyperlink w:anchor="_Toc151823232" w:history="1">
             <w:r>
               <w:rPr>
                 <w:rStyle w:val="Hiperhivatkozs"/>
@@ -2922,7 +2922,7 @@
               <w:rPr>
                 <w:webHidden/>
               </w:rPr>
-              <w:instrText xml:space="preserve"> PAGEREF _Toc151743535 \h </w:instrText>
+              <w:instrText xml:space="preserve"> PAGEREF _Toc151823232 \h </w:instrText>
             </w:r>
             <w:r>
               <w:rPr>
@@ -2964,7 +2964,7 @@
               <w14:ligatures w14:val="standardContextual"/>
             </w:rPr>
           </w:pPr>
-          <w:hyperlink w:anchor="_Toc151743536" w:history="1">
+          <w:hyperlink w:anchor="_Toc151823233" w:history="1">
             <w:r>
               <w:rPr>
                 <w:rStyle w:val="Hiperhivatkozs"/>
@@ -3008,7 +3008,7 @@
               <w:rPr>
                 <w:webHidden/>
               </w:rPr>
-              <w:instrText xml:space="preserve"> PAGEREF _Toc151743536 \h </w:instrText>
+              <w:instrText xml:space="preserve"> PAGEREF _Toc151823233 \h </w:instrText>
             </w:r>
             <w:r>
               <w:rPr>
@@ -3050,7 +3050,7 @@
               <w14:ligatures w14:val="standardContextual"/>
             </w:rPr>
           </w:pPr>
-          <w:hyperlink w:anchor="_Toc151743537" w:history="1">
+          <w:hyperlink w:anchor="_Toc151823234" w:history="1">
             <w:r>
               <w:rPr>
                 <w:rStyle w:val="Hiperhivatkozs"/>
@@ -3094,7 +3094,7 @@
               <w:rPr>
                 <w:webHidden/>
               </w:rPr>
-              <w:instrText xml:space="preserve"> PAGEREF _Toc151743537 \h </w:instrText>
+              <w:instrText xml:space="preserve"> PAGEREF _Toc151823234 \h </w:instrText>
             </w:r>
             <w:r>
               <w:rPr>
@@ -3136,7 +3136,7 @@
               <w14:ligatures w14:val="standardContextual"/>
             </w:rPr>
           </w:pPr>
-          <w:hyperlink w:anchor="_Toc151743538" w:history="1">
+          <w:hyperlink w:anchor="_Toc151823235" w:history="1">
             <w:r>
               <w:rPr>
                 <w:rStyle w:val="Hiperhivatkozs"/>
@@ -3180,7 +3180,7 @@
               <w:rPr>
                 <w:webHidden/>
               </w:rPr>
-              <w:instrText xml:space="preserve"> PAGEREF _Toc151743538 \h </w:instrText>
+              <w:instrText xml:space="preserve"> PAGEREF _Toc151823235 \h </w:instrText>
             </w:r>
             <w:r>
               <w:rPr>
@@ -3222,7 +3222,7 @@
               <w14:ligatures w14:val="standardContextual"/>
             </w:rPr>
           </w:pPr>
-          <w:hyperlink w:anchor="_Toc151743539" w:history="1">
+          <w:hyperlink w:anchor="_Toc151823236" w:history="1">
             <w:r>
               <w:rPr>
                 <w:rStyle w:val="Hiperhivatkozs"/>
@@ -3266,7 +3266,7 @@
               <w:rPr>
                 <w:webHidden/>
               </w:rPr>
-              <w:instrText xml:space="preserve"> PAGEREF _Toc151743539 \h </w:instrText>
+              <w:instrText xml:space="preserve"> PAGEREF _Toc151823236 \h </w:instrText>
             </w:r>
             <w:r>
               <w:rPr>
@@ -3308,7 +3308,7 @@
               <w14:ligatures w14:val="standardContextual"/>
             </w:rPr>
           </w:pPr>
-          <w:hyperlink w:anchor="_Toc151743540" w:history="1">
+          <w:hyperlink w:anchor="_Toc151823237" w:history="1">
             <w:r>
               <w:rPr>
                 <w:rStyle w:val="Hiperhivatkozs"/>
@@ -3352,7 +3352,7 @@
               <w:rPr>
                 <w:webHidden/>
               </w:rPr>
-              <w:instrText xml:space="preserve"> PAGEREF _Toc151743540 \h </w:instrText>
+              <w:instrText xml:space="preserve"> PAGEREF _Toc151823237 \h </w:instrText>
             </w:r>
             <w:r>
               <w:rPr>
@@ -3394,7 +3394,7 @@
               <w14:ligatures w14:val="standardContextual"/>
             </w:rPr>
           </w:pPr>
-          <w:hyperlink w:anchor="_Toc151743541" w:history="1">
+          <w:hyperlink w:anchor="_Toc151823238" w:history="1">
             <w:r>
               <w:rPr>
                 <w:rStyle w:val="Hiperhivatkozs"/>
@@ -3438,7 +3438,7 @@
               <w:rPr>
                 <w:webHidden/>
               </w:rPr>
-              <w:instrText xml:space="preserve"> PAGEREF _Toc151743541 \h </w:instrText>
+              <w:instrText xml:space="preserve"> PAGEREF _Toc151823238 \h </w:instrText>
             </w:r>
             <w:r>
               <w:rPr>
@@ -3480,7 +3480,7 @@
               <w14:ligatures w14:val="standardContextual"/>
             </w:rPr>
           </w:pPr>
-          <w:hyperlink w:anchor="_Toc151743542" w:history="1">
+          <w:hyperlink w:anchor="_Toc151823239" w:history="1">
             <w:r>
               <w:rPr>
                 <w:rStyle w:val="Hiperhivatkozs"/>
@@ -3524,7 +3524,7 @@
               <w:rPr>
                 <w:webHidden/>
               </w:rPr>
-              <w:instrText xml:space="preserve"> PAGEREF _Toc151743542 \h </w:instrText>
+              <w:instrText xml:space="preserve"> PAGEREF _Toc151823239 \h </w:instrText>
             </w:r>
             <w:r>
               <w:rPr>
@@ -3566,7 +3566,7 @@
               <w14:ligatures w14:val="standardContextual"/>
             </w:rPr>
           </w:pPr>
-          <w:hyperlink w:anchor="_Toc151743543" w:history="1">
+          <w:hyperlink w:anchor="_Toc151823240" w:history="1">
             <w:r>
               <w:rPr>
                 <w:rStyle w:val="Hiperhivatkozs"/>
@@ -3610,7 +3610,7 @@
               <w:rPr>
                 <w:webHidden/>
               </w:rPr>
-              <w:instrText xml:space="preserve"> PAGEREF _Toc151743543 \h </w:instrText>
+              <w:instrText xml:space="preserve"> PAGEREF _Toc151823240 \h </w:instrText>
             </w:r>
             <w:r>
               <w:rPr>
@@ -3649,7 +3649,7 @@
               <w14:ligatures w14:val="standardContextual"/>
             </w:rPr>
           </w:pPr>
-          <w:hyperlink w:anchor="_Toc151743544" w:history="1">
+          <w:hyperlink w:anchor="_Toc151823241" w:history="1">
             <w:r>
               <w:rPr>
                 <w:rStyle w:val="Hiperhivatkozs"/>
@@ -3674,7 +3674,7 @@
               <w:rPr>
                 <w:webHidden/>
               </w:rPr>
-              <w:instrText xml:space="preserve"> PAGEREF _Toc151743544 \h </w:instrText>
+              <w:instrText xml:space="preserve"> PAGEREF _Toc151823241 \h </w:instrText>
             </w:r>
             <w:r>
               <w:rPr>
@@ -3713,7 +3713,7 @@
               <w14:ligatures w14:val="standardContextual"/>
             </w:rPr>
           </w:pPr>
-          <w:hyperlink w:anchor="_Toc151743545" w:history="1">
+          <w:hyperlink w:anchor="_Toc151823242" w:history="1">
             <w:r>
               <w:rPr>
                 <w:rStyle w:val="Hiperhivatkozs"/>
@@ -3738,7 +3738,7 @@
               <w:rPr>
                 <w:webHidden/>
               </w:rPr>
-              <w:instrText xml:space="preserve"> PAGEREF _Toc151743545 \h </w:instrText>
+              <w:instrText xml:space="preserve"> PAGEREF _Toc151823242 \h </w:instrText>
             </w:r>
             <w:r>
               <w:rPr>
@@ -3755,7 +3755,7 @@
               <w:rPr>
                 <w:webHidden/>
               </w:rPr>
-              <w:t>13</w:t>
+              <w:t>14</w:t>
             </w:r>
             <w:r>
               <w:rPr>
@@ -3777,7 +3777,7 @@
               <w14:ligatures w14:val="standardContextual"/>
             </w:rPr>
           </w:pPr>
-          <w:hyperlink w:anchor="_Toc151743546" w:history="1">
+          <w:hyperlink w:anchor="_Toc151823243" w:history="1">
             <w:r>
               <w:rPr>
                 <w:rStyle w:val="Hiperhivatkozs"/>
@@ -3802,7 +3802,7 @@
               <w:rPr>
                 <w:webHidden/>
               </w:rPr>
-              <w:instrText xml:space="preserve"> PAGEREF _Toc151743546 \h </w:instrText>
+              <w:instrText xml:space="preserve"> PAGEREF _Toc151823243 \h </w:instrText>
             </w:r>
             <w:r>
               <w:rPr>
@@ -3844,7 +3844,7 @@
               <w14:ligatures w14:val="standardContextual"/>
             </w:rPr>
           </w:pPr>
-          <w:hyperlink w:anchor="_Toc151743547" w:history="1">
+          <w:hyperlink w:anchor="_Toc151823244" w:history="1">
             <w:r>
               <w:rPr>
                 <w:rStyle w:val="Hiperhivatkozs"/>
@@ -3888,7 +3888,7 @@
               <w:rPr>
                 <w:webHidden/>
               </w:rPr>
-              <w:instrText xml:space="preserve"> PAGEREF _Toc151743547 \h </w:instrText>
+              <w:instrText xml:space="preserve"> PAGEREF _Toc151823244 \h </w:instrText>
             </w:r>
             <w:r>
               <w:rPr>
@@ -3927,7 +3927,7 @@
               <w14:ligatures w14:val="standardContextual"/>
             </w:rPr>
           </w:pPr>
-          <w:hyperlink w:anchor="_Toc151743548" w:history="1">
+          <w:hyperlink w:anchor="_Toc151823245" w:history="1">
             <w:r>
               <w:rPr>
                 <w:rStyle w:val="Hiperhivatkozs"/>
@@ -3952,7 +3952,7 @@
               <w:rPr>
                 <w:webHidden/>
               </w:rPr>
-              <w:instrText xml:space="preserve"> PAGEREF _Toc151743548 \h </w:instrText>
+              <w:instrText xml:space="preserve"> PAGEREF _Toc151823245 \h </w:instrText>
             </w:r>
             <w:r>
               <w:rPr>
@@ -3991,7 +3991,7 @@
               <w14:ligatures w14:val="standardContextual"/>
             </w:rPr>
           </w:pPr>
-          <w:hyperlink w:anchor="_Toc151743549" w:history="1">
+          <w:hyperlink w:anchor="_Toc151823246" w:history="1">
             <w:r>
               <w:rPr>
                 <w:rStyle w:val="Hiperhivatkozs"/>
@@ -4016,7 +4016,7 @@
               <w:rPr>
                 <w:webHidden/>
               </w:rPr>
-              <w:instrText xml:space="preserve"> PAGEREF _Toc151743549 \h </w:instrText>
+              <w:instrText xml:space="preserve"> PAGEREF _Toc151823246 \h </w:instrText>
             </w:r>
             <w:r>
               <w:rPr>
@@ -4055,7 +4055,7 @@
               <w14:ligatures w14:val="standardContextual"/>
             </w:rPr>
           </w:pPr>
-          <w:hyperlink w:anchor="_Toc151743550" w:history="1">
+          <w:hyperlink w:anchor="_Toc151823247" w:history="1">
             <w:r>
               <w:rPr>
                 <w:rStyle w:val="Hiperhivatkozs"/>
@@ -4080,7 +4080,7 @@
               <w:rPr>
                 <w:webHidden/>
               </w:rPr>
-              <w:instrText xml:space="preserve"> PAGEREF _Toc151743550 \h </w:instrText>
+              <w:instrText xml:space="preserve"> PAGEREF _Toc151823247 \h </w:instrText>
             </w:r>
             <w:r>
               <w:rPr>
@@ -4119,7 +4119,7 @@
               <w14:ligatures w14:val="standardContextual"/>
             </w:rPr>
           </w:pPr>
-          <w:hyperlink w:anchor="_Toc151743551" w:history="1">
+          <w:hyperlink w:anchor="_Toc151823248" w:history="1">
             <w:r>
               <w:rPr>
                 <w:rStyle w:val="Hiperhivatkozs"/>
@@ -4144,7 +4144,7 @@
               <w:rPr>
                 <w:webHidden/>
               </w:rPr>
-              <w:instrText xml:space="preserve"> PAGEREF _Toc151743551 \h </w:instrText>
+              <w:instrText xml:space="preserve"> PAGEREF _Toc151823248 \h </w:instrText>
             </w:r>
             <w:r>
               <w:rPr>
@@ -4183,7 +4183,7 @@
               <w14:ligatures w14:val="standardContextual"/>
             </w:rPr>
           </w:pPr>
-          <w:hyperlink w:anchor="_Toc151743552" w:history="1">
+          <w:hyperlink w:anchor="_Toc151823249" w:history="1">
             <w:r>
               <w:rPr>
                 <w:rStyle w:val="Hiperhivatkozs"/>
@@ -4208,7 +4208,7 @@
               <w:rPr>
                 <w:webHidden/>
               </w:rPr>
-              <w:instrText xml:space="preserve"> PAGEREF _Toc151743552 \h </w:instrText>
+              <w:instrText xml:space="preserve"> PAGEREF _Toc151823249 \h </w:instrText>
             </w:r>
             <w:r>
               <w:rPr>
@@ -4247,7 +4247,7 @@
               <w14:ligatures w14:val="standardContextual"/>
             </w:rPr>
           </w:pPr>
-          <w:hyperlink w:anchor="_Toc151743553" w:history="1">
+          <w:hyperlink w:anchor="_Toc151823250" w:history="1">
             <w:r>
               <w:rPr>
                 <w:rStyle w:val="Hiperhivatkozs"/>
@@ -4272,7 +4272,7 @@
               <w:rPr>
                 <w:webHidden/>
               </w:rPr>
-              <w:instrText xml:space="preserve"> PAGEREF _Toc151743553 \h </w:instrText>
+              <w:instrText xml:space="preserve"> PAGEREF _Toc151823250 \h </w:instrText>
             </w:r>
             <w:r>
               <w:rPr>
@@ -4311,7 +4311,7 @@
               <w14:ligatures w14:val="standardContextual"/>
             </w:rPr>
           </w:pPr>
-          <w:hyperlink w:anchor="_Toc151743554" w:history="1">
+          <w:hyperlink w:anchor="_Toc151823251" w:history="1">
             <w:r>
               <w:rPr>
                 <w:rStyle w:val="Hiperhivatkozs"/>
@@ -4336,7 +4336,7 @@
               <w:rPr>
                 <w:webHidden/>
               </w:rPr>
-              <w:instrText xml:space="preserve"> PAGEREF _Toc151743554 \h </w:instrText>
+              <w:instrText xml:space="preserve"> PAGEREF _Toc151823251 \h </w:instrText>
             </w:r>
             <w:r>
               <w:rPr>
@@ -4375,7 +4375,7 @@
               <w14:ligatures w14:val="standardContextual"/>
             </w:rPr>
           </w:pPr>
-          <w:hyperlink w:anchor="_Toc151743555" w:history="1">
+          <w:hyperlink w:anchor="_Toc151823252" w:history="1">
             <w:r>
               <w:rPr>
                 <w:rStyle w:val="Hiperhivatkozs"/>
@@ -4400,7 +4400,7 @@
               <w:rPr>
                 <w:webHidden/>
               </w:rPr>
-              <w:instrText xml:space="preserve"> PAGEREF _Toc151743555 \h </w:instrText>
+              <w:instrText xml:space="preserve"> PAGEREF _Toc151823252 \h </w:instrText>
             </w:r>
             <w:r>
               <w:rPr>
@@ -4439,7 +4439,7 @@
               <w14:ligatures w14:val="standardContextual"/>
             </w:rPr>
           </w:pPr>
-          <w:hyperlink w:anchor="_Toc151743556" w:history="1">
+          <w:hyperlink w:anchor="_Toc151823253" w:history="1">
             <w:r>
               <w:rPr>
                 <w:rStyle w:val="Hiperhivatkozs"/>
@@ -4464,7 +4464,7 @@
               <w:rPr>
                 <w:webHidden/>
               </w:rPr>
-              <w:instrText xml:space="preserve"> PAGEREF _Toc151743556 \h </w:instrText>
+              <w:instrText xml:space="preserve"> PAGEREF _Toc151823253 \h </w:instrText>
             </w:r>
             <w:r>
               <w:rPr>
@@ -4503,7 +4503,7 @@
               <w14:ligatures w14:val="standardContextual"/>
             </w:rPr>
           </w:pPr>
-          <w:hyperlink w:anchor="_Toc151743557" w:history="1">
+          <w:hyperlink w:anchor="_Toc151823254" w:history="1">
             <w:r>
               <w:rPr>
                 <w:rStyle w:val="Hiperhivatkozs"/>
@@ -4528,7 +4528,7 @@
               <w:rPr>
                 <w:webHidden/>
               </w:rPr>
-              <w:instrText xml:space="preserve"> PAGEREF _Toc151743557 \h </w:instrText>
+              <w:instrText xml:space="preserve"> PAGEREF _Toc151823254 \h </w:instrText>
             </w:r>
             <w:r>
               <w:rPr>
@@ -4545,7 +4545,7 @@
               <w:rPr>
                 <w:webHidden/>
               </w:rPr>
-              <w:t>26</w:t>
+              <w:t>27</w:t>
             </w:r>
             <w:r>
               <w:rPr>
@@ -4567,7 +4567,7 @@
               <w14:ligatures w14:val="standardContextual"/>
             </w:rPr>
           </w:pPr>
-          <w:hyperlink w:anchor="_Toc151743558" w:history="1">
+          <w:hyperlink w:anchor="_Toc151823255" w:history="1">
             <w:r>
               <w:rPr>
                 <w:rStyle w:val="Hiperhivatkozs"/>
@@ -4592,7 +4592,7 @@
               <w:rPr>
                 <w:webHidden/>
               </w:rPr>
-              <w:instrText xml:space="preserve"> PAGEREF _Toc151743558 \h </w:instrText>
+              <w:instrText xml:space="preserve"> PAGEREF _Toc151823255 \h </w:instrText>
             </w:r>
             <w:r>
               <w:rPr>
@@ -4634,7 +4634,7 @@
               <w14:ligatures w14:val="standardContextual"/>
             </w:rPr>
           </w:pPr>
-          <w:hyperlink w:anchor="_Toc151743559" w:history="1">
+          <w:hyperlink w:anchor="_Toc151823256" w:history="1">
             <w:r>
               <w:rPr>
                 <w:rStyle w:val="Hiperhivatkozs"/>
@@ -4660,23 +4660,7 @@
                 <w:rFonts w:ascii="Arial" w:hAnsi="Arial" w:cs="Arial"/>
                 <w:bCs/>
               </w:rPr>
-              <w:t>A megv</w:t>
-            </w:r>
-            <w:r>
-              <w:rPr>
-                <w:rStyle w:val="Hiperhivatkozs"/>
-                <w:rFonts w:ascii="Arial" w:hAnsi="Arial" w:cs="Arial"/>
-                <w:bCs/>
-              </w:rPr>
-              <w:t>a</w:t>
-            </w:r>
-            <w:r>
-              <w:rPr>
-                <w:rStyle w:val="Hiperhivatkozs"/>
-                <w:rFonts w:ascii="Arial" w:hAnsi="Arial" w:cs="Arial"/>
-                <w:bCs/>
-              </w:rPr>
-              <w:t>lósítás lépései fontosabb kódrészletek kiemelésével</w:t>
+              <w:t>A megvalósítás lépései fontosabb kódrészletek kiemelésével</w:t>
             </w:r>
             <w:r>
               <w:rPr>
@@ -4694,7 +4678,7 @@
               <w:rPr>
                 <w:webHidden/>
               </w:rPr>
-              <w:instrText xml:space="preserve"> PAGEREF _Toc151743559 \h </w:instrText>
+              <w:instrText xml:space="preserve"> PAGEREF _Toc151823256 \h </w:instrText>
             </w:r>
             <w:r>
               <w:rPr>
@@ -4733,7 +4717,7 @@
               <w14:ligatures w14:val="standardContextual"/>
             </w:rPr>
           </w:pPr>
-          <w:hyperlink w:anchor="_Toc151743560" w:history="1">
+          <w:hyperlink w:anchor="_Toc151823257" w:history="1">
             <w:r>
               <w:rPr>
                 <w:rStyle w:val="Hiperhivatkozs"/>
@@ -4758,7 +4742,7 @@
               <w:rPr>
                 <w:webHidden/>
               </w:rPr>
-              <w:instrText xml:space="preserve"> PAGEREF _Toc151743560 \h </w:instrText>
+              <w:instrText xml:space="preserve"> PAGEREF _Toc151823257 \h </w:instrText>
             </w:r>
             <w:r>
               <w:rPr>
@@ -4797,7 +4781,7 @@
               <w14:ligatures w14:val="standardContextual"/>
             </w:rPr>
           </w:pPr>
-          <w:hyperlink w:anchor="_Toc151743561" w:history="1">
+          <w:hyperlink w:anchor="_Toc151823258" w:history="1">
             <w:r>
               <w:rPr>
                 <w:rStyle w:val="Hiperhivatkozs"/>
@@ -4822,7 +4806,7 @@
               <w:rPr>
                 <w:webHidden/>
               </w:rPr>
-              <w:instrText xml:space="preserve"> PAGEREF _Toc151743561 \h </w:instrText>
+              <w:instrText xml:space="preserve"> PAGEREF _Toc151823258 \h </w:instrText>
             </w:r>
             <w:r>
               <w:rPr>
@@ -4839,7 +4823,71 @@
               <w:rPr>
                 <w:webHidden/>
               </w:rPr>
-              <w:t>33</w:t>
+              <w:t>36</w:t>
+            </w:r>
+            <w:r>
+              <w:rPr>
+                <w:webHidden/>
+              </w:rPr>
+              <w:fldChar w:fldCharType="end"/>
+            </w:r>
+          </w:hyperlink>
+        </w:p>
+        <w:p>
+          <w:pPr>
+            <w:pStyle w:val="TJ1"/>
+            <w:rPr>
+              <w:rFonts w:asciiTheme="minorHAnsi" w:hAnsiTheme="minorHAnsi" w:cstheme="minorBidi"/>
+              <w:b w:val="0"/>
+              <w:kern w:val="2"/>
+              <w:sz w:val="22"/>
+              <w:szCs w:val="22"/>
+              <w14:ligatures w14:val="standardContextual"/>
+            </w:rPr>
+          </w:pPr>
+          <w:hyperlink w:anchor="_Toc151823259" w:history="1">
+            <w:r>
+              <w:rPr>
+                <w:rStyle w:val="Hiperhivatkozs"/>
+                <w:rFonts w:ascii="Arial" w:hAnsi="Arial" w:cs="Arial"/>
+                <w:bCs/>
+              </w:rPr>
+              <w:t>5.3. Backend kódok</w:t>
+            </w:r>
+            <w:r>
+              <w:rPr>
+                <w:webHidden/>
+              </w:rPr>
+              <w:tab/>
+            </w:r>
+            <w:r>
+              <w:rPr>
+                <w:webHidden/>
+              </w:rPr>
+              <w:fldChar w:fldCharType="begin"/>
+            </w:r>
+            <w:r>
+              <w:rPr>
+                <w:webHidden/>
+              </w:rPr>
+              <w:instrText xml:space="preserve"> PAGEREF _Toc151823259 \h </w:instrText>
+            </w:r>
+            <w:r>
+              <w:rPr>
+                <w:webHidden/>
+              </w:rPr>
+            </w:r>
+            <w:r>
+              <w:rPr>
+                <w:webHidden/>
+              </w:rPr>
+              <w:fldChar w:fldCharType="separate"/>
+            </w:r>
+            <w:r>
+              <w:rPr>
+                <w:webHidden/>
+              </w:rPr>
+              <w:t>38</w:t>
             </w:r>
             <w:r>
               <w:rPr>
@@ -4887,7 +4935,7 @@
         </w:rPr>
         <w:br w:type="page"/>
       </w:r>
-      <w:bookmarkStart w:id="7" w:name="_Toc151743529"/>
+      <w:bookmarkStart w:id="7" w:name="_Toc151823226"/>
       <w:r>
         <w:rPr>
           <w:rFonts w:ascii="Arial" w:hAnsi="Arial" w:cs="Arial"/>
@@ -5130,7 +5178,7 @@
         </w:rPr>
         <w:t xml:space="preserve"> </w:t>
       </w:r>
-      <w:bookmarkStart w:id="8" w:name="_Toc151743530"/>
+      <w:bookmarkStart w:id="8" w:name="_Toc151823227"/>
       <w:r>
         <w:rPr>
           <w:rFonts w:ascii="Arial" w:hAnsi="Arial" w:cs="Arial"/>
@@ -5339,7 +5387,7 @@
           <w:lang w:eastAsia="hu-HU"/>
         </w:rPr>
       </w:pPr>
-      <w:bookmarkStart w:id="9" w:name="_Toc151743531"/>
+      <w:bookmarkStart w:id="9" w:name="_Toc151823228"/>
       <w:r>
         <w:rPr>
           <w:rFonts w:ascii="Arial" w:hAnsi="Arial" w:cs="Arial"/>
@@ -5377,7 +5425,7 @@
           <w:lang w:eastAsia="hu-HU"/>
         </w:rPr>
       </w:pPr>
-      <w:bookmarkStart w:id="10" w:name="_Toc151743532"/>
+      <w:bookmarkStart w:id="10" w:name="_Toc151823229"/>
       <w:r>
         <w:rPr>
           <w:rFonts w:ascii="Arial" w:hAnsi="Arial" w:cs="Arial"/>
@@ -5697,7 +5745,7 @@
           <w:lang w:eastAsia="hu-HU"/>
         </w:rPr>
       </w:pPr>
-      <w:bookmarkStart w:id="11" w:name="_Toc151743533"/>
+      <w:bookmarkStart w:id="11" w:name="_Toc151823230"/>
       <w:r>
         <w:rPr>
           <w:rFonts w:ascii="Arial" w:hAnsi="Arial" w:cs="Arial"/>
@@ -5763,7 +5811,7 @@
           <w:lang w:eastAsia="hu-HU"/>
         </w:rPr>
       </w:pPr>
-      <w:bookmarkStart w:id="12" w:name="_Toc151743534"/>
+      <w:bookmarkStart w:id="12" w:name="_Toc151823231"/>
       <w:r>
         <w:rPr>
           <w:rFonts w:ascii="Arial" w:hAnsi="Arial" w:cs="Arial"/>
@@ -6030,7 +6078,7 @@
           <w:lang w:eastAsia="hu-HU"/>
         </w:rPr>
       </w:pPr>
-      <w:bookmarkStart w:id="13" w:name="_Toc151743535"/>
+      <w:bookmarkStart w:id="13" w:name="_Toc151823232"/>
       <w:r>
         <w:rPr>
           <w:rFonts w:ascii="Arial" w:hAnsi="Arial" w:cs="Arial"/>
@@ -6141,7 +6189,7 @@
         </w:rPr>
         <w:t xml:space="preserve"> </w:t>
       </w:r>
-      <w:bookmarkStart w:id="14" w:name="_Toc151743536"/>
+      <w:bookmarkStart w:id="14" w:name="_Toc151823233"/>
       <w:r>
         <w:rPr>
           <w:rFonts w:ascii="Arial" w:hAnsi="Arial" w:cs="Arial"/>
@@ -6270,7 +6318,7 @@
         </w:rPr>
         <w:t xml:space="preserve"> </w:t>
       </w:r>
-      <w:bookmarkStart w:id="15" w:name="_Toc151743537"/>
+      <w:bookmarkStart w:id="15" w:name="_Toc151823234"/>
       <w:r>
         <w:rPr>
           <w:rFonts w:ascii="Arial" w:hAnsi="Arial" w:cs="Arial"/>
@@ -6353,7 +6401,7 @@
         </w:rPr>
         <w:t xml:space="preserve"> </w:t>
       </w:r>
-      <w:bookmarkStart w:id="16" w:name="_Toc151743538"/>
+      <w:bookmarkStart w:id="16" w:name="_Toc151823235"/>
       <w:r>
         <w:rPr>
           <w:rFonts w:ascii="Arial" w:hAnsi="Arial" w:cs="Arial"/>
@@ -6404,7 +6452,7 @@
           <w:szCs w:val="28"/>
         </w:rPr>
       </w:pPr>
-      <w:bookmarkStart w:id="17" w:name="_Toc151743539"/>
+      <w:bookmarkStart w:id="17" w:name="_Toc151823236"/>
       <w:r>
         <w:rPr>
           <w:rFonts w:ascii="Arial" w:hAnsi="Arial" w:cs="Arial"/>
@@ -6487,7 +6535,7 @@
           <w:lang w:eastAsia="hu-HU"/>
         </w:rPr>
       </w:pPr>
-      <w:bookmarkStart w:id="18" w:name="_Toc151743540"/>
+      <w:bookmarkStart w:id="18" w:name="_Toc151823237"/>
       <w:r>
         <w:rPr>
           <w:rFonts w:ascii="Arial" w:hAnsi="Arial" w:cs="Arial"/>
@@ -6639,7 +6687,7 @@
         </w:rPr>
         <w:t xml:space="preserve"> </w:t>
       </w:r>
-      <w:bookmarkStart w:id="19" w:name="_Toc151743541"/>
+      <w:bookmarkStart w:id="19" w:name="_Toc151823238"/>
       <w:r>
         <w:rPr>
           <w:rFonts w:ascii="Arial" w:hAnsi="Arial" w:cs="Arial"/>
@@ -6756,7 +6804,7 @@
           <w:lang w:eastAsia="hu-HU"/>
         </w:rPr>
       </w:pPr>
-      <w:bookmarkStart w:id="20" w:name="_Toc151743542"/>
+      <w:bookmarkStart w:id="20" w:name="_Toc151823239"/>
       <w:r>
         <w:rPr>
           <w:rFonts w:ascii="Arial" w:hAnsi="Arial" w:cs="Arial"/>
@@ -6863,7 +6911,7 @@
           <w:lang w:eastAsia="hu-HU"/>
         </w:rPr>
       </w:pPr>
-      <w:bookmarkStart w:id="21" w:name="_Toc151743543"/>
+      <w:bookmarkStart w:id="21" w:name="_Toc151823240"/>
       <w:r>
         <w:rPr>
           <w:rFonts w:ascii="Arial" w:hAnsi="Arial" w:cs="Arial"/>
@@ -6897,7 +6945,7 @@
           <w:lang w:eastAsia="hu-HU"/>
         </w:rPr>
       </w:pPr>
-      <w:bookmarkStart w:id="22" w:name="_Toc151743544"/>
+      <w:bookmarkStart w:id="22" w:name="_Toc151823241"/>
       <w:r>
         <w:rPr>
           <w:rFonts w:ascii="Arial" w:hAnsi="Arial" w:cs="Arial"/>
@@ -7363,7 +7411,7 @@
           <w:lang w:eastAsia="hu-HU"/>
         </w:rPr>
       </w:pPr>
-      <w:bookmarkStart w:id="23" w:name="_Toc151743545"/>
+      <w:bookmarkStart w:id="23" w:name="_Toc151823242"/>
       <w:r>
         <w:rPr>
           <w:rFonts w:ascii="Arial" w:hAnsi="Arial" w:cs="Arial"/>
@@ -10360,7 +10408,7 @@
           <w:lang w:eastAsia="hu-HU"/>
         </w:rPr>
       </w:pPr>
-      <w:bookmarkStart w:id="24" w:name="_Toc151743546"/>
+      <w:bookmarkStart w:id="24" w:name="_Toc151823243"/>
       <w:r>
         <w:rPr>
           <w:rFonts w:ascii="Arial" w:hAnsi="Arial" w:cs="Arial"/>
@@ -10708,21 +10756,7 @@
           <w:szCs w:val="24"/>
           <w:lang w:eastAsia="hu-HU"/>
         </w:rPr>
-        <w:t>s</w:t>
-      </w:r>
-      <w:r>
-        <w:rPr>
-          <w:szCs w:val="24"/>
-          <w:lang w:eastAsia="hu-HU"/>
-        </w:rPr>
-        <w:t>ok esetben egy jól elkészített kép, és annak csábító emblémái, logói, egyéb díszei felhívják a figyelmet</w:t>
-      </w:r>
-      <w:r>
-        <w:rPr>
-          <w:szCs w:val="24"/>
-          <w:lang w:eastAsia="hu-HU"/>
-        </w:rPr>
-        <w:t xml:space="preserve">. </w:t>
+        <w:t xml:space="preserve">sok esetben egy jól elkészített kép, és annak csábító emblémái, logói, egyéb díszei felhívják a figyelmet. </w:t>
       </w:r>
       <w:r>
         <w:rPr>
@@ -10849,7 +10883,7 @@
           <w:lang w:eastAsia="hu-HU"/>
         </w:rPr>
       </w:pPr>
-      <w:bookmarkStart w:id="25" w:name="_Toc151743547"/>
+      <w:bookmarkStart w:id="25" w:name="_Toc151823244"/>
       <w:r>
         <w:rPr>
           <w:rFonts w:ascii="Arial" w:hAnsi="Arial" w:cs="Arial"/>
@@ -10892,7 +10926,7 @@
           <w:lang w:eastAsia="hu-HU"/>
         </w:rPr>
       </w:pPr>
-      <w:bookmarkStart w:id="26" w:name="_Toc151743548"/>
+      <w:bookmarkStart w:id="26" w:name="_Toc151823245"/>
       <w:r>
         <w:rPr>
           <w:rFonts w:ascii="Arial" w:hAnsi="Arial" w:cs="Arial"/>
@@ -11541,7 +11575,7 @@
           <w:lang w:eastAsia="hu-HU"/>
         </w:rPr>
       </w:pPr>
-      <w:bookmarkStart w:id="27" w:name="_Toc151743549"/>
+      <w:bookmarkStart w:id="27" w:name="_Toc151823246"/>
       <w:r>
         <w:rPr>
           <w:rFonts w:ascii="Arial" w:hAnsi="Arial" w:cs="Arial"/>
@@ -11821,7 +11855,7 @@
           <w:lang w:eastAsia="hu-HU"/>
         </w:rPr>
       </w:pPr>
-      <w:bookmarkStart w:id="28" w:name="_Toc151743550"/>
+      <w:bookmarkStart w:id="28" w:name="_Toc151823247"/>
       <w:r>
         <w:rPr>
           <w:rFonts w:ascii="Arial" w:hAnsi="Arial" w:cs="Arial"/>
@@ -11996,7 +12030,7 @@
           <w:lang w:eastAsia="hu-HU"/>
         </w:rPr>
       </w:pPr>
-      <w:bookmarkStart w:id="29" w:name="_Toc151743551"/>
+      <w:bookmarkStart w:id="29" w:name="_Toc151823248"/>
       <w:r>
         <w:rPr>
           <w:rFonts w:ascii="Arial" w:hAnsi="Arial" w:cs="Arial"/>
@@ -12414,6 +12448,7 @@
       </w:r>
       <w:r>
         <w:rPr>
+          <w:noProof/>
           <w:szCs w:val="24"/>
           <w:lang w:eastAsia="hu-HU"/>
         </w:rPr>
@@ -12497,6 +12532,7 @@
       </w:r>
       <w:r>
         <w:rPr>
+          <w:noProof/>
           <w:szCs w:val="24"/>
           <w:lang w:eastAsia="hu-HU"/>
         </w:rPr>
@@ -12550,7 +12586,7 @@
           <w:lang w:eastAsia="hu-HU"/>
         </w:rPr>
       </w:pPr>
-      <w:bookmarkStart w:id="30" w:name="_Toc151743552"/>
+      <w:bookmarkStart w:id="30" w:name="_Toc151823249"/>
       <w:r>
         <w:rPr>
           <w:rFonts w:ascii="Arial" w:hAnsi="Arial" w:cs="Arial"/>
@@ -12783,10 +12819,11 @@
       </w:r>
       <w:r>
         <w:rPr>
+          <w:noProof/>
           <w:lang w:eastAsia="hu-HU"/>
         </w:rPr>
         <w:drawing>
-          <wp:anchor distT="0" distB="0" distL="114300" distR="114300" simplePos="0" relativeHeight="251675648" behindDoc="0" locked="0" layoutInCell="1" allowOverlap="1" wp14:anchorId="6CD372FF" wp14:editId="0D2A9C6B">
+          <wp:anchor distT="0" distB="0" distL="114300" distR="114300" simplePos="0" relativeHeight="251675648" behindDoc="0" locked="0" layoutInCell="1" allowOverlap="1" wp14:anchorId="6CD372FF" wp14:editId="3BB4F986">
             <wp:simplePos x="0" y="0"/>
             <wp:positionH relativeFrom="margin">
               <wp:align>left</wp:align>
@@ -12867,7 +12904,7 @@
           <w:lang w:eastAsia="hu-HU"/>
         </w:rPr>
       </w:pPr>
-      <w:bookmarkStart w:id="31" w:name="_Toc151743553"/>
+      <w:bookmarkStart w:id="31" w:name="_Toc151823250"/>
       <w:r>
         <w:rPr>
           <w:rFonts w:ascii="Arial" w:hAnsi="Arial" w:cs="Arial"/>
@@ -13229,7 +13266,7 @@
           <w:lang w:eastAsia="hu-HU"/>
         </w:rPr>
       </w:pPr>
-      <w:bookmarkStart w:id="32" w:name="_Toc151743554"/>
+      <w:bookmarkStart w:id="32" w:name="_Toc151823251"/>
       <w:r>
         <w:rPr>
           <w:rFonts w:ascii="Arial" w:hAnsi="Arial" w:cs="Arial"/>
@@ -13344,6 +13381,7 @@
       </w:r>
       <w:r>
         <w:rPr>
+          <w:noProof/>
           <w:lang w:eastAsia="hu-HU"/>
         </w:rPr>
         <w:drawing>
@@ -13475,7 +13513,7 @@
           <w14:ligatures w14:val="standardContextual"/>
         </w:rPr>
         <w:drawing>
-          <wp:anchor distT="0" distB="0" distL="114300" distR="114300" simplePos="0" relativeHeight="251679744" behindDoc="0" locked="0" layoutInCell="1" allowOverlap="1" wp14:anchorId="01A463EB" wp14:editId="44B3B2BC">
+          <wp:anchor distT="0" distB="0" distL="114300" distR="114300" simplePos="0" relativeHeight="251679744" behindDoc="0" locked="0" layoutInCell="1" allowOverlap="1" wp14:anchorId="01A463EB" wp14:editId="3829EEA5">
             <wp:simplePos x="0" y="0"/>
             <wp:positionH relativeFrom="margin">
               <wp:posOffset>17780</wp:posOffset>
@@ -13550,7 +13588,7 @@
           <w:lang w:eastAsia="hu-HU"/>
         </w:rPr>
       </w:pPr>
-      <w:bookmarkStart w:id="33" w:name="_Toc151743555"/>
+      <w:bookmarkStart w:id="33" w:name="_Toc151823252"/>
       <w:r>
         <w:rPr>
           <w:rFonts w:ascii="Arial" w:hAnsi="Arial" w:cs="Arial"/>
@@ -13886,7 +13924,7 @@
           <w:lang w:eastAsia="hu-HU"/>
         </w:rPr>
       </w:pPr>
-      <w:bookmarkStart w:id="34" w:name="_Toc151743556"/>
+      <w:bookmarkStart w:id="34" w:name="_Toc151823253"/>
       <w:r>
         <w:rPr>
           <w:rFonts w:ascii="Arial" w:hAnsi="Arial" w:cs="Arial"/>
@@ -13979,6 +14017,7 @@
       </w:pPr>
       <w:r>
         <w:rPr>
+          <w:noProof/>
           <w:lang w:eastAsia="hu-HU"/>
         </w:rPr>
         <w:drawing>
@@ -14259,7 +14298,7 @@
           <w:lang w:eastAsia="hu-HU"/>
         </w:rPr>
       </w:pPr>
-      <w:bookmarkStart w:id="35" w:name="_Toc151743557"/>
+      <w:bookmarkStart w:id="35" w:name="_Toc151823254"/>
       <w:r>
         <w:rPr>
           <w:rFonts w:ascii="Arial" w:hAnsi="Arial" w:cs="Arial"/>
@@ -14357,7 +14396,7 @@
           <w:lang w:eastAsia="hu-HU"/>
         </w:rPr>
       </w:pPr>
-      <w:bookmarkStart w:id="36" w:name="_Toc151743558"/>
+      <w:bookmarkStart w:id="36" w:name="_Toc151823255"/>
       <w:r>
         <w:rPr>
           <w:rFonts w:ascii="Arial" w:hAnsi="Arial" w:cs="Arial"/>
@@ -14440,6 +14479,13 @@
           <w:lang w:eastAsia="hu-HU"/>
         </w:rPr>
       </w:pPr>
+    </w:p>
+    <w:p>
+      <w:pPr>
+        <w:rPr>
+          <w:lang w:eastAsia="hu-HU"/>
+        </w:rPr>
+      </w:pPr>
       <w:r>
         <w:rPr>
           <w:noProof/>
@@ -14447,16 +14493,16 @@
           <w14:ligatures w14:val="standardContextual"/>
         </w:rPr>
         <w:drawing>
-          <wp:anchor distT="0" distB="0" distL="114300" distR="114300" simplePos="0" relativeHeight="251683840" behindDoc="1" locked="0" layoutInCell="1" allowOverlap="1" wp14:anchorId="6AF30CDB" wp14:editId="4BF2F319">
+          <wp:anchor distT="0" distB="0" distL="114300" distR="114300" simplePos="0" relativeHeight="251683840" behindDoc="1" locked="0" layoutInCell="1" allowOverlap="1" wp14:anchorId="6AF30CDB" wp14:editId="5E1B544D">
             <wp:simplePos x="0" y="0"/>
             <wp:positionH relativeFrom="margin">
               <wp:posOffset>338455</wp:posOffset>
             </wp:positionH>
             <wp:positionV relativeFrom="paragraph">
-              <wp:posOffset>210820</wp:posOffset>
+              <wp:posOffset>207010</wp:posOffset>
             </wp:positionV>
-            <wp:extent cx="4876800" cy="5546873"/>
-            <wp:effectExtent l="0" t="0" r="0" b="0"/>
+            <wp:extent cx="4479925" cy="5095875"/>
+            <wp:effectExtent l="0" t="0" r="0" b="9525"/>
             <wp:wrapTopAndBottom/>
             <wp:docPr id="1328779121" name="Kép 1"/>
             <wp:cNvGraphicFramePr>
@@ -14484,7 +14530,7 @@
                   <pic:spPr>
                     <a:xfrm>
                       <a:off x="0" y="0"/>
-                      <a:ext cx="4878592" cy="5548911"/>
+                      <a:ext cx="4479925" cy="5095875"/>
                     </a:xfrm>
                     <a:prstGeom prst="rect">
                       <a:avLst/>
@@ -14524,23 +14570,30 @@
       </w:pPr>
       <w:r>
         <w:rPr>
+          <w:lang w:eastAsia="hu-HU"/>
+        </w:rPr>
+        <w:lastRenderedPageBreak/>
+        <w:t>Admin felhasználók lehetséges további használati eset tevékenységeinek feltüntetése az alapvető felhasználói funkciókon túlmenően.</w:t>
+      </w:r>
+      <w:r>
+        <w:rPr>
           <w:noProof/>
           <w:lang w:eastAsia="hu-HU"/>
           <w14:ligatures w14:val="standardContextual"/>
         </w:rPr>
         <w:drawing>
-          <wp:anchor distT="0" distB="0" distL="114300" distR="114300" simplePos="0" relativeHeight="251681792" behindDoc="0" locked="0" layoutInCell="1" allowOverlap="1" wp14:anchorId="4A457115" wp14:editId="5FAFDA14">
+          <wp:anchor distT="0" distB="0" distL="114300" distR="114300" simplePos="0" relativeHeight="251697152" behindDoc="0" locked="0" layoutInCell="1" allowOverlap="1" wp14:anchorId="700FBE72" wp14:editId="5F57CB1C">
             <wp:simplePos x="0" y="0"/>
             <wp:positionH relativeFrom="column">
-              <wp:posOffset>81280</wp:posOffset>
+              <wp:posOffset>-4445</wp:posOffset>
             </wp:positionH>
             <wp:positionV relativeFrom="paragraph">
-              <wp:posOffset>662305</wp:posOffset>
+              <wp:posOffset>528955</wp:posOffset>
             </wp:positionV>
             <wp:extent cx="5760720" cy="4381500"/>
             <wp:effectExtent l="0" t="0" r="0" b="0"/>
-            <wp:wrapSquare wrapText="bothSides"/>
-            <wp:docPr id="293621527" name="Kép 2"/>
+            <wp:wrapTopAndBottom/>
+            <wp:docPr id="168463672" name="Kép 1"/>
             <wp:cNvGraphicFramePr>
               <a:graphicFrameLocks xmlns:a="http://schemas.openxmlformats.org/drawingml/2006/main" noChangeAspect="1"/>
             </wp:cNvGraphicFramePr>
@@ -14548,7 +14601,7 @@
               <a:graphicData uri="http://schemas.openxmlformats.org/drawingml/2006/picture">
                 <pic:pic xmlns:pic="http://schemas.openxmlformats.org/drawingml/2006/picture">
                   <pic:nvPicPr>
-                    <pic:cNvPr id="293621527" name="Kép 293621527"/>
+                    <pic:cNvPr id="168463672" name="Kép 168463672"/>
                     <pic:cNvPicPr/>
                   </pic:nvPicPr>
                   <pic:blipFill>
@@ -14578,12 +14631,6 @@
           </wp:anchor>
         </w:drawing>
       </w:r>
-      <w:r>
-        <w:rPr>
-          <w:lang w:eastAsia="hu-HU"/>
-        </w:rPr>
-        <w:t>Admin felhasználók lehetséges további használati eset tevékenységeinek feltüntetése az alapvető felhasználói funkciókon túlmenően.</w:t>
-      </w:r>
     </w:p>
     <w:p>
       <w:pPr>
@@ -14618,7 +14665,7 @@
           <w:lang w:eastAsia="hu-HU"/>
         </w:rPr>
       </w:pPr>
-      <w:bookmarkStart w:id="37" w:name="_Toc151743559"/>
+      <w:bookmarkStart w:id="37" w:name="_Toc151823256"/>
       <w:r>
         <w:rPr>
           <w:rFonts w:ascii="Arial" w:hAnsi="Arial" w:cs="Arial"/>
@@ -14663,7 +14710,7 @@
           <w:lang w:eastAsia="hu-HU"/>
         </w:rPr>
       </w:pPr>
-      <w:bookmarkStart w:id="38" w:name="_Toc151743560"/>
+      <w:bookmarkStart w:id="38" w:name="_Toc151823257"/>
       <w:r>
         <w:rPr>
           <w:rFonts w:ascii="Arial" w:hAnsi="Arial" w:cs="Arial"/>
@@ -15130,6 +15177,7 @@
       </w:pPr>
       <w:r>
         <w:rPr>
+          <w:noProof/>
           <w:szCs w:val="24"/>
           <w:lang w:eastAsia="hu-HU"/>
         </w:rPr>
@@ -15185,6 +15233,7 @@
       </w:r>
       <w:r>
         <w:rPr>
+          <w:noProof/>
           <w:szCs w:val="24"/>
           <w:lang w:eastAsia="hu-HU"/>
         </w:rPr>
@@ -15550,6 +15599,7 @@
       </w:pPr>
       <w:r>
         <w:rPr>
+          <w:noProof/>
           <w:szCs w:val="24"/>
           <w:lang w:eastAsia="hu-HU"/>
         </w:rPr>
@@ -16337,7 +16387,7 @@
           <w14:ligatures w14:val="standardContextual"/>
         </w:rPr>
         <w:drawing>
-          <wp:anchor distT="0" distB="0" distL="114300" distR="114300" simplePos="0" relativeHeight="251674624" behindDoc="0" locked="0" layoutInCell="1" allowOverlap="1" wp14:anchorId="30BC3395" wp14:editId="272EF5D7">
+          <wp:anchor distT="0" distB="0" distL="114300" distR="114300" simplePos="0" relativeHeight="251674624" behindDoc="0" locked="0" layoutInCell="1" allowOverlap="1" wp14:anchorId="30BC3395" wp14:editId="302C0700">
             <wp:simplePos x="0" y="0"/>
             <wp:positionH relativeFrom="margin">
               <wp:align>left</wp:align>
@@ -16410,50 +16460,348 @@
     <w:p>
       <w:pPr>
         <w:rPr>
+          <w:szCs w:val="24"/>
+          <w:lang w:eastAsia="hu-HU"/>
+        </w:rPr>
+      </w:pPr>
+      <w:r>
+        <w:rPr>
+          <w:szCs w:val="24"/>
+          <w:lang w:eastAsia="hu-HU"/>
+        </w:rPr>
+        <w:t xml:space="preserve">Van egy önálló modul, mely kisebb kiegészítésként funkcionál, </w:t>
+      </w:r>
+      <w:r>
+        <w:rPr>
+          <w:szCs w:val="24"/>
+          <w:lang w:eastAsia="hu-HU"/>
+        </w:rPr>
+        <w:t>ahol</w:t>
+      </w:r>
+      <w:r>
+        <w:rPr>
+          <w:szCs w:val="24"/>
+          <w:lang w:eastAsia="hu-HU"/>
+        </w:rPr>
+        <w:t xml:space="preserve"> az ügyfelek</w:t>
+      </w:r>
+      <w:r>
+        <w:rPr>
+          <w:szCs w:val="24"/>
+          <w:lang w:eastAsia="hu-HU"/>
+        </w:rPr>
+        <w:t xml:space="preserve">nek lehetősége van közelebbről megismerni a webshop milyenségét. </w:t>
+      </w:r>
+      <w:r>
+        <w:rPr>
+          <w:szCs w:val="24"/>
+          <w:lang w:eastAsia="hu-HU"/>
+        </w:rPr>
+        <w:t>A menüsávban egyszerűen „Rólunk” néven jelenik meg, és egy kattintással azonnal elérhetővé válik. Ezen a felületen rövid összefoglalót és bemutatkozást találhatnak a látogatók, amely hozzájárul az üzleti történetünk és értékeink jobb megértéséhez.</w:t>
+      </w:r>
+      <w:r>
+        <w:rPr>
+          <w:szCs w:val="24"/>
+          <w:lang w:eastAsia="hu-HU"/>
+        </w:rPr>
+        <w:t xml:space="preserve"> </w:t>
+      </w:r>
+      <w:r>
+        <w:rPr>
+          <w:szCs w:val="24"/>
+          <w:lang w:eastAsia="hu-HU"/>
+        </w:rPr>
+        <w:t xml:space="preserve">Az oldal alján egy link található, amelyre kattintva a </w:t>
+      </w:r>
+      <w:r>
+        <w:rPr>
+          <w:szCs w:val="24"/>
+          <w:lang w:eastAsia="hu-HU"/>
+        </w:rPr>
+        <w:t xml:space="preserve">regisztrált </w:t>
+      </w:r>
+      <w:r>
+        <w:rPr>
+          <w:szCs w:val="24"/>
+          <w:lang w:eastAsia="hu-HU"/>
+        </w:rPr>
+        <w:t>felhasználók 5%-os kedvezményre tehetnek szert. Fontos megérteni, hogy ez a kedvezmény a termékek 100%-os árára vonatkozik, függetlenül az esetlegesen már meglévő más kedvezményektől. Tehát, ha egy termék alapból 50%-os kedvezménnyel szerepel, a 5% kedvezmény ezen termék teljes árából kerül levonásra. Ezáltal biztosítjuk, hogy az ügyfeleink minden esetben részesülhessenek az extra előnyökből, és ezáltal növeljük a weboldalunk iránti elégedettségüket.</w:t>
+      </w:r>
+    </w:p>
+    <w:p>
+      <w:pPr>
+        <w:rPr>
+          <w:szCs w:val="24"/>
+          <w:lang w:eastAsia="hu-HU"/>
+        </w:rPr>
+      </w:pPr>
+      <w:r>
+        <w:rPr>
+          <w:noProof/>
+          <w:szCs w:val="24"/>
+          <w:lang w:eastAsia="hu-HU"/>
+        </w:rPr>
+        <w:drawing>
+          <wp:anchor distT="0" distB="0" distL="114300" distR="114300" simplePos="0" relativeHeight="251688960" behindDoc="0" locked="0" layoutInCell="1" allowOverlap="1" wp14:anchorId="588C9838" wp14:editId="3F61521F">
+            <wp:simplePos x="0" y="0"/>
+            <wp:positionH relativeFrom="margin">
+              <wp:align>center</wp:align>
+            </wp:positionH>
+            <wp:positionV relativeFrom="paragraph">
+              <wp:posOffset>1546860</wp:posOffset>
+            </wp:positionV>
+            <wp:extent cx="3476625" cy="561975"/>
+            <wp:effectExtent l="0" t="0" r="9525" b="9525"/>
+            <wp:wrapTopAndBottom/>
+            <wp:docPr id="1314090873" name="Kép 1"/>
+            <wp:cNvGraphicFramePr>
+              <a:graphicFrameLocks xmlns:a="http://schemas.openxmlformats.org/drawingml/2006/main" noChangeAspect="1"/>
+            </wp:cNvGraphicFramePr>
+            <a:graphic xmlns:a="http://schemas.openxmlformats.org/drawingml/2006/main">
+              <a:graphicData uri="http://schemas.openxmlformats.org/drawingml/2006/picture">
+                <pic:pic xmlns:pic="http://schemas.openxmlformats.org/drawingml/2006/picture">
+                  <pic:nvPicPr>
+                    <pic:cNvPr id="1314090873" name=""/>
+                    <pic:cNvPicPr/>
+                  </pic:nvPicPr>
+                  <pic:blipFill>
+                    <a:blip r:embed="rId38">
+                      <a:extLst>
+                        <a:ext uri="{28A0092B-C50C-407E-A947-70E740481C1C}">
+                          <a14:useLocalDpi xmlns:a14="http://schemas.microsoft.com/office/drawing/2010/main" val="0"/>
+                        </a:ext>
+                      </a:extLst>
+                    </a:blip>
+                    <a:stretch>
+                      <a:fillRect/>
+                    </a:stretch>
+                  </pic:blipFill>
+                  <pic:spPr>
+                    <a:xfrm>
+                      <a:off x="0" y="0"/>
+                      <a:ext cx="3476625" cy="561975"/>
+                    </a:xfrm>
+                    <a:prstGeom prst="rect">
+                      <a:avLst/>
+                    </a:prstGeom>
+                  </pic:spPr>
+                </pic:pic>
+              </a:graphicData>
+            </a:graphic>
+          </wp:anchor>
+        </w:drawing>
+      </w:r>
+      <w:r>
+        <w:rPr>
+          <w:noProof/>
+          <w:szCs w:val="24"/>
+          <w:lang w:eastAsia="hu-HU"/>
+        </w:rPr>
+        <w:drawing>
+          <wp:anchor distT="0" distB="0" distL="114300" distR="114300" simplePos="0" relativeHeight="251687936" behindDoc="0" locked="0" layoutInCell="1" allowOverlap="1" wp14:anchorId="42415220" wp14:editId="5D258FC8">
+            <wp:simplePos x="0" y="0"/>
+            <wp:positionH relativeFrom="margin">
+              <wp:align>center</wp:align>
+            </wp:positionH>
+            <wp:positionV relativeFrom="paragraph">
+              <wp:posOffset>2413635</wp:posOffset>
+            </wp:positionV>
+            <wp:extent cx="4677410" cy="561975"/>
+            <wp:effectExtent l="0" t="0" r="8890" b="9525"/>
+            <wp:wrapSquare wrapText="bothSides"/>
+            <wp:docPr id="1316551012" name="Kép 1"/>
+            <wp:cNvGraphicFramePr>
+              <a:graphicFrameLocks xmlns:a="http://schemas.openxmlformats.org/drawingml/2006/main" noChangeAspect="1"/>
+            </wp:cNvGraphicFramePr>
+            <a:graphic xmlns:a="http://schemas.openxmlformats.org/drawingml/2006/main">
+              <a:graphicData uri="http://schemas.openxmlformats.org/drawingml/2006/picture">
+                <pic:pic xmlns:pic="http://schemas.openxmlformats.org/drawingml/2006/picture">
+                  <pic:nvPicPr>
+                    <pic:cNvPr id="1316551012" name=""/>
+                    <pic:cNvPicPr/>
+                  </pic:nvPicPr>
+                  <pic:blipFill>
+                    <a:blip r:embed="rId39">
+                      <a:extLst>
+                        <a:ext uri="{28A0092B-C50C-407E-A947-70E740481C1C}">
+                          <a14:useLocalDpi xmlns:a14="http://schemas.microsoft.com/office/drawing/2010/main" val="0"/>
+                        </a:ext>
+                      </a:extLst>
+                    </a:blip>
+                    <a:stretch>
+                      <a:fillRect/>
+                    </a:stretch>
+                  </pic:blipFill>
+                  <pic:spPr>
+                    <a:xfrm>
+                      <a:off x="0" y="0"/>
+                      <a:ext cx="4677410" cy="561975"/>
+                    </a:xfrm>
+                    <a:prstGeom prst="rect">
+                      <a:avLst/>
+                    </a:prstGeom>
+                  </pic:spPr>
+                </pic:pic>
+              </a:graphicData>
+            </a:graphic>
+          </wp:anchor>
+        </w:drawing>
+      </w:r>
+      <w:r>
+        <w:rPr>
+          <w:szCs w:val="24"/>
+          <w:lang w:eastAsia="hu-HU"/>
+        </w:rPr>
+        <w:t>Az eddig említett modulok megtekintése</w:t>
+      </w:r>
+      <w:r>
+        <w:rPr>
+          <w:szCs w:val="24"/>
+          <w:lang w:eastAsia="hu-HU"/>
+        </w:rPr>
+        <w:t>i</w:t>
+      </w:r>
+      <w:r>
+        <w:rPr>
+          <w:szCs w:val="24"/>
+          <w:lang w:eastAsia="hu-HU"/>
+        </w:rPr>
+        <w:t xml:space="preserve"> nem igényel</w:t>
+      </w:r>
+      <w:r>
+        <w:rPr>
+          <w:szCs w:val="24"/>
+          <w:lang w:eastAsia="hu-HU"/>
+        </w:rPr>
+        <w:t>nek</w:t>
+      </w:r>
+      <w:r>
+        <w:rPr>
+          <w:szCs w:val="24"/>
+          <w:lang w:eastAsia="hu-HU"/>
+        </w:rPr>
+        <w:t xml:space="preserve"> regisztrációt. Persze már ezek között is fellelhető olyan funkcionalitás, am</w:t>
+      </w:r>
+      <w:r>
+        <w:rPr>
+          <w:szCs w:val="24"/>
+          <w:lang w:eastAsia="hu-HU"/>
+        </w:rPr>
+        <w:t>ely</w:t>
+      </w:r>
+      <w:r>
+        <w:rPr>
+          <w:szCs w:val="24"/>
+          <w:lang w:eastAsia="hu-HU"/>
+        </w:rPr>
+        <w:t xml:space="preserve">hez szükséges a bejelentkezett fiók, mint például a kedvezményt szerző link használata. A következő modulok azonosított felhasználókat feltételeznek, ugyanis a </w:t>
+      </w:r>
+      <w:proofErr w:type="spellStart"/>
+      <w:r>
+        <w:rPr>
+          <w:szCs w:val="24"/>
+          <w:lang w:eastAsia="hu-HU"/>
+        </w:rPr>
+        <w:t>guard</w:t>
+      </w:r>
+      <w:proofErr w:type="spellEnd"/>
+      <w:r>
+        <w:rPr>
+          <w:szCs w:val="24"/>
+          <w:lang w:eastAsia="hu-HU"/>
+        </w:rPr>
+        <w:t>-oknak hála nem érhetőek el bejelentkezés nélkül.</w:t>
+      </w:r>
+      <w:r>
+        <w:rPr>
+          <w:szCs w:val="24"/>
+          <w:lang w:eastAsia="hu-HU"/>
+        </w:rPr>
+        <w:t xml:space="preserve"> A </w:t>
+      </w:r>
+      <w:proofErr w:type="spellStart"/>
+      <w:r>
+        <w:rPr>
+          <w:szCs w:val="24"/>
+          <w:lang w:eastAsia="hu-HU"/>
+        </w:rPr>
+        <w:t>guard</w:t>
+      </w:r>
+      <w:proofErr w:type="spellEnd"/>
+      <w:r>
+        <w:rPr>
+          <w:szCs w:val="24"/>
+          <w:lang w:eastAsia="hu-HU"/>
+        </w:rPr>
+        <w:t xml:space="preserve">-ok speciális szolgáltatások, melyekben többféle függvényt írhatunk, meg és ezután ezeket szabadon hozzárendelhetjük a </w:t>
+      </w:r>
+      <w:proofErr w:type="spellStart"/>
+      <w:r>
+        <w:rPr>
+          <w:szCs w:val="24"/>
+          <w:lang w:eastAsia="hu-HU"/>
+        </w:rPr>
+        <w:t>routinghoz</w:t>
+      </w:r>
+      <w:proofErr w:type="spellEnd"/>
+      <w:r>
+        <w:rPr>
+          <w:szCs w:val="24"/>
+          <w:lang w:eastAsia="hu-HU"/>
+        </w:rPr>
+        <w:t xml:space="preserve">. Ezen példában a </w:t>
+      </w:r>
+      <w:proofErr w:type="spellStart"/>
+      <w:r>
+        <w:rPr>
+          <w:szCs w:val="24"/>
+          <w:lang w:eastAsia="hu-HU"/>
+        </w:rPr>
+        <w:t>guard</w:t>
+      </w:r>
+      <w:proofErr w:type="spellEnd"/>
+      <w:r>
+        <w:rPr>
+          <w:szCs w:val="24"/>
+          <w:lang w:eastAsia="hu-HU"/>
+        </w:rPr>
+        <w:t xml:space="preserve"> </w:t>
+      </w:r>
+      <w:proofErr w:type="spellStart"/>
+      <w:r>
+        <w:rPr>
+          <w:szCs w:val="24"/>
+          <w:lang w:eastAsia="hu-HU"/>
+        </w:rPr>
+        <w:t>canActive</w:t>
+      </w:r>
+      <w:proofErr w:type="spellEnd"/>
+      <w:r>
+        <w:rPr>
+          <w:szCs w:val="24"/>
+          <w:lang w:eastAsia="hu-HU"/>
+        </w:rPr>
+        <w:t xml:space="preserve"> nevű függvényében szerepel</w:t>
+      </w:r>
+      <w:r>
+        <w:rPr>
+          <w:szCs w:val="24"/>
+          <w:lang w:eastAsia="hu-HU"/>
+        </w:rPr>
+        <w:t xml:space="preserve"> </w:t>
+      </w:r>
+      <w:r>
+        <w:rPr>
+          <w:szCs w:val="24"/>
+          <w:lang w:eastAsia="hu-HU"/>
+        </w:rPr>
+        <w:t>a logika, amely bejelentkezetlen felhasználókat elnavigál a loginhoz.</w:t>
+      </w:r>
+      <w:r>
+        <w:rPr>
           <w:noProof/>
           <w14:ligatures w14:val="standardContextual"/>
         </w:rPr>
-      </w:pPr>
-      <w:r>
-        <w:rPr>
-          <w:szCs w:val="24"/>
-          <w:lang w:eastAsia="hu-HU"/>
-        </w:rPr>
-        <w:t xml:space="preserve">Van egy önálló modul, mely kisebb kiegészítésként funkcionál, </w:t>
-      </w:r>
-      <w:r>
-        <w:rPr>
-          <w:szCs w:val="24"/>
-          <w:lang w:eastAsia="hu-HU"/>
-        </w:rPr>
-        <w:t>ahol</w:t>
-      </w:r>
-      <w:r>
-        <w:rPr>
-          <w:szCs w:val="24"/>
-          <w:lang w:eastAsia="hu-HU"/>
-        </w:rPr>
-        <w:t xml:space="preserve"> az ügyfelek</w:t>
-      </w:r>
-      <w:r>
-        <w:rPr>
-          <w:szCs w:val="24"/>
-          <w:lang w:eastAsia="hu-HU"/>
-        </w:rPr>
-        <w:t xml:space="preserve">nek lehetősége van közelebbről megismerni a webshop milyenségét. </w:t>
-      </w:r>
-      <w:r>
-        <w:rPr>
-          <w:szCs w:val="24"/>
-          <w:lang w:eastAsia="hu-HU"/>
-        </w:rPr>
-        <w:t>A menüsávban egyszerűen „Rólunk” néven jelenik meg, és egy kattintással azonnal elérhetővé válik. Ezen a felületen rövid összefoglalót és bemutatkozást találhatnak a látogatók, amely hozzájárul az üzleti történetünk és értékeink jobb megértéséhez.</w:t>
-      </w:r>
-      <w:r>
-        <w:rPr>
-          <w:szCs w:val="24"/>
-          <w:lang w:eastAsia="hu-HU"/>
-        </w:rPr>
         <w:t xml:space="preserve"> </w:t>
       </w:r>
       <w:r>
@@ -16461,21 +16809,815 @@
           <w:szCs w:val="24"/>
           <w:lang w:eastAsia="hu-HU"/>
         </w:rPr>
-        <w:t xml:space="preserve">Az oldal alján egy link található, amelyre kattintva a </w:t>
-      </w:r>
-      <w:r>
-        <w:rPr>
-          <w:szCs w:val="24"/>
-          <w:lang w:eastAsia="hu-HU"/>
-        </w:rPr>
-        <w:t xml:space="preserve">regisztrált </w:t>
-      </w:r>
-      <w:r>
-        <w:rPr>
-          <w:szCs w:val="24"/>
-          <w:lang w:eastAsia="hu-HU"/>
-        </w:rPr>
-        <w:t>felhasználók 5%-os kedvezményre tehetnek szert. Fontos megérteni, hogy ez a kedvezmény a termékek 100%-os árára vonatkozik, függetlenül az esetlegesen már meglévő más kedvezményektől. Tehát, ha egy termék alapból 50%-os kedvezménnyel szerepel, a 5% kedvezmény ezen termék teljes árából kerül levonásra. Ezáltal biztosítjuk, hogy az ügyfeleink minden esetben részesülhessenek az extra előnyökből, és ezáltal növeljük a weboldalunk iránti elégedettségüket.</w:t>
+        <w:t xml:space="preserve"> </w:t>
+      </w:r>
+      <w:r>
+        <w:rPr>
+          <w:szCs w:val="24"/>
+          <w:lang w:eastAsia="hu-HU"/>
+        </w:rPr>
+        <w:t xml:space="preserve">Elsőként vegyük figyelembe a </w:t>
+      </w:r>
+      <w:proofErr w:type="spellStart"/>
+      <w:r>
+        <w:rPr>
+          <w:szCs w:val="24"/>
+          <w:lang w:eastAsia="hu-HU"/>
+        </w:rPr>
+        <w:t>BlogModule</w:t>
+      </w:r>
+      <w:proofErr w:type="spellEnd"/>
+      <w:r>
+        <w:rPr>
+          <w:szCs w:val="24"/>
+          <w:lang w:eastAsia="hu-HU"/>
+        </w:rPr>
+        <w:t xml:space="preserve">-t. Ez a modul lehetővé teszi a felhasználóknak, </w:t>
+      </w:r>
+      <w:r>
+        <w:rPr>
+          <w:szCs w:val="24"/>
+          <w:lang w:eastAsia="hu-HU"/>
+        </w:rPr>
+        <w:lastRenderedPageBreak/>
+        <w:t>hogy blogbejegyzéseket írjanak, frissítsenek, és töröljenek. Természetesen mindenki csak a saját bejegyzése fölött bír efféle jogokkal. Az olvasás művelete viszont mások által írt bejegyzésekre is kiterjed. Emellett minden regisztrált felhasználó azonnal rendelkezik a fent említett jogok mindegyikével a belépést követően. Az admin felhasználók törlési jogot kapnak minden egyes blogbejegyzésre, a mások által készítettekre is, ezt nevezzük felülbírálási funkciónak.</w:t>
+      </w:r>
+      <w:r>
+        <w:rPr>
+          <w:szCs w:val="24"/>
+          <w:lang w:eastAsia="hu-HU"/>
+        </w:rPr>
+        <w:t xml:space="preserve"> A blogok mindegyike egy mat-card-on helyezkedik el egy-egy külön komponensben. A modul </w:t>
+      </w:r>
+      <w:proofErr w:type="spellStart"/>
+      <w:r>
+        <w:rPr>
+          <w:szCs w:val="24"/>
+          <w:lang w:eastAsia="hu-HU"/>
+        </w:rPr>
+        <w:t>html</w:t>
+      </w:r>
+      <w:proofErr w:type="spellEnd"/>
+      <w:r>
+        <w:rPr>
+          <w:szCs w:val="24"/>
+          <w:lang w:eastAsia="hu-HU"/>
+        </w:rPr>
+        <w:t xml:space="preserve"> kódjában egy </w:t>
+      </w:r>
+      <w:proofErr w:type="spellStart"/>
+      <w:r>
+        <w:rPr>
+          <w:szCs w:val="24"/>
+          <w:lang w:eastAsia="hu-HU"/>
+        </w:rPr>
+        <w:t>for</w:t>
+      </w:r>
+      <w:proofErr w:type="spellEnd"/>
+      <w:r>
+        <w:rPr>
+          <w:szCs w:val="24"/>
+          <w:lang w:eastAsia="hu-HU"/>
+        </w:rPr>
+        <w:t xml:space="preserve"> ciklus által kerülnek egyesével átadásra a </w:t>
+      </w:r>
+      <w:r>
+        <w:rPr>
+          <w:noProof/>
+          <w:szCs w:val="24"/>
+          <w:lang w:eastAsia="hu-HU"/>
+        </w:rPr>
+        <w:drawing>
+          <wp:anchor distT="0" distB="0" distL="114300" distR="114300" simplePos="0" relativeHeight="251684864" behindDoc="0" locked="0" layoutInCell="1" allowOverlap="1" wp14:anchorId="0D5A0898" wp14:editId="007AECE9">
+            <wp:simplePos x="0" y="0"/>
+            <wp:positionH relativeFrom="margin">
+              <wp:align>left</wp:align>
+            </wp:positionH>
+            <wp:positionV relativeFrom="paragraph">
+              <wp:posOffset>2033905</wp:posOffset>
+            </wp:positionV>
+            <wp:extent cx="4133850" cy="514350"/>
+            <wp:effectExtent l="0" t="0" r="0" b="0"/>
+            <wp:wrapTopAndBottom/>
+            <wp:docPr id="2010409041" name="Kép 1"/>
+            <wp:cNvGraphicFramePr>
+              <a:graphicFrameLocks xmlns:a="http://schemas.openxmlformats.org/drawingml/2006/main" noChangeAspect="1"/>
+            </wp:cNvGraphicFramePr>
+            <a:graphic xmlns:a="http://schemas.openxmlformats.org/drawingml/2006/main">
+              <a:graphicData uri="http://schemas.openxmlformats.org/drawingml/2006/picture">
+                <pic:pic xmlns:pic="http://schemas.openxmlformats.org/drawingml/2006/picture">
+                  <pic:nvPicPr>
+                    <pic:cNvPr id="2010409041" name=""/>
+                    <pic:cNvPicPr/>
+                  </pic:nvPicPr>
+                  <pic:blipFill>
+                    <a:blip r:embed="rId40">
+                      <a:extLst>
+                        <a:ext uri="{28A0092B-C50C-407E-A947-70E740481C1C}">
+                          <a14:useLocalDpi xmlns:a14="http://schemas.microsoft.com/office/drawing/2010/main" val="0"/>
+                        </a:ext>
+                      </a:extLst>
+                    </a:blip>
+                    <a:stretch>
+                      <a:fillRect/>
+                    </a:stretch>
+                  </pic:blipFill>
+                  <pic:spPr>
+                    <a:xfrm>
+                      <a:off x="0" y="0"/>
+                      <a:ext cx="4133850" cy="514350"/>
+                    </a:xfrm>
+                    <a:prstGeom prst="rect">
+                      <a:avLst/>
+                    </a:prstGeom>
+                  </pic:spPr>
+                </pic:pic>
+              </a:graphicData>
+            </a:graphic>
+          </wp:anchor>
+        </w:drawing>
+      </w:r>
+      <w:r>
+        <w:rPr>
+          <w:szCs w:val="24"/>
+          <w:lang w:eastAsia="hu-HU"/>
+        </w:rPr>
+        <w:t xml:space="preserve">blogok adatai, mint az a képen is látható. </w:t>
+      </w:r>
+    </w:p>
+    <w:p>
+      <w:pPr>
+        <w:ind w:firstLine="0"/>
+        <w:rPr>
+          <w:noProof/>
+          <w14:ligatures w14:val="standardContextual"/>
+        </w:rPr>
+      </w:pPr>
+      <w:r>
+        <w:rPr>
+          <w:noProof/>
+          <w:szCs w:val="24"/>
+          <w:lang w:eastAsia="hu-HU"/>
+        </w:rPr>
+        <w:drawing>
+          <wp:anchor distT="0" distB="0" distL="114300" distR="114300" simplePos="0" relativeHeight="251685888" behindDoc="0" locked="0" layoutInCell="1" allowOverlap="1" wp14:anchorId="2CD0E9FA" wp14:editId="48097ADF">
+            <wp:simplePos x="0" y="0"/>
+            <wp:positionH relativeFrom="margin">
+              <wp:align>left</wp:align>
+            </wp:positionH>
+            <wp:positionV relativeFrom="paragraph">
+              <wp:posOffset>1033780</wp:posOffset>
+            </wp:positionV>
+            <wp:extent cx="2600325" cy="1114425"/>
+            <wp:effectExtent l="0" t="0" r="9525" b="9525"/>
+            <wp:wrapTopAndBottom/>
+            <wp:docPr id="2042683651" name="Kép 1"/>
+            <wp:cNvGraphicFramePr>
+              <a:graphicFrameLocks xmlns:a="http://schemas.openxmlformats.org/drawingml/2006/main" noChangeAspect="1"/>
+            </wp:cNvGraphicFramePr>
+            <a:graphic xmlns:a="http://schemas.openxmlformats.org/drawingml/2006/main">
+              <a:graphicData uri="http://schemas.openxmlformats.org/drawingml/2006/picture">
+                <pic:pic xmlns:pic="http://schemas.openxmlformats.org/drawingml/2006/picture">
+                  <pic:nvPicPr>
+                    <pic:cNvPr id="2042683651" name=""/>
+                    <pic:cNvPicPr/>
+                  </pic:nvPicPr>
+                  <pic:blipFill>
+                    <a:blip r:embed="rId41">
+                      <a:extLst>
+                        <a:ext uri="{28A0092B-C50C-407E-A947-70E740481C1C}">
+                          <a14:useLocalDpi xmlns:a14="http://schemas.microsoft.com/office/drawing/2010/main" val="0"/>
+                        </a:ext>
+                      </a:extLst>
+                    </a:blip>
+                    <a:stretch>
+                      <a:fillRect/>
+                    </a:stretch>
+                  </pic:blipFill>
+                  <pic:spPr>
+                    <a:xfrm>
+                      <a:off x="0" y="0"/>
+                      <a:ext cx="2600325" cy="1114425"/>
+                    </a:xfrm>
+                    <a:prstGeom prst="rect">
+                      <a:avLst/>
+                    </a:prstGeom>
+                  </pic:spPr>
+                </pic:pic>
+              </a:graphicData>
+            </a:graphic>
+          </wp:anchor>
+        </w:drawing>
+      </w:r>
+      <w:r>
+        <w:rPr>
+          <w:szCs w:val="24"/>
+          <w:lang w:eastAsia="hu-HU"/>
+        </w:rPr>
+        <w:t>Hasonlóan a MainModule-hoz, itt is input direktívát használunk. A blogbejegyzés hozzáadásához a HTML-ben egy form használatával valósul meg. A TypeScript kód adja a logikáját, melyben egy belső függvény segítségével validátorokat rendelünk az egyes attribútumokhoz, ezzel szabályozva, hogy a felvitt blogbejegyzés megfeleljen az általam meghatározott kritériumoknak (tehát, hogy a blog címe maximum 100 karakter hosszú lehet, a bejegyzés tartalma pedig legalább 200 karakter hosszú kell, hogy legyen).</w:t>
+      </w:r>
+      <w:r>
+        <w:rPr>
+          <w:noProof/>
+          <w14:ligatures w14:val="standardContextual"/>
+        </w:rPr>
+        <w:t xml:space="preserve"> </w:t>
+      </w:r>
+      <w:r>
+        <w:rPr>
+          <w:noProof/>
+          <w14:ligatures w14:val="standardContextual"/>
+        </w:rPr>
+        <w:drawing>
+          <wp:inline distT="0" distB="0" distL="0" distR="0" wp14:anchorId="27932E24" wp14:editId="2A08E2A9">
+            <wp:extent cx="5760720" cy="953135"/>
+            <wp:effectExtent l="0" t="0" r="0" b="0"/>
+            <wp:docPr id="162389798" name="Kép 1"/>
+            <wp:cNvGraphicFramePr>
+              <a:graphicFrameLocks xmlns:a="http://schemas.openxmlformats.org/drawingml/2006/main" noChangeAspect="1"/>
+            </wp:cNvGraphicFramePr>
+            <a:graphic xmlns:a="http://schemas.openxmlformats.org/drawingml/2006/main">
+              <a:graphicData uri="http://schemas.openxmlformats.org/drawingml/2006/picture">
+                <pic:pic xmlns:pic="http://schemas.openxmlformats.org/drawingml/2006/picture">
+                  <pic:nvPicPr>
+                    <pic:cNvPr id="162389798" name=""/>
+                    <pic:cNvPicPr/>
+                  </pic:nvPicPr>
+                  <pic:blipFill>
+                    <a:blip r:embed="rId42"/>
+                    <a:stretch>
+                      <a:fillRect/>
+                    </a:stretch>
+                  </pic:blipFill>
+                  <pic:spPr>
+                    <a:xfrm>
+                      <a:off x="0" y="0"/>
+                      <a:ext cx="5760720" cy="953135"/>
+                    </a:xfrm>
+                    <a:prstGeom prst="rect">
+                      <a:avLst/>
+                    </a:prstGeom>
+                  </pic:spPr>
+                </pic:pic>
+              </a:graphicData>
+            </a:graphic>
+          </wp:inline>
+        </w:drawing>
+      </w:r>
+    </w:p>
+    <w:p>
+      <w:pPr>
+        <w:ind w:firstLine="0"/>
+        <w:rPr>
+          <w:noProof/>
+          <w14:ligatures w14:val="standardContextual"/>
+        </w:rPr>
+      </w:pPr>
+      <w:r>
+        <w:rPr>
+          <w:noProof/>
+          <w14:ligatures w14:val="standardContextual"/>
+        </w:rPr>
+        <w:t xml:space="preserve">Ezek után </w:t>
+      </w:r>
+      <w:r>
+        <w:rPr>
+          <w:noProof/>
+          <w14:ligatures w14:val="standardContextual"/>
+        </w:rPr>
+        <w:t>amennyiben a felhasználó rákattint a létrehozás gombra szintén egy függvény hívódik meg, amely elvégzi az adatbázisba tárolást egy szolgáltatás segítségével, üressé teszi újra a mezőket, és egy toastr segítségével jelzi a felhasználó felé egy felugró ablakban a felvitel sikerességét. A validátorok használata igencsak egyszerű, ugyanis az ellenőrzés a form-ot ellenőrizve, mintha a „valid” szó egy ada</w:t>
+      </w:r>
+      <w:r>
+        <w:rPr>
+          <w:noProof/>
+          <w14:ligatures w14:val="standardContextual"/>
+        </w:rPr>
+        <w:drawing>
+          <wp:anchor distT="0" distB="0" distL="114300" distR="114300" simplePos="0" relativeHeight="251689984" behindDoc="0" locked="0" layoutInCell="1" allowOverlap="1" wp14:anchorId="710B8913" wp14:editId="57108E84">
+            <wp:simplePos x="0" y="0"/>
+            <wp:positionH relativeFrom="column">
+              <wp:posOffset>-4445</wp:posOffset>
+            </wp:positionH>
+            <wp:positionV relativeFrom="paragraph">
+              <wp:posOffset>1310005</wp:posOffset>
+            </wp:positionV>
+            <wp:extent cx="5760720" cy="1041400"/>
+            <wp:effectExtent l="0" t="0" r="0" b="6350"/>
+            <wp:wrapTopAndBottom/>
+            <wp:docPr id="925612096" name="Kép 1"/>
+            <wp:cNvGraphicFramePr>
+              <a:graphicFrameLocks xmlns:a="http://schemas.openxmlformats.org/drawingml/2006/main" noChangeAspect="1"/>
+            </wp:cNvGraphicFramePr>
+            <a:graphic xmlns:a="http://schemas.openxmlformats.org/drawingml/2006/main">
+              <a:graphicData uri="http://schemas.openxmlformats.org/drawingml/2006/picture">
+                <pic:pic xmlns:pic="http://schemas.openxmlformats.org/drawingml/2006/picture">
+                  <pic:nvPicPr>
+                    <pic:cNvPr id="925612096" name=""/>
+                    <pic:cNvPicPr/>
+                  </pic:nvPicPr>
+                  <pic:blipFill>
+                    <a:blip r:embed="rId43">
+                      <a:extLst>
+                        <a:ext uri="{28A0092B-C50C-407E-A947-70E740481C1C}">
+                          <a14:useLocalDpi xmlns:a14="http://schemas.microsoft.com/office/drawing/2010/main" val="0"/>
+                        </a:ext>
+                      </a:extLst>
+                    </a:blip>
+                    <a:stretch>
+                      <a:fillRect/>
+                    </a:stretch>
+                  </pic:blipFill>
+                  <pic:spPr>
+                    <a:xfrm>
+                      <a:off x="0" y="0"/>
+                      <a:ext cx="5760720" cy="1041400"/>
+                    </a:xfrm>
+                    <a:prstGeom prst="rect">
+                      <a:avLst/>
+                    </a:prstGeom>
+                  </pic:spPr>
+                </pic:pic>
+              </a:graphicData>
+            </a:graphic>
+          </wp:anchor>
+        </w:drawing>
+      </w:r>
+      <w:r>
+        <w:rPr>
+          <w:noProof/>
+          <w14:ligatures w14:val="standardContextual"/>
+        </w:rPr>
+        <w:t>ttag lenne, vizsgálhatjuk, hogy megfelelt-e a megadott kritériumoknak. Ez egy logikai igaz avagy hamis értéket ad vissza.</w:t>
+      </w:r>
+    </w:p>
+    <w:p>
+      <w:pPr>
+        <w:ind w:firstLine="0"/>
+        <w:rPr>
+          <w:noProof/>
+          <w14:ligatures w14:val="standardContextual"/>
+        </w:rPr>
+      </w:pPr>
+      <w:r>
+        <w:rPr>
+          <w:noProof/>
+          <w14:ligatures w14:val="standardContextual"/>
+        </w:rPr>
+        <w:lastRenderedPageBreak/>
+        <w:drawing>
+          <wp:anchor distT="0" distB="0" distL="114300" distR="114300" simplePos="0" relativeHeight="251694080" behindDoc="0" locked="0" layoutInCell="1" allowOverlap="1" wp14:anchorId="5F5B949D" wp14:editId="7AFE8B68">
+            <wp:simplePos x="0" y="0"/>
+            <wp:positionH relativeFrom="column">
+              <wp:posOffset>-23495</wp:posOffset>
+            </wp:positionH>
+            <wp:positionV relativeFrom="paragraph">
+              <wp:posOffset>4377690</wp:posOffset>
+            </wp:positionV>
+            <wp:extent cx="5760720" cy="962660"/>
+            <wp:effectExtent l="0" t="0" r="0" b="8890"/>
+            <wp:wrapTopAndBottom/>
+            <wp:docPr id="664277263" name="Kép 1"/>
+            <wp:cNvGraphicFramePr>
+              <a:graphicFrameLocks xmlns:a="http://schemas.openxmlformats.org/drawingml/2006/main" noChangeAspect="1"/>
+            </wp:cNvGraphicFramePr>
+            <a:graphic xmlns:a="http://schemas.openxmlformats.org/drawingml/2006/main">
+              <a:graphicData uri="http://schemas.openxmlformats.org/drawingml/2006/picture">
+                <pic:pic xmlns:pic="http://schemas.openxmlformats.org/drawingml/2006/picture">
+                  <pic:nvPicPr>
+                    <pic:cNvPr id="664277263" name=""/>
+                    <pic:cNvPicPr/>
+                  </pic:nvPicPr>
+                  <pic:blipFill>
+                    <a:blip r:embed="rId44">
+                      <a:extLst>
+                        <a:ext uri="{28A0092B-C50C-407E-A947-70E740481C1C}">
+                          <a14:useLocalDpi xmlns:a14="http://schemas.microsoft.com/office/drawing/2010/main" val="0"/>
+                        </a:ext>
+                      </a:extLst>
+                    </a:blip>
+                    <a:stretch>
+                      <a:fillRect/>
+                    </a:stretch>
+                  </pic:blipFill>
+                  <pic:spPr>
+                    <a:xfrm>
+                      <a:off x="0" y="0"/>
+                      <a:ext cx="5760720" cy="962660"/>
+                    </a:xfrm>
+                    <a:prstGeom prst="rect">
+                      <a:avLst/>
+                    </a:prstGeom>
+                  </pic:spPr>
+                </pic:pic>
+              </a:graphicData>
+            </a:graphic>
+          </wp:anchor>
+        </w:drawing>
+      </w:r>
+      <w:r>
+        <w:rPr>
+          <w:noProof/>
+          <w14:ligatures w14:val="standardContextual"/>
+        </w:rPr>
+        <w:drawing>
+          <wp:anchor distT="0" distB="0" distL="114300" distR="114300" simplePos="0" relativeHeight="251693056" behindDoc="0" locked="0" layoutInCell="1" allowOverlap="1" wp14:anchorId="2A515D08" wp14:editId="4E0364D7">
+            <wp:simplePos x="0" y="0"/>
+            <wp:positionH relativeFrom="column">
+              <wp:posOffset>786130</wp:posOffset>
+            </wp:positionH>
+            <wp:positionV relativeFrom="paragraph">
+              <wp:posOffset>1738630</wp:posOffset>
+            </wp:positionV>
+            <wp:extent cx="4343400" cy="866775"/>
+            <wp:effectExtent l="0" t="0" r="0" b="9525"/>
+            <wp:wrapTopAndBottom/>
+            <wp:docPr id="1434590478" name="Kép 1"/>
+            <wp:cNvGraphicFramePr>
+              <a:graphicFrameLocks xmlns:a="http://schemas.openxmlformats.org/drawingml/2006/main" noChangeAspect="1"/>
+            </wp:cNvGraphicFramePr>
+            <a:graphic xmlns:a="http://schemas.openxmlformats.org/drawingml/2006/main">
+              <a:graphicData uri="http://schemas.openxmlformats.org/drawingml/2006/picture">
+                <pic:pic xmlns:pic="http://schemas.openxmlformats.org/drawingml/2006/picture">
+                  <pic:nvPicPr>
+                    <pic:cNvPr id="1434590478" name=""/>
+                    <pic:cNvPicPr/>
+                  </pic:nvPicPr>
+                  <pic:blipFill>
+                    <a:blip r:embed="rId45">
+                      <a:extLst>
+                        <a:ext uri="{28A0092B-C50C-407E-A947-70E740481C1C}">
+                          <a14:useLocalDpi xmlns:a14="http://schemas.microsoft.com/office/drawing/2010/main" val="0"/>
+                        </a:ext>
+                      </a:extLst>
+                    </a:blip>
+                    <a:stretch>
+                      <a:fillRect/>
+                    </a:stretch>
+                  </pic:blipFill>
+                  <pic:spPr>
+                    <a:xfrm>
+                      <a:off x="0" y="0"/>
+                      <a:ext cx="4343400" cy="866775"/>
+                    </a:xfrm>
+                    <a:prstGeom prst="rect">
+                      <a:avLst/>
+                    </a:prstGeom>
+                  </pic:spPr>
+                </pic:pic>
+              </a:graphicData>
+            </a:graphic>
+          </wp:anchor>
+        </w:drawing>
+      </w:r>
+      <w:r>
+        <w:rPr>
+          <w:noProof/>
+          <w14:ligatures w14:val="standardContextual"/>
+        </w:rPr>
+        <w:drawing>
+          <wp:anchor distT="0" distB="0" distL="114300" distR="114300" simplePos="0" relativeHeight="251691008" behindDoc="0" locked="0" layoutInCell="1" allowOverlap="1" wp14:anchorId="276793E2" wp14:editId="7ADF2978">
+            <wp:simplePos x="0" y="0"/>
+            <wp:positionH relativeFrom="margin">
+              <wp:align>left</wp:align>
+            </wp:positionH>
+            <wp:positionV relativeFrom="paragraph">
+              <wp:posOffset>1481455</wp:posOffset>
+            </wp:positionV>
+            <wp:extent cx="752475" cy="1028700"/>
+            <wp:effectExtent l="0" t="0" r="9525" b="0"/>
+            <wp:wrapTopAndBottom/>
+            <wp:docPr id="418453308" name="Kép 1"/>
+            <wp:cNvGraphicFramePr>
+              <a:graphicFrameLocks xmlns:a="http://schemas.openxmlformats.org/drawingml/2006/main" noChangeAspect="1"/>
+            </wp:cNvGraphicFramePr>
+            <a:graphic xmlns:a="http://schemas.openxmlformats.org/drawingml/2006/main">
+              <a:graphicData uri="http://schemas.openxmlformats.org/drawingml/2006/picture">
+                <pic:pic xmlns:pic="http://schemas.openxmlformats.org/drawingml/2006/picture">
+                  <pic:nvPicPr>
+                    <pic:cNvPr id="418453308" name=""/>
+                    <pic:cNvPicPr/>
+                  </pic:nvPicPr>
+                  <pic:blipFill>
+                    <a:blip r:embed="rId46">
+                      <a:extLst>
+                        <a:ext uri="{28A0092B-C50C-407E-A947-70E740481C1C}">
+                          <a14:useLocalDpi xmlns:a14="http://schemas.microsoft.com/office/drawing/2010/main" val="0"/>
+                        </a:ext>
+                      </a:extLst>
+                    </a:blip>
+                    <a:stretch>
+                      <a:fillRect/>
+                    </a:stretch>
+                  </pic:blipFill>
+                  <pic:spPr>
+                    <a:xfrm>
+                      <a:off x="0" y="0"/>
+                      <a:ext cx="752475" cy="1028700"/>
+                    </a:xfrm>
+                    <a:prstGeom prst="rect">
+                      <a:avLst/>
+                    </a:prstGeom>
+                  </pic:spPr>
+                </pic:pic>
+              </a:graphicData>
+            </a:graphic>
+          </wp:anchor>
+        </w:drawing>
+      </w:r>
+      <w:r>
+        <w:rPr>
+          <w:noProof/>
+          <w14:ligatures w14:val="standardContextual"/>
+        </w:rPr>
+        <w:drawing>
+          <wp:anchor distT="0" distB="0" distL="114300" distR="114300" simplePos="0" relativeHeight="251692032" behindDoc="0" locked="0" layoutInCell="1" allowOverlap="1" wp14:anchorId="6D4C560D" wp14:editId="6CD94563">
+            <wp:simplePos x="0" y="0"/>
+            <wp:positionH relativeFrom="column">
+              <wp:posOffset>757555</wp:posOffset>
+            </wp:positionH>
+            <wp:positionV relativeFrom="paragraph">
+              <wp:posOffset>1310005</wp:posOffset>
+            </wp:positionV>
+            <wp:extent cx="5760720" cy="387985"/>
+            <wp:effectExtent l="0" t="0" r="0" b="0"/>
+            <wp:wrapTopAndBottom/>
+            <wp:docPr id="151911963" name="Kép 1"/>
+            <wp:cNvGraphicFramePr>
+              <a:graphicFrameLocks xmlns:a="http://schemas.openxmlformats.org/drawingml/2006/main" noChangeAspect="1"/>
+            </wp:cNvGraphicFramePr>
+            <a:graphic xmlns:a="http://schemas.openxmlformats.org/drawingml/2006/main">
+              <a:graphicData uri="http://schemas.openxmlformats.org/drawingml/2006/picture">
+                <pic:pic xmlns:pic="http://schemas.openxmlformats.org/drawingml/2006/picture">
+                  <pic:nvPicPr>
+                    <pic:cNvPr id="151911963" name=""/>
+                    <pic:cNvPicPr/>
+                  </pic:nvPicPr>
+                  <pic:blipFill>
+                    <a:blip r:embed="rId47">
+                      <a:extLst>
+                        <a:ext uri="{28A0092B-C50C-407E-A947-70E740481C1C}">
+                          <a14:useLocalDpi xmlns:a14="http://schemas.microsoft.com/office/drawing/2010/main" val="0"/>
+                        </a:ext>
+                      </a:extLst>
+                    </a:blip>
+                    <a:stretch>
+                      <a:fillRect/>
+                    </a:stretch>
+                  </pic:blipFill>
+                  <pic:spPr>
+                    <a:xfrm>
+                      <a:off x="0" y="0"/>
+                      <a:ext cx="5760720" cy="387985"/>
+                    </a:xfrm>
+                    <a:prstGeom prst="rect">
+                      <a:avLst/>
+                    </a:prstGeom>
+                  </pic:spPr>
+                </pic:pic>
+              </a:graphicData>
+            </a:graphic>
+          </wp:anchor>
+        </w:drawing>
+      </w:r>
+      <w:r>
+        <w:rPr>
+          <w:noProof/>
+          <w14:ligatures w14:val="standardContextual"/>
+        </w:rPr>
+        <w:tab/>
+        <w:t>A beépített játék is egy külön modulban helyezkedik el. A játékhoz tartozik egy önálló modellek mappa, amiben az összes felhasznált elem, és azoknak a funkcionalitása szerepel a könnyebb átláthatóság végett.</w:t>
+      </w:r>
+      <w:r>
+        <w:rPr>
+          <w:noProof/>
+          <w14:ligatures w14:val="standardContextual"/>
+        </w:rPr>
+        <w:t xml:space="preserve"> Ezen objektumok vannak létrehozva a játék moduljában olyan számban amennyire szükség van. A játék teret </w:t>
+      </w:r>
+      <w:r>
+        <w:rPr>
+          <w:noProof/>
+          <w14:ligatures w14:val="standardContextual"/>
+        </w:rPr>
+        <w:t>egy</w:t>
+      </w:r>
+      <w:r>
+        <w:rPr>
+          <w:noProof/>
+          <w14:ligatures w14:val="standardContextual"/>
+        </w:rPr>
+        <w:t xml:space="preserve"> canvas biztosítja</w:t>
+      </w:r>
+      <w:r>
+        <w:rPr>
+          <w:noProof/>
+          <w14:ligatures w14:val="standardContextual"/>
+        </w:rPr>
+        <w:t>, amely szélessége és magassága a kódban tetszőleges módosítható, azonban a játékos számára fixálva van. Írnom kellett egy random számokat generáló függvényt, amely elősegíti, hogy a pályán levő ellenségek, az akadályok, és a megszerezhető pénzérmék helyzete is véletlenszerű legyen. Ezenfelül a játék saját TypeScript fájljába</w:t>
+      </w:r>
+      <w:r>
+        <w:rPr>
+          <w:noProof/>
+          <w14:ligatures w14:val="standardContextual"/>
+        </w:rPr>
+        <w:t>n</w:t>
+      </w:r>
+      <w:r>
+        <w:rPr>
+          <w:noProof/>
+          <w14:ligatures w14:val="standardContextual"/>
+        </w:rPr>
+        <w:t xml:space="preserve"> azt határozza meg, hogy mennyi legyen az ellenségek, és az akadályok darabszáma.</w:t>
+      </w:r>
+      <w:r>
+        <w:rPr>
+          <w:noProof/>
+          <w14:ligatures w14:val="standardContextual"/>
+        </w:rPr>
+        <w:t xml:space="preserve"> </w:t>
+      </w:r>
+      <w:r>
+        <w:rPr>
+          <w:noProof/>
+          <w14:ligatures w14:val="standardContextual"/>
+        </w:rPr>
+        <w:t>A belépett felhasználó adatai</w:t>
+      </w:r>
+      <w:r>
+        <w:rPr>
+          <w:noProof/>
+          <w14:ligatures w14:val="standardContextual"/>
+        </w:rPr>
+        <w:t xml:space="preserve"> között szerepel a kedvezmény százaléka, amely érték 3-mal nő amennyiben a játékos sikeresen felvette az összes pénzérmét, és ezt követően rákattintott a jutalom megszerzését jelző gombra.</w:t>
+      </w:r>
+      <w:r>
+        <w:rPr>
+          <w:noProof/>
+          <w14:ligatures w14:val="standardContextual"/>
+        </w:rPr>
+        <w:t xml:space="preserve"> Végül visszanavigáljuk a fogyasztót a főoldalra. </w:t>
+      </w:r>
+    </w:p>
+    <w:p>
+      <w:pPr>
+        <w:ind w:firstLine="0"/>
+        <w:rPr>
+          <w:noProof/>
+          <w14:ligatures w14:val="standardContextual"/>
+        </w:rPr>
+      </w:pPr>
+      <w:r>
+        <w:rPr>
+          <w:noProof/>
+          <w14:ligatures w14:val="standardContextual"/>
+        </w:rPr>
+        <w:drawing>
+          <wp:anchor distT="0" distB="0" distL="114300" distR="114300" simplePos="0" relativeHeight="251696128" behindDoc="0" locked="0" layoutInCell="1" allowOverlap="1" wp14:anchorId="21F0025D" wp14:editId="0C5BBB63">
+            <wp:simplePos x="0" y="0"/>
+            <wp:positionH relativeFrom="margin">
+              <wp:posOffset>1262380</wp:posOffset>
+            </wp:positionH>
+            <wp:positionV relativeFrom="paragraph">
+              <wp:posOffset>2188845</wp:posOffset>
+            </wp:positionV>
+            <wp:extent cx="4714875" cy="984885"/>
+            <wp:effectExtent l="0" t="0" r="9525" b="5715"/>
+            <wp:wrapSquare wrapText="bothSides"/>
+            <wp:docPr id="1445553749" name="Kép 1"/>
+            <wp:cNvGraphicFramePr>
+              <a:graphicFrameLocks xmlns:a="http://schemas.openxmlformats.org/drawingml/2006/main" noChangeAspect="1"/>
+            </wp:cNvGraphicFramePr>
+            <a:graphic xmlns:a="http://schemas.openxmlformats.org/drawingml/2006/main">
+              <a:graphicData uri="http://schemas.openxmlformats.org/drawingml/2006/picture">
+                <pic:pic xmlns:pic="http://schemas.openxmlformats.org/drawingml/2006/picture">
+                  <pic:nvPicPr>
+                    <pic:cNvPr id="1445553749" name=""/>
+                    <pic:cNvPicPr/>
+                  </pic:nvPicPr>
+                  <pic:blipFill>
+                    <a:blip r:embed="rId48">
+                      <a:extLst>
+                        <a:ext uri="{28A0092B-C50C-407E-A947-70E740481C1C}">
+                          <a14:useLocalDpi xmlns:a14="http://schemas.microsoft.com/office/drawing/2010/main" val="0"/>
+                        </a:ext>
+                      </a:extLst>
+                    </a:blip>
+                    <a:stretch>
+                      <a:fillRect/>
+                    </a:stretch>
+                  </pic:blipFill>
+                  <pic:spPr>
+                    <a:xfrm>
+                      <a:off x="0" y="0"/>
+                      <a:ext cx="4714875" cy="984885"/>
+                    </a:xfrm>
+                    <a:prstGeom prst="rect">
+                      <a:avLst/>
+                    </a:prstGeom>
+                  </pic:spPr>
+                </pic:pic>
+              </a:graphicData>
+            </a:graphic>
+            <wp14:sizeRelH relativeFrom="margin">
+              <wp14:pctWidth>0</wp14:pctWidth>
+            </wp14:sizeRelH>
+            <wp14:sizeRelV relativeFrom="margin">
+              <wp14:pctHeight>0</wp14:pctHeight>
+            </wp14:sizeRelV>
+          </wp:anchor>
+        </w:drawing>
+      </w:r>
+      <w:r>
+        <w:rPr>
+          <w:noProof/>
+          <w14:ligatures w14:val="standardContextual"/>
+        </w:rPr>
+        <w:tab/>
+        <w:t>Az utolsó modul kizárólag admin felhasználók számára elérhető. Ez az a felület, ahol gördülékenyen tudnak új terméket felvinni, mely azonnal feltöltődik az adatbázisban a megadott adatok alapján, és ezt követően meg is jelenik a megfelelő oldalakon.</w:t>
+      </w:r>
+      <w:r>
+        <w:rPr>
+          <w:noProof/>
+          <w14:ligatures w14:val="standardContextual"/>
+        </w:rPr>
+        <w:t xml:space="preserve"> A hozzáadás függvénye magában rejti az új termék adatainak felvitelét a Firestore Database megfelelő kollekciójába és a Storage-ba is megfelelő módon letárolja a képet. A fájl feltöltés kapcsán letároljuk a képet </w:t>
+      </w:r>
+      <w:r>
+        <w:rPr>
+          <w:noProof/>
+          <w14:ligatures w14:val="standardContextual"/>
+        </w:rPr>
+        <w:lastRenderedPageBreak/>
+        <w:t xml:space="preserve">egy változóban, az </w:t>
+      </w:r>
+      <w:r>
+        <w:rPr>
+          <w:noProof/>
+          <w14:ligatures w14:val="standardContextual"/>
+        </w:rPr>
+        <w:drawing>
+          <wp:anchor distT="0" distB="0" distL="114300" distR="114300" simplePos="0" relativeHeight="251695104" behindDoc="0" locked="0" layoutInCell="1" allowOverlap="1" wp14:anchorId="6F1803B4" wp14:editId="2B2CC3E6">
+            <wp:simplePos x="0" y="0"/>
+            <wp:positionH relativeFrom="margin">
+              <wp:align>right</wp:align>
+            </wp:positionH>
+            <wp:positionV relativeFrom="paragraph">
+              <wp:posOffset>342900</wp:posOffset>
+            </wp:positionV>
+            <wp:extent cx="5760720" cy="5984240"/>
+            <wp:effectExtent l="0" t="0" r="0" b="0"/>
+            <wp:wrapSquare wrapText="bothSides"/>
+            <wp:docPr id="1793292652" name="Kép 1"/>
+            <wp:cNvGraphicFramePr>
+              <a:graphicFrameLocks xmlns:a="http://schemas.openxmlformats.org/drawingml/2006/main" noChangeAspect="1"/>
+            </wp:cNvGraphicFramePr>
+            <a:graphic xmlns:a="http://schemas.openxmlformats.org/drawingml/2006/main">
+              <a:graphicData uri="http://schemas.openxmlformats.org/drawingml/2006/picture">
+                <pic:pic xmlns:pic="http://schemas.openxmlformats.org/drawingml/2006/picture">
+                  <pic:nvPicPr>
+                    <pic:cNvPr id="1793292652" name=""/>
+                    <pic:cNvPicPr/>
+                  </pic:nvPicPr>
+                  <pic:blipFill>
+                    <a:blip r:embed="rId49">
+                      <a:extLst>
+                        <a:ext uri="{28A0092B-C50C-407E-A947-70E740481C1C}">
+                          <a14:useLocalDpi xmlns:a14="http://schemas.microsoft.com/office/drawing/2010/main" val="0"/>
+                        </a:ext>
+                      </a:extLst>
+                    </a:blip>
+                    <a:stretch>
+                      <a:fillRect/>
+                    </a:stretch>
+                  </pic:blipFill>
+                  <pic:spPr>
+                    <a:xfrm>
+                      <a:off x="0" y="0"/>
+                      <a:ext cx="5760720" cy="5984240"/>
+                    </a:xfrm>
+                    <a:prstGeom prst="rect">
+                      <a:avLst/>
+                    </a:prstGeom>
+                  </pic:spPr>
+                </pic:pic>
+              </a:graphicData>
+            </a:graphic>
+          </wp:anchor>
+        </w:drawing>
+      </w:r>
+      <w:r>
+        <w:rPr>
+          <w:noProof/>
+          <w14:ligatures w14:val="standardContextual"/>
+        </w:rPr>
+        <w:t>elérési útvonalat pedig a megadott termékazonosító alapján állítjuk be.</w:t>
+      </w:r>
+      <w:r>
+        <w:rPr>
+          <w:noProof/>
+          <w14:ligatures w14:val="standardContextual"/>
+        </w:rPr>
+        <w:t xml:space="preserve"> </w:t>
       </w:r>
     </w:p>
     <w:p>
@@ -16492,7 +17634,7 @@
           <w:lang w:eastAsia="hu-HU"/>
         </w:rPr>
       </w:pPr>
-      <w:bookmarkStart w:id="39" w:name="_Toc151743561"/>
+      <w:bookmarkStart w:id="39" w:name="_Toc151823258"/>
       <w:r>
         <w:rPr>
           <w:rFonts w:ascii="Arial" w:hAnsi="Arial" w:cs="Arial"/>
@@ -16597,78 +17739,6 @@
           <w:lang w:eastAsia="hu-HU"/>
         </w:rPr>
       </w:pPr>
-      <w:r>
-        <w:rPr>
-          <w:lang w:eastAsia="hu-HU"/>
-        </w:rPr>
-        <w:t xml:space="preserve">A </w:t>
-      </w:r>
-      <w:r>
-        <w:rPr>
-          <w:lang w:eastAsia="hu-HU"/>
-        </w:rPr>
-        <w:t>használandó</w:t>
-      </w:r>
-      <w:r>
-        <w:rPr>
-          <w:lang w:eastAsia="hu-HU"/>
-        </w:rPr>
-        <w:t xml:space="preserve"> modellek </w:t>
-      </w:r>
-      <w:r>
-        <w:rPr>
-          <w:lang w:eastAsia="hu-HU"/>
-        </w:rPr>
-        <w:t>átgondolása</w:t>
-      </w:r>
-      <w:r>
-        <w:rPr>
-          <w:lang w:eastAsia="hu-HU"/>
-        </w:rPr>
-        <w:t xml:space="preserve"> és kialakítása kulcsfontosságú lépés a</w:t>
-      </w:r>
-      <w:r>
-        <w:rPr>
-          <w:lang w:eastAsia="hu-HU"/>
-        </w:rPr>
-        <w:t xml:space="preserve"> webalkalmazás tervezésekor</w:t>
-      </w:r>
-      <w:r>
-        <w:rPr>
-          <w:lang w:eastAsia="hu-HU"/>
-        </w:rPr>
-        <w:t>, mivel ezek határozzák meg az alkalmazás adatstruktúrá</w:t>
-      </w:r>
-      <w:r>
-        <w:rPr>
-          <w:lang w:eastAsia="hu-HU"/>
-        </w:rPr>
-        <w:t>it</w:t>
-      </w:r>
-      <w:r>
-        <w:rPr>
-          <w:lang w:eastAsia="hu-HU"/>
-        </w:rPr>
-        <w:t>. A modelltervezés során figyelembe ve</w:t>
-      </w:r>
-      <w:r>
-        <w:rPr>
-          <w:lang w:eastAsia="hu-HU"/>
-        </w:rPr>
-        <w:t>ttem</w:t>
-      </w:r>
-      <w:r>
-        <w:rPr>
-          <w:lang w:eastAsia="hu-HU"/>
-        </w:rPr>
-        <w:t xml:space="preserve"> az alkalmazás üzleti logikáját és a kívánt funkciókat, hogy az adatkezelés hatékony és átlátható legyen.</w:t>
-      </w:r>
-      <w:r>
-        <w:rPr>
-          <w:lang w:eastAsia="hu-HU"/>
-        </w:rPr>
-        <w:t xml:space="preserve"> </w:t>
-      </w:r>
     </w:p>
     <w:p>
       <w:pPr>
@@ -16680,234 +17750,25 @@
         <w:rPr>
           <w:lang w:eastAsia="hu-HU"/>
         </w:rPr>
-        <w:t xml:space="preserve">Elsőként a </w:t>
-      </w:r>
-      <w:r>
-        <w:rPr>
-          <w:lang w:eastAsia="hu-HU"/>
-        </w:rPr>
-        <w:t>„</w:t>
-      </w:r>
-      <w:proofErr w:type="spellStart"/>
-      <w:r>
-        <w:rPr>
-          <w:lang w:eastAsia="hu-HU"/>
-        </w:rPr>
-        <w:t>User</w:t>
-      </w:r>
-      <w:proofErr w:type="spellEnd"/>
-      <w:r>
-        <w:rPr>
-          <w:lang w:eastAsia="hu-HU"/>
-        </w:rPr>
-        <w:t>”</w:t>
-      </w:r>
-      <w:r>
-        <w:rPr>
-          <w:lang w:eastAsia="hu-HU"/>
-        </w:rPr>
-        <w:t xml:space="preserve"> modell</w:t>
-      </w:r>
-      <w:r>
-        <w:rPr>
-          <w:lang w:eastAsia="hu-HU"/>
-        </w:rPr>
-        <w:t>t</w:t>
-      </w:r>
-      <w:r>
-        <w:rPr>
-          <w:lang w:eastAsia="hu-HU"/>
-        </w:rPr>
-        <w:t xml:space="preserve"> tervez</w:t>
-      </w:r>
-      <w:r>
-        <w:rPr>
-          <w:lang w:eastAsia="hu-HU"/>
-        </w:rPr>
-        <w:t>tem meg, mely a megvalósítás során átesett kisebb módosításokon is.</w:t>
+        <w:t>A használandó modellek átgondolása és kialakítása kulcsfontosságú lépés a webalkalmazás tervezésekor, mivel ezek határozzák meg az alkalmazás adatstruktúráit. A modelltervezés során figyelembe ve</w:t>
+      </w:r>
+      <w:r>
+        <w:rPr>
+          <w:lang w:eastAsia="hu-HU"/>
+        </w:rPr>
+        <w:t>ttem</w:t>
+      </w:r>
+      <w:r>
+        <w:rPr>
+          <w:lang w:eastAsia="hu-HU"/>
+        </w:rPr>
+        <w:t xml:space="preserve"> az alkalmazás üzleti logikáját és a kívánt funkciókat, hogy az adatkezelés hatékony és átlátható legyen.</w:t>
       </w:r>
       <w:r>
         <w:rPr>
           <w:lang w:eastAsia="hu-HU"/>
         </w:rPr>
         <w:t xml:space="preserve"> </w:t>
-      </w:r>
-      <w:r>
-        <w:rPr>
-          <w:lang w:eastAsia="hu-HU"/>
-        </w:rPr>
-        <w:t xml:space="preserve">Át kellett gondolni, hogy </w:t>
-      </w:r>
-      <w:r>
-        <w:rPr>
-          <w:lang w:eastAsia="hu-HU"/>
-        </w:rPr>
-        <w:t>m</w:t>
-      </w:r>
-      <w:r>
-        <w:rPr>
-          <w:lang w:eastAsia="hu-HU"/>
-        </w:rPr>
-        <w:t>elyek azok a releváns</w:t>
-      </w:r>
-      <w:r>
-        <w:rPr>
-          <w:lang w:eastAsia="hu-HU"/>
-        </w:rPr>
-        <w:t xml:space="preserve"> információk</w:t>
-      </w:r>
-      <w:r>
-        <w:rPr>
-          <w:lang w:eastAsia="hu-HU"/>
-        </w:rPr>
-        <w:t>, amelyeket mindenképp</w:t>
-      </w:r>
-      <w:r>
-        <w:rPr>
-          <w:lang w:eastAsia="hu-HU"/>
-        </w:rPr>
-        <w:t xml:space="preserve"> </w:t>
-      </w:r>
-      <w:r>
-        <w:rPr>
-          <w:lang w:eastAsia="hu-HU"/>
-        </w:rPr>
-        <w:t>el kell</w:t>
-      </w:r>
-      <w:r>
-        <w:rPr>
-          <w:lang w:eastAsia="hu-HU"/>
-        </w:rPr>
-        <w:t xml:space="preserve"> tárolni egy felhasználóról. Ez magában foglal</w:t>
-      </w:r>
-      <w:r>
-        <w:rPr>
-          <w:lang w:eastAsia="hu-HU"/>
-        </w:rPr>
-        <w:t>ja</w:t>
-      </w:r>
-      <w:r>
-        <w:rPr>
-          <w:lang w:eastAsia="hu-HU"/>
-        </w:rPr>
-        <w:t xml:space="preserve"> a </w:t>
-      </w:r>
-      <w:r>
-        <w:rPr>
-          <w:lang w:eastAsia="hu-HU"/>
-        </w:rPr>
-        <w:t>létrehozott fiók</w:t>
-      </w:r>
-      <w:r>
-        <w:rPr>
-          <w:lang w:eastAsia="hu-HU"/>
-        </w:rPr>
-        <w:t xml:space="preserve"> </w:t>
-      </w:r>
-      <w:r>
-        <w:rPr>
-          <w:lang w:eastAsia="hu-HU"/>
-        </w:rPr>
-        <w:t>felhasználó</w:t>
-      </w:r>
-      <w:r>
-        <w:rPr>
-          <w:lang w:eastAsia="hu-HU"/>
-        </w:rPr>
-        <w:t>nevét, e-mail címét,</w:t>
-      </w:r>
-      <w:r>
-        <w:rPr>
-          <w:lang w:eastAsia="hu-HU"/>
-        </w:rPr>
-        <w:t xml:space="preserve"> keresztnevét, vezetéknevét,</w:t>
-      </w:r>
-      <w:r>
-        <w:rPr>
-          <w:lang w:eastAsia="hu-HU"/>
-        </w:rPr>
-        <w:t xml:space="preserve"> jelszavát, jogosultságai</w:t>
-      </w:r>
-      <w:r>
-        <w:rPr>
-          <w:lang w:eastAsia="hu-HU"/>
-        </w:rPr>
-        <w:t>nak kezelését egy admin attribútumban</w:t>
-      </w:r>
-      <w:r>
-        <w:rPr>
-          <w:lang w:eastAsia="hu-HU"/>
-        </w:rPr>
-        <w:t xml:space="preserve">, a profilképének </w:t>
-      </w:r>
-      <w:proofErr w:type="spellStart"/>
-      <w:r>
-        <w:rPr>
-          <w:lang w:eastAsia="hu-HU"/>
-        </w:rPr>
-        <w:t>url</w:t>
-      </w:r>
-      <w:proofErr w:type="spellEnd"/>
-      <w:r>
-        <w:rPr>
-          <w:lang w:eastAsia="hu-HU"/>
-        </w:rPr>
-        <w:t>-jét.</w:t>
-      </w:r>
-      <w:r>
-        <w:rPr>
-          <w:lang w:eastAsia="hu-HU"/>
-        </w:rPr>
-        <w:t xml:space="preserve"> A felhasználómodell</w:t>
-      </w:r>
-      <w:r>
-        <w:rPr>
-          <w:lang w:eastAsia="hu-HU"/>
-        </w:rPr>
-        <w:t xml:space="preserve">t úgy kellett megalkotni, hogy </w:t>
-      </w:r>
-      <w:r>
-        <w:rPr>
-          <w:lang w:eastAsia="hu-HU"/>
-        </w:rPr>
-        <w:t>támoga</w:t>
-      </w:r>
-      <w:r>
-        <w:rPr>
-          <w:lang w:eastAsia="hu-HU"/>
-        </w:rPr>
-        <w:t>ssa</w:t>
-      </w:r>
-      <w:r>
-        <w:rPr>
-          <w:lang w:eastAsia="hu-HU"/>
-        </w:rPr>
-        <w:t xml:space="preserve"> a regisztrációt, </w:t>
-      </w:r>
-      <w:r>
-        <w:rPr>
-          <w:lang w:eastAsia="hu-HU"/>
-        </w:rPr>
-        <w:t xml:space="preserve">a </w:t>
-      </w:r>
-      <w:r>
-        <w:rPr>
-          <w:lang w:eastAsia="hu-HU"/>
-        </w:rPr>
-        <w:t>bejelentkezést és az esetleges profilfrissítéseket.</w:t>
-      </w:r>
-      <w:r>
-        <w:rPr>
-          <w:lang w:eastAsia="hu-HU"/>
-        </w:rPr>
-        <w:t xml:space="preserve"> A korábban említett módosítások a következők (új attribútumok): a fiókhoz tartozó játszással </w:t>
-      </w:r>
-      <w:r>
-        <w:rPr>
-          <w:lang w:eastAsia="hu-HU"/>
-        </w:rPr>
-        <w:lastRenderedPageBreak/>
-        <w:t xml:space="preserve">felhasználható életerő pontok mennyisége, az összesen megszerzett kedvezmény százaléka, a kedvezményes link használatba vétele egy logikai attribútumban. </w:t>
       </w:r>
     </w:p>
     <w:p>
@@ -16920,19 +17781,7 @@
         <w:rPr>
           <w:lang w:eastAsia="hu-HU"/>
         </w:rPr>
-        <w:t xml:space="preserve">A </w:t>
-      </w:r>
-      <w:r>
-        <w:rPr>
-          <w:lang w:eastAsia="hu-HU"/>
-        </w:rPr>
-        <w:t>„Comment”</w:t>
-      </w:r>
-      <w:r>
-        <w:rPr>
-          <w:lang w:eastAsia="hu-HU"/>
-        </w:rPr>
-        <w:t xml:space="preserve"> és </w:t>
+        <w:t xml:space="preserve">Elsőként a </w:t>
       </w:r>
       <w:r>
         <w:rPr>
@@ -16940,12 +17789,14 @@
         </w:rPr>
         <w:t>„</w:t>
       </w:r>
-      <w:r>
-        <w:rPr>
-          <w:lang w:eastAsia="hu-HU"/>
-        </w:rPr>
-        <w:t>Blog</w:t>
-      </w:r>
+      <w:proofErr w:type="spellStart"/>
+      <w:r>
+        <w:rPr>
+          <w:lang w:eastAsia="hu-HU"/>
+        </w:rPr>
+        <w:t>User</w:t>
+      </w:r>
+      <w:proofErr w:type="spellEnd"/>
       <w:r>
         <w:rPr>
           <w:lang w:eastAsia="hu-HU"/>
@@ -16956,19 +17807,25 @@
         <w:rPr>
           <w:lang w:eastAsia="hu-HU"/>
         </w:rPr>
-        <w:t xml:space="preserve"> modellek kapcsán érdemes </w:t>
-      </w:r>
-      <w:r>
-        <w:rPr>
-          <w:lang w:eastAsia="hu-HU"/>
-        </w:rPr>
-        <w:t xml:space="preserve">volt </w:t>
-      </w:r>
-      <w:r>
-        <w:rPr>
-          <w:lang w:eastAsia="hu-HU"/>
-        </w:rPr>
-        <w:t>megtervezni azokat az attribútumokat, amelyek segítségével egyértelműen azonosíthatók</w:t>
+        <w:t xml:space="preserve"> modell</w:t>
+      </w:r>
+      <w:r>
+        <w:rPr>
+          <w:lang w:eastAsia="hu-HU"/>
+        </w:rPr>
+        <w:t>t</w:t>
+      </w:r>
+      <w:r>
+        <w:rPr>
+          <w:lang w:eastAsia="hu-HU"/>
+        </w:rPr>
+        <w:t xml:space="preserve"> tervez</w:t>
+      </w:r>
+      <w:r>
+        <w:rPr>
+          <w:lang w:eastAsia="hu-HU"/>
+        </w:rPr>
+        <w:t>tem meg, mely a megvalósítás során átesett kisebb módosításokon is.</w:t>
       </w:r>
       <w:r>
         <w:rPr>
@@ -16980,31 +17837,154 @@
         <w:rPr>
           <w:lang w:eastAsia="hu-HU"/>
         </w:rPr>
-        <w:t>ezek az entitások. Például egy komment ese</w:t>
-      </w:r>
-      <w:r>
-        <w:rPr>
-          <w:lang w:eastAsia="hu-HU"/>
-        </w:rPr>
-        <w:t>tében a szerző felhasználóneve</w:t>
-      </w:r>
-      <w:r>
-        <w:rPr>
-          <w:lang w:eastAsia="hu-HU"/>
-        </w:rPr>
-        <w:t>, a komment szövege, a dátum</w:t>
-      </w:r>
-      <w:r>
-        <w:rPr>
-          <w:lang w:eastAsia="hu-HU"/>
-        </w:rPr>
-        <w:t xml:space="preserve"> és annak a terméknek az azonosítója, amelyhez vonatkozóan megírták</w:t>
-      </w:r>
-      <w:r>
-        <w:rPr>
-          <w:lang w:eastAsia="hu-HU"/>
-        </w:rPr>
-        <w:t xml:space="preserve">. A blogmodell esetében a cím, </w:t>
+        <w:t xml:space="preserve">Át kellett gondolni, hogy </w:t>
+      </w:r>
+      <w:r>
+        <w:rPr>
+          <w:lang w:eastAsia="hu-HU"/>
+        </w:rPr>
+        <w:t>m</w:t>
+      </w:r>
+      <w:r>
+        <w:rPr>
+          <w:lang w:eastAsia="hu-HU"/>
+        </w:rPr>
+        <w:t>elyek azok a releváns</w:t>
+      </w:r>
+      <w:r>
+        <w:rPr>
+          <w:lang w:eastAsia="hu-HU"/>
+        </w:rPr>
+        <w:t xml:space="preserve"> információk</w:t>
+      </w:r>
+      <w:r>
+        <w:rPr>
+          <w:lang w:eastAsia="hu-HU"/>
+        </w:rPr>
+        <w:t>, amelyeket mindenképp</w:t>
+      </w:r>
+      <w:r>
+        <w:rPr>
+          <w:lang w:eastAsia="hu-HU"/>
+        </w:rPr>
+        <w:t xml:space="preserve"> </w:t>
+      </w:r>
+      <w:r>
+        <w:rPr>
+          <w:lang w:eastAsia="hu-HU"/>
+        </w:rPr>
+        <w:t>el kell</w:t>
+      </w:r>
+      <w:r>
+        <w:rPr>
+          <w:lang w:eastAsia="hu-HU"/>
+        </w:rPr>
+        <w:t xml:space="preserve"> tárolni egy felhasználóról. Ez magában foglal</w:t>
+      </w:r>
+      <w:r>
+        <w:rPr>
+          <w:lang w:eastAsia="hu-HU"/>
+        </w:rPr>
+        <w:t>ja</w:t>
+      </w:r>
+      <w:r>
+        <w:rPr>
+          <w:lang w:eastAsia="hu-HU"/>
+        </w:rPr>
+        <w:t xml:space="preserve"> a </w:t>
+      </w:r>
+      <w:r>
+        <w:rPr>
+          <w:lang w:eastAsia="hu-HU"/>
+        </w:rPr>
+        <w:t>létrehozott fiók</w:t>
+      </w:r>
+      <w:r>
+        <w:rPr>
+          <w:lang w:eastAsia="hu-HU"/>
+        </w:rPr>
+        <w:t xml:space="preserve"> </w:t>
+      </w:r>
+      <w:r>
+        <w:rPr>
+          <w:lang w:eastAsia="hu-HU"/>
+        </w:rPr>
+        <w:lastRenderedPageBreak/>
+        <w:t>felhasználó</w:t>
+      </w:r>
+      <w:r>
+        <w:rPr>
+          <w:lang w:eastAsia="hu-HU"/>
+        </w:rPr>
+        <w:t>nevét, e-mail címét,</w:t>
+      </w:r>
+      <w:r>
+        <w:rPr>
+          <w:lang w:eastAsia="hu-HU"/>
+        </w:rPr>
+        <w:t xml:space="preserve"> keresztnevét, vezetéknevét,</w:t>
+      </w:r>
+      <w:r>
+        <w:rPr>
+          <w:lang w:eastAsia="hu-HU"/>
+        </w:rPr>
+        <w:t xml:space="preserve"> jelszavát, jogosultságai</w:t>
+      </w:r>
+      <w:r>
+        <w:rPr>
+          <w:lang w:eastAsia="hu-HU"/>
+        </w:rPr>
+        <w:t>nak kezelését egy admin attribútumban</w:t>
+      </w:r>
+      <w:r>
+        <w:rPr>
+          <w:lang w:eastAsia="hu-HU"/>
+        </w:rPr>
+        <w:t xml:space="preserve">, a profilképének </w:t>
+      </w:r>
+      <w:proofErr w:type="spellStart"/>
+      <w:r>
+        <w:rPr>
+          <w:lang w:eastAsia="hu-HU"/>
+        </w:rPr>
+        <w:t>url</w:t>
+      </w:r>
+      <w:proofErr w:type="spellEnd"/>
+      <w:r>
+        <w:rPr>
+          <w:lang w:eastAsia="hu-HU"/>
+        </w:rPr>
+        <w:t>-jét.</w:t>
+      </w:r>
+      <w:r>
+        <w:rPr>
+          <w:lang w:eastAsia="hu-HU"/>
+        </w:rPr>
+        <w:t xml:space="preserve"> A felhasználómodell</w:t>
+      </w:r>
+      <w:r>
+        <w:rPr>
+          <w:lang w:eastAsia="hu-HU"/>
+        </w:rPr>
+        <w:t xml:space="preserve">t úgy kellett megalkotni, hogy </w:t>
+      </w:r>
+      <w:r>
+        <w:rPr>
+          <w:lang w:eastAsia="hu-HU"/>
+        </w:rPr>
+        <w:t>támoga</w:t>
+      </w:r>
+      <w:r>
+        <w:rPr>
+          <w:lang w:eastAsia="hu-HU"/>
+        </w:rPr>
+        <w:t>ssa</w:t>
+      </w:r>
+      <w:r>
+        <w:rPr>
+          <w:lang w:eastAsia="hu-HU"/>
+        </w:rPr>
+        <w:t xml:space="preserve"> a regisztrációt, </w:t>
       </w:r>
       <w:r>
         <w:rPr>
@@ -17016,31 +17996,13 @@
         <w:rPr>
           <w:lang w:eastAsia="hu-HU"/>
         </w:rPr>
-        <w:t>tartalom</w:t>
-      </w:r>
-      <w:r>
-        <w:rPr>
-          <w:lang w:eastAsia="hu-HU"/>
-        </w:rPr>
-        <w:t xml:space="preserve"> és a </w:t>
-      </w:r>
-      <w:r>
-        <w:rPr>
-          <w:lang w:eastAsia="hu-HU"/>
-        </w:rPr>
-        <w:t>szerző</w:t>
-      </w:r>
-      <w:r>
-        <w:rPr>
-          <w:lang w:eastAsia="hu-HU"/>
-        </w:rPr>
-        <w:t xml:space="preserve"> felhasználónevének letárolása tűnt releváns információnak</w:t>
-      </w:r>
-      <w:r>
-        <w:rPr>
-          <w:lang w:eastAsia="hu-HU"/>
-        </w:rPr>
-        <w:t>.</w:t>
+        <w:t>bejelentkezést és az esetleges profilfrissítéseket.</w:t>
+      </w:r>
+      <w:r>
+        <w:rPr>
+          <w:lang w:eastAsia="hu-HU"/>
+        </w:rPr>
+        <w:t xml:space="preserve"> A korábban említett módosítások a következők (új attribútumok): a fiókhoz tartozó játszással felhasználható életerő pontok mennyisége, az összesen megszerzett kedvezmény százaléka, a kedvezményes link használatba vétele egy logikai attribútumban. </w:t>
       </w:r>
     </w:p>
     <w:p>
@@ -17059,61 +18021,209 @@
         <w:rPr>
           <w:lang w:eastAsia="hu-HU"/>
         </w:rPr>
-        <w:t>„Rating”</w:t>
-      </w:r>
-      <w:r>
-        <w:rPr>
-          <w:lang w:eastAsia="hu-HU"/>
-        </w:rPr>
-        <w:t xml:space="preserve"> modellje magában foglal</w:t>
-      </w:r>
-      <w:r>
-        <w:rPr>
-          <w:lang w:eastAsia="hu-HU"/>
-        </w:rPr>
-        <w:t>ja</w:t>
-      </w:r>
-      <w:r>
-        <w:rPr>
-          <w:lang w:eastAsia="hu-HU"/>
-        </w:rPr>
-        <w:t xml:space="preserve"> a</w:t>
-      </w:r>
-      <w:r>
-        <w:rPr>
-          <w:lang w:eastAsia="hu-HU"/>
-        </w:rPr>
-        <w:t xml:space="preserve">z értékelt </w:t>
-      </w:r>
-      <w:r>
-        <w:rPr>
-          <w:lang w:eastAsia="hu-HU"/>
-        </w:rPr>
-        <w:t xml:space="preserve">termék </w:t>
-      </w:r>
-      <w:r>
-        <w:rPr>
-          <w:lang w:eastAsia="hu-HU"/>
-        </w:rPr>
-        <w:t>azonosítóját</w:t>
-      </w:r>
-      <w:r>
-        <w:rPr>
-          <w:lang w:eastAsia="hu-HU"/>
-        </w:rPr>
-        <w:t>, a felhasználó által adott értékelést</w:t>
-      </w:r>
-      <w:r>
-        <w:rPr>
-          <w:lang w:eastAsia="hu-HU"/>
-        </w:rPr>
-        <w:t>, mint szám érték, és magának az értékelőnek a felhasználónevét.</w:t>
-      </w:r>
-      <w:r>
-        <w:rPr>
-          <w:lang w:eastAsia="hu-HU"/>
-        </w:rPr>
-        <w:t xml:space="preserve"> A későbbiekben ugyanezt a modellt használtam fel, amikor a blogbejegyzések értékelését valósítottam meg. Itt a termékazonosító helyett, a bejegyzés azonosítója kerül átadásra, a többi viszont teljesen hasonlóan zajlik, mint a termékek értékelése.</w:t>
+        <w:t>„Comment”</w:t>
+      </w:r>
+      <w:r>
+        <w:rPr>
+          <w:lang w:eastAsia="hu-HU"/>
+        </w:rPr>
+        <w:t xml:space="preserve"> és </w:t>
+      </w:r>
+      <w:r>
+        <w:rPr>
+          <w:lang w:eastAsia="hu-HU"/>
+        </w:rPr>
+        <w:t>„</w:t>
+      </w:r>
+      <w:r>
+        <w:rPr>
+          <w:lang w:eastAsia="hu-HU"/>
+        </w:rPr>
+        <w:t>Blog</w:t>
+      </w:r>
+      <w:r>
+        <w:rPr>
+          <w:lang w:eastAsia="hu-HU"/>
+        </w:rPr>
+        <w:t>”</w:t>
+      </w:r>
+      <w:r>
+        <w:rPr>
+          <w:lang w:eastAsia="hu-HU"/>
+        </w:rPr>
+        <w:t xml:space="preserve"> modellek kapcsán érdemes </w:t>
+      </w:r>
+      <w:r>
+        <w:rPr>
+          <w:lang w:eastAsia="hu-HU"/>
+        </w:rPr>
+        <w:t xml:space="preserve">volt </w:t>
+      </w:r>
+      <w:r>
+        <w:rPr>
+          <w:lang w:eastAsia="hu-HU"/>
+        </w:rPr>
+        <w:t>megtervezni azokat az attribútumokat, amelyek segítségével egyértelműen azonosíthatók</w:t>
+      </w:r>
+      <w:r>
+        <w:rPr>
+          <w:lang w:eastAsia="hu-HU"/>
+        </w:rPr>
+        <w:t xml:space="preserve"> </w:t>
+      </w:r>
+      <w:r>
+        <w:rPr>
+          <w:lang w:eastAsia="hu-HU"/>
+        </w:rPr>
+        <w:t>ezek az entitások. Például egy komment ese</w:t>
+      </w:r>
+      <w:r>
+        <w:rPr>
+          <w:lang w:eastAsia="hu-HU"/>
+        </w:rPr>
+        <w:t>tében a szerző felhasználóneve</w:t>
+      </w:r>
+      <w:r>
+        <w:rPr>
+          <w:lang w:eastAsia="hu-HU"/>
+        </w:rPr>
+        <w:t>, a komment szövege, a dátum</w:t>
+      </w:r>
+      <w:r>
+        <w:rPr>
+          <w:lang w:eastAsia="hu-HU"/>
+        </w:rPr>
+        <w:t xml:space="preserve"> és annak a terméknek az azonosítója, amelyhez vonatkozóan megírták</w:t>
+      </w:r>
+      <w:r>
+        <w:rPr>
+          <w:lang w:eastAsia="hu-HU"/>
+        </w:rPr>
+        <w:t xml:space="preserve">. A blogmodell esetében a cím, </w:t>
+      </w:r>
+      <w:r>
+        <w:rPr>
+          <w:lang w:eastAsia="hu-HU"/>
+        </w:rPr>
+        <w:t xml:space="preserve">a </w:t>
+      </w:r>
+      <w:r>
+        <w:rPr>
+          <w:lang w:eastAsia="hu-HU"/>
+        </w:rPr>
+        <w:t>tartalom</w:t>
+      </w:r>
+      <w:r>
+        <w:rPr>
+          <w:lang w:eastAsia="hu-HU"/>
+        </w:rPr>
+        <w:t xml:space="preserve"> és a </w:t>
+      </w:r>
+      <w:r>
+        <w:rPr>
+          <w:lang w:eastAsia="hu-HU"/>
+        </w:rPr>
+        <w:t>szerző</w:t>
+      </w:r>
+      <w:r>
+        <w:rPr>
+          <w:lang w:eastAsia="hu-HU"/>
+        </w:rPr>
+        <w:t xml:space="preserve"> felhasználónevének letárolása tűnt releváns információnak</w:t>
+      </w:r>
+      <w:r>
+        <w:rPr>
+          <w:lang w:eastAsia="hu-HU"/>
+        </w:rPr>
+        <w:t>.</w:t>
+      </w:r>
+      <w:r>
+        <w:rPr>
+          <w:noProof/>
+          <w14:ligatures w14:val="standardContextual"/>
+        </w:rPr>
+        <w:t xml:space="preserve"> </w:t>
+      </w:r>
+      <w:r>
+        <w:rPr>
+          <w:noProof/>
+          <w14:ligatures w14:val="standardContextual"/>
+        </w:rPr>
+        <w:drawing>
+          <wp:inline distT="0" distB="0" distL="0" distR="0" wp14:anchorId="30780C82" wp14:editId="08849678">
+            <wp:extent cx="2514951" cy="1457528"/>
+            <wp:effectExtent l="0" t="0" r="0" b="9525"/>
+            <wp:docPr id="1030605947" name="Kép 1"/>
+            <wp:cNvGraphicFramePr>
+              <a:graphicFrameLocks xmlns:a="http://schemas.openxmlformats.org/drawingml/2006/main" noChangeAspect="1"/>
+            </wp:cNvGraphicFramePr>
+            <a:graphic xmlns:a="http://schemas.openxmlformats.org/drawingml/2006/main">
+              <a:graphicData uri="http://schemas.openxmlformats.org/drawingml/2006/picture">
+                <pic:pic xmlns:pic="http://schemas.openxmlformats.org/drawingml/2006/picture">
+                  <pic:nvPicPr>
+                    <pic:cNvPr id="1030605947" name=""/>
+                    <pic:cNvPicPr/>
+                  </pic:nvPicPr>
+                  <pic:blipFill>
+                    <a:blip r:embed="rId50"/>
+                    <a:stretch>
+                      <a:fillRect/>
+                    </a:stretch>
+                  </pic:blipFill>
+                  <pic:spPr>
+                    <a:xfrm>
+                      <a:off x="0" y="0"/>
+                      <a:ext cx="2514951" cy="1457528"/>
+                    </a:xfrm>
+                    <a:prstGeom prst="rect">
+                      <a:avLst/>
+                    </a:prstGeom>
+                  </pic:spPr>
+                </pic:pic>
+              </a:graphicData>
+            </a:graphic>
+          </wp:inline>
+        </w:drawing>
+      </w:r>
+      <w:r>
+        <w:rPr>
+          <w:lang w:eastAsia="hu-HU"/>
+        </w:rPr>
+        <w:drawing>
+          <wp:inline distT="0" distB="0" distL="0" distR="0" wp14:anchorId="008F166E" wp14:editId="0C5C30BD">
+            <wp:extent cx="1771897" cy="1105054"/>
+            <wp:effectExtent l="0" t="0" r="0" b="0"/>
+            <wp:docPr id="758487285" name="Kép 1"/>
+            <wp:cNvGraphicFramePr>
+              <a:graphicFrameLocks xmlns:a="http://schemas.openxmlformats.org/drawingml/2006/main" noChangeAspect="1"/>
+            </wp:cNvGraphicFramePr>
+            <a:graphic xmlns:a="http://schemas.openxmlformats.org/drawingml/2006/main">
+              <a:graphicData uri="http://schemas.openxmlformats.org/drawingml/2006/picture">
+                <pic:pic xmlns:pic="http://schemas.openxmlformats.org/drawingml/2006/picture">
+                  <pic:nvPicPr>
+                    <pic:cNvPr id="758487285" name=""/>
+                    <pic:cNvPicPr/>
+                  </pic:nvPicPr>
+                  <pic:blipFill>
+                    <a:blip r:embed="rId51"/>
+                    <a:stretch>
+                      <a:fillRect/>
+                    </a:stretch>
+                  </pic:blipFill>
+                  <pic:spPr>
+                    <a:xfrm>
+                      <a:off x="0" y="0"/>
+                      <a:ext cx="1771897" cy="1105054"/>
+                    </a:xfrm>
+                    <a:prstGeom prst="rect">
+                      <a:avLst/>
+                    </a:prstGeom>
+                  </pic:spPr>
+                </pic:pic>
+              </a:graphicData>
+            </a:graphic>
+          </wp:inline>
+        </w:drawing>
       </w:r>
     </w:p>
     <w:p>
@@ -17126,165 +18236,67 @@
         <w:rPr>
           <w:lang w:eastAsia="hu-HU"/>
         </w:rPr>
-        <w:t xml:space="preserve">Végül, a </w:t>
-      </w:r>
-      <w:r>
-        <w:rPr>
-          <w:lang w:eastAsia="hu-HU"/>
-        </w:rPr>
-        <w:t>„Product”</w:t>
-      </w:r>
-      <w:r>
-        <w:rPr>
-          <w:lang w:eastAsia="hu-HU"/>
-        </w:rPr>
-        <w:t xml:space="preserve"> modellje </w:t>
-      </w:r>
-      <w:r>
-        <w:rPr>
-          <w:lang w:eastAsia="hu-HU"/>
-        </w:rPr>
-        <w:t>a leg</w:t>
-      </w:r>
-      <w:r>
-        <w:rPr>
-          <w:lang w:eastAsia="hu-HU"/>
-        </w:rPr>
-        <w:t>kritikus</w:t>
-      </w:r>
-      <w:r>
-        <w:rPr>
-          <w:lang w:eastAsia="hu-HU"/>
-        </w:rPr>
-        <w:t>abb</w:t>
-      </w:r>
-      <w:r>
-        <w:rPr>
-          <w:lang w:eastAsia="hu-HU"/>
-        </w:rPr>
-        <w:t xml:space="preserve"> fontosságú a webshop szempontjából. Ebben a modellben </w:t>
-      </w:r>
-      <w:r>
-        <w:rPr>
-          <w:lang w:eastAsia="hu-HU"/>
-        </w:rPr>
-        <w:t>eltároltam</w:t>
-      </w:r>
-      <w:r>
-        <w:rPr>
-          <w:lang w:eastAsia="hu-HU"/>
-        </w:rPr>
-        <w:t xml:space="preserve"> a termék nevét</w:t>
-      </w:r>
-      <w:r>
-        <w:rPr>
-          <w:lang w:eastAsia="hu-HU"/>
-        </w:rPr>
-        <w:t xml:space="preserve">, rövid </w:t>
-      </w:r>
-      <w:r>
-        <w:rPr>
-          <w:lang w:eastAsia="hu-HU"/>
-        </w:rPr>
-        <w:t>leírását</w:t>
-      </w:r>
-      <w:r>
-        <w:rPr>
-          <w:lang w:eastAsia="hu-HU"/>
-        </w:rPr>
-        <w:t xml:space="preserve"> (eleinte terveztem egy hosszabb leírást is adni minden termékhez, azonban végül a főoldalt más kialakításban </w:t>
-      </w:r>
-      <w:r>
-        <w:rPr>
-          <w:lang w:eastAsia="hu-HU"/>
-        </w:rPr>
-        <w:t>hoztam létre</w:t>
-      </w:r>
-      <w:r>
-        <w:rPr>
-          <w:lang w:eastAsia="hu-HU"/>
-        </w:rPr>
-        <w:t>, így csak egyetlen leírás maradt ben</w:t>
-      </w:r>
-      <w:r>
-        <w:rPr>
-          <w:lang w:eastAsia="hu-HU"/>
-        </w:rPr>
-        <w:t>ne</w:t>
-      </w:r>
-      <w:r>
-        <w:rPr>
-          <w:lang w:eastAsia="hu-HU"/>
-        </w:rPr>
-        <w:t xml:space="preserve"> a végleges verzióban)</w:t>
-      </w:r>
-      <w:r>
-        <w:rPr>
-          <w:lang w:eastAsia="hu-HU"/>
-        </w:rPr>
-        <w:t>, árát, raktári készletét</w:t>
-      </w:r>
-      <w:r>
-        <w:rPr>
-          <w:lang w:eastAsia="hu-HU"/>
-        </w:rPr>
-        <w:t xml:space="preserve">, a termék képének </w:t>
-      </w:r>
-      <w:proofErr w:type="spellStart"/>
-      <w:r>
-        <w:rPr>
-          <w:lang w:eastAsia="hu-HU"/>
-        </w:rPr>
-        <w:t>url</w:t>
-      </w:r>
-      <w:proofErr w:type="spellEnd"/>
-      <w:r>
-        <w:rPr>
-          <w:lang w:eastAsia="hu-HU"/>
-        </w:rPr>
-        <w:t>-jét,</w:t>
-      </w:r>
-      <w:r>
-        <w:rPr>
-          <w:lang w:eastAsia="hu-HU"/>
-        </w:rPr>
-        <w:t xml:space="preserve"> és egyéb releváns információkat</w:t>
-      </w:r>
-      <w:r>
-        <w:rPr>
-          <w:lang w:eastAsia="hu-HU"/>
-        </w:rPr>
-        <w:t xml:space="preserve"> (alkoholtartalom, </w:t>
-      </w:r>
-      <w:r>
-        <w:rPr>
-          <w:lang w:eastAsia="hu-HU"/>
-        </w:rPr>
-        <w:t>kategóri</w:t>
-      </w:r>
-      <w:r>
-        <w:rPr>
-          <w:lang w:eastAsia="hu-HU"/>
-        </w:rPr>
-        <w:t>a, valamilyen jelzés)</w:t>
-      </w:r>
-      <w:r>
-        <w:rPr>
-          <w:lang w:eastAsia="hu-HU"/>
-        </w:rPr>
-        <w:t>. A kategóriák</w:t>
-      </w:r>
-      <w:r>
-        <w:rPr>
-          <w:lang w:eastAsia="hu-HU"/>
-        </w:rPr>
-        <w:t xml:space="preserve"> attribútum nagyban </w:t>
-      </w:r>
-      <w:r>
-        <w:rPr>
-          <w:lang w:eastAsia="hu-HU"/>
-        </w:rPr>
-        <w:t>segíti a termékek hatékony csoportosítását és keresését.</w:t>
+        <w:t xml:space="preserve">A </w:t>
+      </w:r>
+      <w:r>
+        <w:rPr>
+          <w:lang w:eastAsia="hu-HU"/>
+        </w:rPr>
+        <w:t>„Rating”</w:t>
+      </w:r>
+      <w:r>
+        <w:rPr>
+          <w:lang w:eastAsia="hu-HU"/>
+        </w:rPr>
+        <w:t xml:space="preserve"> modellje magában foglal</w:t>
+      </w:r>
+      <w:r>
+        <w:rPr>
+          <w:lang w:eastAsia="hu-HU"/>
+        </w:rPr>
+        <w:t>ja</w:t>
+      </w:r>
+      <w:r>
+        <w:rPr>
+          <w:lang w:eastAsia="hu-HU"/>
+        </w:rPr>
+        <w:t xml:space="preserve"> a</w:t>
+      </w:r>
+      <w:r>
+        <w:rPr>
+          <w:lang w:eastAsia="hu-HU"/>
+        </w:rPr>
+        <w:t xml:space="preserve">z értékelt </w:t>
+      </w:r>
+      <w:r>
+        <w:rPr>
+          <w:lang w:eastAsia="hu-HU"/>
+        </w:rPr>
+        <w:t xml:space="preserve">termék </w:t>
+      </w:r>
+      <w:r>
+        <w:rPr>
+          <w:lang w:eastAsia="hu-HU"/>
+        </w:rPr>
+        <w:t>azonosítóját</w:t>
+      </w:r>
+      <w:r>
+        <w:rPr>
+          <w:lang w:eastAsia="hu-HU"/>
+        </w:rPr>
+        <w:t>, a felhasználó által adott értékelést</w:t>
+      </w:r>
+      <w:r>
+        <w:rPr>
+          <w:lang w:eastAsia="hu-HU"/>
+        </w:rPr>
+        <w:t>, mint szám érték, és magának az értékelőnek a felhasználónevét.</w:t>
+      </w:r>
+      <w:r>
+        <w:rPr>
+          <w:lang w:eastAsia="hu-HU"/>
+        </w:rPr>
+        <w:t xml:space="preserve"> A későbbiekben ugyanezt a modellt használtam fel, amikor a blogbejegyzések értékelését valósítottam meg. Itt a termékazonosító helyett, a bejegyzés azonosítója kerül átadásra, a többi viszont teljesen hasonlóan zajlik, mint a termékek értékelése.</w:t>
       </w:r>
     </w:p>
     <w:p>
@@ -17297,31 +18309,153 @@
         <w:rPr>
           <w:lang w:eastAsia="hu-HU"/>
         </w:rPr>
-        <w:t>Eredetileg nem tervezett modell, de kiemelt fontossággal bír, és rendkívül megkönnyítette a munkát a „CartItem” modellje, mely a „Cart” modell</w:t>
-      </w:r>
-      <w:r>
-        <w:rPr>
-          <w:lang w:eastAsia="hu-HU"/>
-        </w:rPr>
-        <w:t xml:space="preserve"> egyetlen attribútumaként</w:t>
-      </w:r>
-      <w:r>
-        <w:rPr>
-          <w:lang w:eastAsia="hu-HU"/>
-        </w:rPr>
-        <w:t xml:space="preserve"> egy tömböt is alkot.</w:t>
-      </w:r>
-      <w:r>
-        <w:rPr>
-          <w:lang w:eastAsia="hu-HU"/>
-        </w:rPr>
-        <w:t xml:space="preserve"> Ebben a modellben tárolásra kerülnek a kosárba helyezett árucikkek megfelelő attribútumai. Ez az egyetlen olyan modell, mely csak helyileg van felhasználva a frontend oldalon, ugyanis csak az átláthatóságot segíti.</w:t>
-      </w:r>
-      <w:r>
-        <w:rPr>
-          <w:lang w:eastAsia="hu-HU"/>
-        </w:rPr>
-        <w:t xml:space="preserve"> A „Product” modell megfelelő attribútumait használja fel, amellett, hogy tartalmazza a kosárban elhelyezett mennyiséget is, mint adattag.</w:t>
+        <w:t xml:space="preserve">Végül, a </w:t>
+      </w:r>
+      <w:r>
+        <w:rPr>
+          <w:lang w:eastAsia="hu-HU"/>
+        </w:rPr>
+        <w:t>„Product”</w:t>
+      </w:r>
+      <w:r>
+        <w:rPr>
+          <w:lang w:eastAsia="hu-HU"/>
+        </w:rPr>
+        <w:t xml:space="preserve"> modellje </w:t>
+      </w:r>
+      <w:r>
+        <w:rPr>
+          <w:lang w:eastAsia="hu-HU"/>
+        </w:rPr>
+        <w:t>a leg</w:t>
+      </w:r>
+      <w:r>
+        <w:rPr>
+          <w:lang w:eastAsia="hu-HU"/>
+        </w:rPr>
+        <w:t>kritikus</w:t>
+      </w:r>
+      <w:r>
+        <w:rPr>
+          <w:lang w:eastAsia="hu-HU"/>
+        </w:rPr>
+        <w:t>abb</w:t>
+      </w:r>
+      <w:r>
+        <w:rPr>
+          <w:lang w:eastAsia="hu-HU"/>
+        </w:rPr>
+        <w:t xml:space="preserve"> fontosságú a webshop szempontjából. Ebben a modellben </w:t>
+      </w:r>
+      <w:r>
+        <w:rPr>
+          <w:lang w:eastAsia="hu-HU"/>
+        </w:rPr>
+        <w:t>eltároltam</w:t>
+      </w:r>
+      <w:r>
+        <w:rPr>
+          <w:lang w:eastAsia="hu-HU"/>
+        </w:rPr>
+        <w:t xml:space="preserve"> a termék nevét</w:t>
+      </w:r>
+      <w:r>
+        <w:rPr>
+          <w:lang w:eastAsia="hu-HU"/>
+        </w:rPr>
+        <w:t xml:space="preserve">, rövid </w:t>
+      </w:r>
+      <w:r>
+        <w:rPr>
+          <w:lang w:eastAsia="hu-HU"/>
+        </w:rPr>
+        <w:t>leírását</w:t>
+      </w:r>
+      <w:r>
+        <w:rPr>
+          <w:lang w:eastAsia="hu-HU"/>
+        </w:rPr>
+        <w:t xml:space="preserve"> (eleinte terveztem egy hosszabb leírást is adni minden termékhez, azonban végül a főoldalt más kialakításban </w:t>
+      </w:r>
+      <w:r>
+        <w:rPr>
+          <w:lang w:eastAsia="hu-HU"/>
+        </w:rPr>
+        <w:t>hoztam létre</w:t>
+      </w:r>
+      <w:r>
+        <w:rPr>
+          <w:lang w:eastAsia="hu-HU"/>
+        </w:rPr>
+        <w:t>, így csak egyetlen leírás maradt ben</w:t>
+      </w:r>
+      <w:r>
+        <w:rPr>
+          <w:lang w:eastAsia="hu-HU"/>
+        </w:rPr>
+        <w:t>ne</w:t>
+      </w:r>
+      <w:r>
+        <w:rPr>
+          <w:lang w:eastAsia="hu-HU"/>
+        </w:rPr>
+        <w:t xml:space="preserve"> a végleges verzióban)</w:t>
+      </w:r>
+      <w:r>
+        <w:rPr>
+          <w:lang w:eastAsia="hu-HU"/>
+        </w:rPr>
+        <w:t>, árát, raktári készletét</w:t>
+      </w:r>
+      <w:r>
+        <w:rPr>
+          <w:lang w:eastAsia="hu-HU"/>
+        </w:rPr>
+        <w:t xml:space="preserve">, a termék képének </w:t>
+      </w:r>
+      <w:proofErr w:type="spellStart"/>
+      <w:r>
+        <w:rPr>
+          <w:lang w:eastAsia="hu-HU"/>
+        </w:rPr>
+        <w:t>url</w:t>
+      </w:r>
+      <w:proofErr w:type="spellEnd"/>
+      <w:r>
+        <w:rPr>
+          <w:lang w:eastAsia="hu-HU"/>
+        </w:rPr>
+        <w:t>-jét,</w:t>
+      </w:r>
+      <w:r>
+        <w:rPr>
+          <w:lang w:eastAsia="hu-HU"/>
+        </w:rPr>
+        <w:t xml:space="preserve"> és egyéb releváns információkat</w:t>
+      </w:r>
+      <w:r>
+        <w:rPr>
+          <w:lang w:eastAsia="hu-HU"/>
+        </w:rPr>
+        <w:t xml:space="preserve"> (alkoholtartalom, kategória, valamilyen jelzés)</w:t>
+      </w:r>
+      <w:r>
+        <w:rPr>
+          <w:lang w:eastAsia="hu-HU"/>
+        </w:rPr>
+        <w:t>. A kategóriák</w:t>
+      </w:r>
+      <w:r>
+        <w:rPr>
+          <w:lang w:eastAsia="hu-HU"/>
+        </w:rPr>
+        <w:t xml:space="preserve"> attribútum nagyban </w:t>
+      </w:r>
+      <w:r>
+        <w:rPr>
+          <w:lang w:eastAsia="hu-HU"/>
+        </w:rPr>
+        <w:t>segíti a termékek hatékony csoportosítását és keresését.</w:t>
       </w:r>
     </w:p>
     <w:p>
@@ -17334,6 +18468,44 @@
         <w:rPr>
           <w:lang w:eastAsia="hu-HU"/>
         </w:rPr>
+        <w:t>Eredetileg nem tervezett modell, de kiemelt fontossággal bír, és rendkívül megkönnyítette a munkát a „CartItem” modellje, mely a „Cart” modell</w:t>
+      </w:r>
+      <w:r>
+        <w:rPr>
+          <w:lang w:eastAsia="hu-HU"/>
+        </w:rPr>
+        <w:t xml:space="preserve"> egyetlen attribútumaként</w:t>
+      </w:r>
+      <w:r>
+        <w:rPr>
+          <w:lang w:eastAsia="hu-HU"/>
+        </w:rPr>
+        <w:t xml:space="preserve"> egy tömböt is alkot.</w:t>
+      </w:r>
+      <w:r>
+        <w:rPr>
+          <w:lang w:eastAsia="hu-HU"/>
+        </w:rPr>
+        <w:t xml:space="preserve"> Ebben a modellben tárolásra kerülnek a kosárba helyezett árucikkek megfelelő attribútumai. Ez az egyetlen olyan modell, mely csak helyileg van felhasználva a frontend oldalon, ugyanis csak az átláthatóságot segíti.</w:t>
+      </w:r>
+      <w:r>
+        <w:rPr>
+          <w:lang w:eastAsia="hu-HU"/>
+        </w:rPr>
+        <w:t xml:space="preserve"> A „Product” modell megfelelő attribútumait használja fel, amellett, hogy tartalmazza a kosárban elhelyezett mennyiséget is, mint adattag.</w:t>
+      </w:r>
+    </w:p>
+    <w:p>
+      <w:pPr>
+        <w:rPr>
+          <w:lang w:eastAsia="hu-HU"/>
+        </w:rPr>
+      </w:pPr>
+      <w:r>
+        <w:rPr>
+          <w:lang w:eastAsia="hu-HU"/>
+        </w:rPr>
+        <w:lastRenderedPageBreak/>
         <w:t>A modellek létrehozása során fontos, hogy azok összhangban legyenek az Angular alkalmazás tervezési mintájával és az alkalmazás üzleti logikájával. A megfelelő modellek segítenek a hatékony adatkezelésben és hozzájárulnak az alkalmazás átláthatóságához és karbantarthatóságához.</w:t>
       </w:r>
       <w:r>
@@ -17348,6 +18520,543 @@
         </w:rPr>
         <w:t xml:space="preserve"> Fontos, hogy a modellek összhangban legyen a tényleges adatbázisban létrehozott kollekciókkal.</w:t>
       </w:r>
+    </w:p>
+    <w:p>
+      <w:pPr>
+        <w:pStyle w:val="Cmsor1"/>
+        <w:ind w:firstLine="0"/>
+        <w:rPr>
+          <w:rFonts w:ascii="Arial" w:hAnsi="Arial" w:cs="Arial"/>
+          <w:b/>
+          <w:bCs/>
+          <w:color w:val="000000" w:themeColor="text1"/>
+          <w:sz w:val="28"/>
+          <w:szCs w:val="28"/>
+          <w:lang w:eastAsia="hu-HU"/>
+        </w:rPr>
+      </w:pPr>
+      <w:bookmarkStart w:id="40" w:name="_Toc151823259"/>
+      <w:r>
+        <w:rPr>
+          <w:rFonts w:ascii="Arial" w:hAnsi="Arial" w:cs="Arial"/>
+          <w:b/>
+          <w:bCs/>
+          <w:color w:val="000000" w:themeColor="text1"/>
+          <w:sz w:val="28"/>
+          <w:szCs w:val="28"/>
+          <w:lang w:eastAsia="hu-HU"/>
+        </w:rPr>
+        <w:t>5</w:t>
+      </w:r>
+      <w:r>
+        <w:rPr>
+          <w:rFonts w:ascii="Arial" w:hAnsi="Arial" w:cs="Arial"/>
+          <w:b/>
+          <w:bCs/>
+          <w:color w:val="000000" w:themeColor="text1"/>
+          <w:sz w:val="28"/>
+          <w:szCs w:val="28"/>
+          <w:lang w:eastAsia="hu-HU"/>
+        </w:rPr>
+        <w:t>.</w:t>
+      </w:r>
+      <w:r>
+        <w:rPr>
+          <w:rFonts w:ascii="Arial" w:hAnsi="Arial" w:cs="Arial"/>
+          <w:b/>
+          <w:bCs/>
+          <w:color w:val="000000" w:themeColor="text1"/>
+          <w:sz w:val="28"/>
+          <w:szCs w:val="28"/>
+          <w:lang w:eastAsia="hu-HU"/>
+        </w:rPr>
+        <w:t>3</w:t>
+      </w:r>
+      <w:r>
+        <w:rPr>
+          <w:rFonts w:ascii="Arial" w:hAnsi="Arial" w:cs="Arial"/>
+          <w:b/>
+          <w:bCs/>
+          <w:color w:val="000000" w:themeColor="text1"/>
+          <w:sz w:val="28"/>
+          <w:szCs w:val="28"/>
+          <w:lang w:eastAsia="hu-HU"/>
+        </w:rPr>
+        <w:t xml:space="preserve">. </w:t>
+      </w:r>
+      <w:r>
+        <w:rPr>
+          <w:rFonts w:ascii="Arial" w:hAnsi="Arial" w:cs="Arial"/>
+          <w:b/>
+          <w:bCs/>
+          <w:color w:val="000000" w:themeColor="text1"/>
+          <w:sz w:val="28"/>
+          <w:szCs w:val="28"/>
+          <w:lang w:eastAsia="hu-HU"/>
+        </w:rPr>
+        <w:t>Backend kódok</w:t>
+      </w:r>
+      <w:bookmarkEnd w:id="40"/>
+    </w:p>
+    <w:p>
+      <w:pPr>
+        <w:rPr>
+          <w:lang w:eastAsia="hu-HU"/>
+        </w:rPr>
+      </w:pPr>
+    </w:p>
+    <w:p>
+      <w:pPr>
+        <w:rPr>
+          <w:lang w:eastAsia="hu-HU"/>
+        </w:rPr>
+      </w:pPr>
+      <w:r>
+        <w:rPr>
+          <w:lang w:eastAsia="hu-HU"/>
+        </w:rPr>
+        <w:drawing>
+          <wp:anchor distT="0" distB="0" distL="114300" distR="114300" simplePos="0" relativeHeight="251698176" behindDoc="0" locked="0" layoutInCell="1" allowOverlap="1" wp14:anchorId="5F3C9FD4" wp14:editId="40216B35">
+            <wp:simplePos x="0" y="0"/>
+            <wp:positionH relativeFrom="margin">
+              <wp:posOffset>4112895</wp:posOffset>
+            </wp:positionH>
+            <wp:positionV relativeFrom="paragraph">
+              <wp:posOffset>374650</wp:posOffset>
+            </wp:positionV>
+            <wp:extent cx="1543050" cy="1647825"/>
+            <wp:effectExtent l="0" t="0" r="0" b="9525"/>
+            <wp:wrapSquare wrapText="bothSides"/>
+            <wp:docPr id="1169781412" name="Kép 1"/>
+            <wp:cNvGraphicFramePr>
+              <a:graphicFrameLocks xmlns:a="http://schemas.openxmlformats.org/drawingml/2006/main" noChangeAspect="1"/>
+            </wp:cNvGraphicFramePr>
+            <a:graphic xmlns:a="http://schemas.openxmlformats.org/drawingml/2006/main">
+              <a:graphicData uri="http://schemas.openxmlformats.org/drawingml/2006/picture">
+                <pic:pic xmlns:pic="http://schemas.openxmlformats.org/drawingml/2006/picture">
+                  <pic:nvPicPr>
+                    <pic:cNvPr id="1169781412" name=""/>
+                    <pic:cNvPicPr/>
+                  </pic:nvPicPr>
+                  <pic:blipFill>
+                    <a:blip r:embed="rId52">
+                      <a:extLst>
+                        <a:ext uri="{28A0092B-C50C-407E-A947-70E740481C1C}">
+                          <a14:useLocalDpi xmlns:a14="http://schemas.microsoft.com/office/drawing/2010/main" val="0"/>
+                        </a:ext>
+                      </a:extLst>
+                    </a:blip>
+                    <a:stretch>
+                      <a:fillRect/>
+                    </a:stretch>
+                  </pic:blipFill>
+                  <pic:spPr>
+                    <a:xfrm>
+                      <a:off x="0" y="0"/>
+                      <a:ext cx="1543050" cy="1647825"/>
+                    </a:xfrm>
+                    <a:prstGeom prst="rect">
+                      <a:avLst/>
+                    </a:prstGeom>
+                  </pic:spPr>
+                </pic:pic>
+              </a:graphicData>
+            </a:graphic>
+          </wp:anchor>
+        </w:drawing>
+      </w:r>
+      <w:r>
+        <w:rPr>
+          <w:lang w:eastAsia="hu-HU"/>
+        </w:rPr>
+        <w:t>Habár alapvetőleg ez egy frontend fejlesztés, mely már egy meglévő backend-</w:t>
+      </w:r>
+      <w:proofErr w:type="spellStart"/>
+      <w:r>
+        <w:rPr>
+          <w:lang w:eastAsia="hu-HU"/>
+        </w:rPr>
+        <w:t>et</w:t>
+      </w:r>
+      <w:proofErr w:type="spellEnd"/>
+      <w:r>
+        <w:rPr>
+          <w:lang w:eastAsia="hu-HU"/>
+        </w:rPr>
+        <w:t xml:space="preserve"> használ ki a Firebase segítségével, még is vannak olyan részek melyekhez muszáj volt egyedi kódsorok írására. A Firebase Cloud Functions nagyban hozzájárult ehhez a művelethez. A teljes frontend alkalmazás lényegi kódja az </w:t>
+      </w:r>
+      <w:proofErr w:type="spellStart"/>
+      <w:r>
+        <w:rPr>
+          <w:lang w:eastAsia="hu-HU"/>
+        </w:rPr>
+        <w:t>src</w:t>
+      </w:r>
+      <w:proofErr w:type="spellEnd"/>
+      <w:r>
+        <w:rPr>
+          <w:lang w:eastAsia="hu-HU"/>
+        </w:rPr>
+        <w:t xml:space="preserve"> mappán belül helyezkedik el. Ehhez a művelethez viszont ezen kívül kellett tekinteni, egy külső functions mappába tárolt index.js fájl biztosítja a backend-hez írt újdonsült funkciókat. Ezen mappa jól láthatóan egyedi </w:t>
+      </w:r>
+      <w:proofErr w:type="spellStart"/>
+      <w:r>
+        <w:rPr>
+          <w:lang w:eastAsia="hu-HU"/>
+        </w:rPr>
+        <w:t>node_modules</w:t>
+      </w:r>
+      <w:proofErr w:type="spellEnd"/>
+      <w:r>
+        <w:rPr>
+          <w:lang w:eastAsia="hu-HU"/>
+        </w:rPr>
+        <w:t xml:space="preserve"> mappával és </w:t>
+      </w:r>
+      <w:proofErr w:type="spellStart"/>
+      <w:proofErr w:type="gramStart"/>
+      <w:r>
+        <w:rPr>
+          <w:lang w:eastAsia="hu-HU"/>
+        </w:rPr>
+        <w:t>package.json</w:t>
+      </w:r>
+      <w:proofErr w:type="spellEnd"/>
+      <w:proofErr w:type="gramEnd"/>
+      <w:r>
+        <w:rPr>
+          <w:lang w:eastAsia="hu-HU"/>
+        </w:rPr>
+        <w:t xml:space="preserve"> fájlokkal is rendelkezik a konfiguráció érdekében.</w:t>
+      </w:r>
+    </w:p>
+    <w:p>
+      <w:pPr>
+        <w:rPr>
+          <w:lang w:eastAsia="hu-HU"/>
+        </w:rPr>
+      </w:pPr>
+      <w:r>
+        <w:rPr>
+          <w:lang w:eastAsia="hu-HU"/>
+        </w:rPr>
+        <w:t>Az első különálló függvény lényegi kódjának magyarázata: Elsőként importáltam magát a Firebase Functions modult, amely lehetővé teszi a Firebase Cloud Functions használatát. Ezt követően importáltam</w:t>
+      </w:r>
+      <w:r>
+        <w:rPr>
+          <w:lang w:eastAsia="hu-HU"/>
+        </w:rPr>
+        <w:t xml:space="preserve"> </w:t>
+      </w:r>
+      <w:r>
+        <w:rPr>
+          <w:lang w:eastAsia="hu-HU"/>
+        </w:rPr>
+        <w:t xml:space="preserve">az Express modult, amely egy webes alkalmazáskeretrendszer. Általa tudunk egy külön álló Express szervert működtetni, ami kiszolgálja a fizetési rendszert. A CORS </w:t>
+      </w:r>
+      <w:r>
+        <w:rPr>
+          <w:lang w:eastAsia="hu-HU"/>
+        </w:rPr>
+        <w:t>(</w:t>
+      </w:r>
+      <w:proofErr w:type="spellStart"/>
+      <w:r>
+        <w:rPr>
+          <w:lang w:eastAsia="hu-HU"/>
+        </w:rPr>
+        <w:t>Cross-Origin</w:t>
+      </w:r>
+      <w:proofErr w:type="spellEnd"/>
+      <w:r>
+        <w:rPr>
+          <w:lang w:eastAsia="hu-HU"/>
+        </w:rPr>
+        <w:t xml:space="preserve"> </w:t>
+      </w:r>
+      <w:proofErr w:type="spellStart"/>
+      <w:r>
+        <w:rPr>
+          <w:lang w:eastAsia="hu-HU"/>
+        </w:rPr>
+        <w:t>Resource</w:t>
+      </w:r>
+      <w:proofErr w:type="spellEnd"/>
+      <w:r>
+        <w:rPr>
+          <w:lang w:eastAsia="hu-HU"/>
+        </w:rPr>
+        <w:t xml:space="preserve"> </w:t>
+      </w:r>
+      <w:proofErr w:type="spellStart"/>
+      <w:r>
+        <w:rPr>
+          <w:lang w:eastAsia="hu-HU"/>
+        </w:rPr>
+        <w:t>Sharing</w:t>
+      </w:r>
+      <w:proofErr w:type="spellEnd"/>
+      <w:r>
+        <w:rPr>
+          <w:lang w:eastAsia="hu-HU"/>
+        </w:rPr>
+        <w:t>)</w:t>
+      </w:r>
+      <w:r>
+        <w:rPr>
+          <w:lang w:eastAsia="hu-HU"/>
+        </w:rPr>
+        <w:t xml:space="preserve"> importálása segít a keresztezett eredetű http kérésék kezelésében. Ez azt jelenti, hogyha a frontend és a backend nem ugyanazokon a </w:t>
+      </w:r>
+      <w:proofErr w:type="spellStart"/>
+      <w:r>
+        <w:rPr>
+          <w:lang w:eastAsia="hu-HU"/>
+        </w:rPr>
+        <w:t>domain-eken</w:t>
+      </w:r>
+      <w:proofErr w:type="spellEnd"/>
+      <w:r>
+        <w:rPr>
+          <w:lang w:eastAsia="hu-HU"/>
+        </w:rPr>
+        <w:t xml:space="preserve"> van telepítve, de még is tudnak kommunikálni egymással (Ez nagy segítség volt a lokális tesztelésnél is, ahol különböző port</w:t>
+      </w:r>
+      <w:r>
+        <w:rPr>
+          <w:lang w:eastAsia="hu-HU"/>
+        </w:rPr>
+        <w:t>-</w:t>
+      </w:r>
+      <w:r>
+        <w:rPr>
+          <w:lang w:eastAsia="hu-HU"/>
+        </w:rPr>
+        <w:t>on kellett futtatni az express szervert). A Body-parser a http kérések és válaszok testének tartalmainak könnyű kezelése végett került importálásra. Az importok a require kulcsszót használják. Mindezek után következik az express alkalmazás inicializálása az app nevű változóban. Ezután ezen állítottam be néhány dolgok, hogy gördülékenyebben kezeljen bizonyos típusú adatokat, használja a CORS-t. A következő változó stripe névre hallgat, ebbe a stripe rendszer titkos kulcsának értékét tároltam le, melyet biztonsági okokból olvashatatlanná tettem.</w:t>
+      </w:r>
+      <w:r>
+        <w:rPr>
+          <w:lang w:eastAsia="hu-HU"/>
+        </w:rPr>
+        <w:t xml:space="preserve"> Ezt követi a meghívott post metódus, amelyben létrehozzuk, hogy hogyan nézzen ki, és miket jelenítsen meg az az oldal, ahol a fizetést </w:t>
+      </w:r>
+      <w:r>
+        <w:rPr>
+          <w:lang w:eastAsia="hu-HU"/>
+        </w:rPr>
+        <w:lastRenderedPageBreak/>
+        <w:t xml:space="preserve">lebonyolíthatjuk a bankkártya adatok megadásával. Itt látható, hogy a sikeres és a sikertelen fizetési esetén bekövetkező útvonal navigáció is. Végül az utolsó sorban látszik, hogy a függvény api néven fog megjelenni a felhőszolgáltatás függvényei között. </w:t>
+      </w:r>
+      <w:r>
+        <w:rPr>
+          <w:noProof/>
+          <w:lang w:eastAsia="hu-HU"/>
+          <w14:ligatures w14:val="standardContextual"/>
+        </w:rPr>
+        <w:drawing>
+          <wp:anchor distT="0" distB="0" distL="114300" distR="114300" simplePos="0" relativeHeight="251699200" behindDoc="0" locked="0" layoutInCell="1" allowOverlap="1" wp14:anchorId="184E4715" wp14:editId="47ADEE84">
+            <wp:simplePos x="0" y="0"/>
+            <wp:positionH relativeFrom="column">
+              <wp:posOffset>-4445</wp:posOffset>
+            </wp:positionH>
+            <wp:positionV relativeFrom="paragraph">
+              <wp:posOffset>1310005</wp:posOffset>
+            </wp:positionV>
+            <wp:extent cx="5760720" cy="6936105"/>
+            <wp:effectExtent l="0" t="0" r="0" b="0"/>
+            <wp:wrapTopAndBottom/>
+            <wp:docPr id="403723000" name="Kép 3"/>
+            <wp:cNvGraphicFramePr>
+              <a:graphicFrameLocks xmlns:a="http://schemas.openxmlformats.org/drawingml/2006/main" noChangeAspect="1"/>
+            </wp:cNvGraphicFramePr>
+            <a:graphic xmlns:a="http://schemas.openxmlformats.org/drawingml/2006/main">
+              <a:graphicData uri="http://schemas.openxmlformats.org/drawingml/2006/picture">
+                <pic:pic xmlns:pic="http://schemas.openxmlformats.org/drawingml/2006/picture">
+                  <pic:nvPicPr>
+                    <pic:cNvPr id="403723000" name="Kép 403723000"/>
+                    <pic:cNvPicPr/>
+                  </pic:nvPicPr>
+                  <pic:blipFill>
+                    <a:blip r:embed="rId53">
+                      <a:extLst>
+                        <a:ext uri="{28A0092B-C50C-407E-A947-70E740481C1C}">
+                          <a14:useLocalDpi xmlns:a14="http://schemas.microsoft.com/office/drawing/2010/main" val="0"/>
+                        </a:ext>
+                      </a:extLst>
+                    </a:blip>
+                    <a:stretch>
+                      <a:fillRect/>
+                    </a:stretch>
+                  </pic:blipFill>
+                  <pic:spPr>
+                    <a:xfrm>
+                      <a:off x="0" y="0"/>
+                      <a:ext cx="5760720" cy="6936105"/>
+                    </a:xfrm>
+                    <a:prstGeom prst="rect">
+                      <a:avLst/>
+                    </a:prstGeom>
+                  </pic:spPr>
+                </pic:pic>
+              </a:graphicData>
+            </a:graphic>
+          </wp:anchor>
+        </w:drawing>
+      </w:r>
+      <w:r>
+        <w:rPr>
+          <w:lang w:eastAsia="hu-HU"/>
+        </w:rPr>
+        <w:t xml:space="preserve"> </w:t>
+      </w:r>
+    </w:p>
+    <w:p>
+      <w:pPr>
+        <w:ind w:firstLine="0"/>
+        <w:rPr>
+          <w:lang w:eastAsia="hu-HU"/>
+        </w:rPr>
+      </w:pPr>
+    </w:p>
+    <w:p>
+      <w:pPr>
+        <w:ind w:firstLine="0"/>
+        <w:rPr>
+          <w:lang w:eastAsia="hu-HU"/>
+        </w:rPr>
+      </w:pPr>
+      <w:r>
+        <w:rPr>
+          <w:lang w:eastAsia="hu-HU"/>
+        </w:rPr>
+        <w:drawing>
+          <wp:anchor distT="0" distB="0" distL="114300" distR="114300" simplePos="0" relativeHeight="251700224" behindDoc="0" locked="0" layoutInCell="1" allowOverlap="1" wp14:anchorId="415FA9E8" wp14:editId="12FC074D">
+            <wp:simplePos x="0" y="0"/>
+            <wp:positionH relativeFrom="column">
+              <wp:posOffset>-33020</wp:posOffset>
+            </wp:positionH>
+            <wp:positionV relativeFrom="paragraph">
+              <wp:posOffset>1833880</wp:posOffset>
+            </wp:positionV>
+            <wp:extent cx="3943350" cy="5258435"/>
+            <wp:effectExtent l="0" t="0" r="0" b="0"/>
+            <wp:wrapTopAndBottom/>
+            <wp:docPr id="1548567228" name="Kép 1"/>
+            <wp:cNvGraphicFramePr>
+              <a:graphicFrameLocks xmlns:a="http://schemas.openxmlformats.org/drawingml/2006/main" noChangeAspect="1"/>
+            </wp:cNvGraphicFramePr>
+            <a:graphic xmlns:a="http://schemas.openxmlformats.org/drawingml/2006/main">
+              <a:graphicData uri="http://schemas.openxmlformats.org/drawingml/2006/picture">
+                <pic:pic xmlns:pic="http://schemas.openxmlformats.org/drawingml/2006/picture">
+                  <pic:nvPicPr>
+                    <pic:cNvPr id="1548567228" name=""/>
+                    <pic:cNvPicPr/>
+                  </pic:nvPicPr>
+                  <pic:blipFill>
+                    <a:blip r:embed="rId54">
+                      <a:extLst>
+                        <a:ext uri="{28A0092B-C50C-407E-A947-70E740481C1C}">
+                          <a14:useLocalDpi xmlns:a14="http://schemas.microsoft.com/office/drawing/2010/main" val="0"/>
+                        </a:ext>
+                      </a:extLst>
+                    </a:blip>
+                    <a:stretch>
+                      <a:fillRect/>
+                    </a:stretch>
+                  </pic:blipFill>
+                  <pic:spPr>
+                    <a:xfrm>
+                      <a:off x="0" y="0"/>
+                      <a:ext cx="3943350" cy="5258435"/>
+                    </a:xfrm>
+                    <a:prstGeom prst="rect">
+                      <a:avLst/>
+                    </a:prstGeom>
+                  </pic:spPr>
+                </pic:pic>
+              </a:graphicData>
+            </a:graphic>
+          </wp:anchor>
+        </w:drawing>
+      </w:r>
+      <w:r>
+        <w:rPr>
+          <w:lang w:eastAsia="hu-HU"/>
+        </w:rPr>
+        <w:tab/>
+      </w:r>
+      <w:r>
+        <w:rPr>
+          <w:lang w:eastAsia="hu-HU"/>
+        </w:rPr>
+        <w:t xml:space="preserve">A másik függvény a játékhoz kapcsolódik. Itt szükséges a </w:t>
+      </w:r>
+      <w:proofErr w:type="spellStart"/>
+      <w:r>
+        <w:rPr>
+          <w:lang w:eastAsia="hu-HU"/>
+        </w:rPr>
+        <w:t>firebase</w:t>
+      </w:r>
+      <w:proofErr w:type="spellEnd"/>
+      <w:r>
+        <w:rPr>
+          <w:lang w:eastAsia="hu-HU"/>
+        </w:rPr>
+        <w:t xml:space="preserve"> admin felületének importálása és inicializálása, ugyanis nem frontend oldalon vagyunk most, tehát más úton van lehetőség lekérni, és módosítani az adatbázis egyes adatait. Jól látható, hogy a függvény a </w:t>
+      </w:r>
+      <w:proofErr w:type="spellStart"/>
+      <w:r>
+        <w:rPr>
+          <w:lang w:eastAsia="hu-HU"/>
+        </w:rPr>
+        <w:lastRenderedPageBreak/>
+        <w:t>scheduledFunction</w:t>
+      </w:r>
+      <w:proofErr w:type="spellEnd"/>
+      <w:r>
+        <w:rPr>
+          <w:lang w:eastAsia="hu-HU"/>
+        </w:rPr>
+        <w:t xml:space="preserve"> névre hallgat. A nevéből adódóan látszik, hogy ez a függvény ütemezett, azaz bizonyos időközönként fut le. Még pedig 1440 percenként, azaz mindennap pontos egyszer, mindennap ugyanabban az időpontban. A teljes </w:t>
+      </w:r>
+      <w:proofErr w:type="spellStart"/>
+      <w:r>
+        <w:rPr>
+          <w:lang w:eastAsia="hu-HU"/>
+        </w:rPr>
+        <w:t>Users</w:t>
+      </w:r>
+      <w:proofErr w:type="spellEnd"/>
+      <w:r>
+        <w:rPr>
+          <w:lang w:eastAsia="hu-HU"/>
+        </w:rPr>
+        <w:t xml:space="preserve"> kollekciót lekérjük, végig iterálunk rajta, és módosítjuk a megfelelő értékeket.</w:t>
+      </w:r>
+    </w:p>
+    <w:p>
+      <w:pPr>
+        <w:ind w:firstLine="0"/>
+        <w:rPr>
+          <w:lang w:eastAsia="hu-HU"/>
+        </w:rPr>
+      </w:pPr>
+    </w:p>
+    <w:p>
+      <w:pPr>
+        <w:ind w:firstLine="0"/>
+        <w:rPr>
+          <w:lang w:eastAsia="hu-HU"/>
+        </w:rPr>
+      </w:pPr>
+    </w:p>
+    <w:p>
+      <w:pPr>
+        <w:rPr>
+          <w:lang w:eastAsia="hu-HU"/>
+        </w:rPr>
+      </w:pPr>
     </w:p>
     <w:p>
       <w:pPr>
@@ -19013,6 +20722,7 @@
   <w:style w:type="character" w:default="1" w:styleId="Bekezdsalapbettpusa">
     <w:name w:val="Default Paragraph Font"/>
     <w:uiPriority w:val="1"/>
+    <w:semiHidden/>
     <w:unhideWhenUsed/>
   </w:style>
   <w:style w:type="table" w:default="1" w:styleId="Normltblzat">

</xml_diff>